<commit_message>
Sam catch up push 2 - updated readme
</commit_message>
<xml_diff>
--- a/tradeoffs/Management scenarios/Readme for Mgmt_scenarios_shift_effort.docx
+++ b/tradeoffs/Management scenarios/Readme for Mgmt_scenarios_shift_effort.docx
@@ -1,6 +1,6 @@
 
 <file path=word/document.xml><?xml version="1.0" encoding="utf-8"?>
-<w:document xmlns:wpc="http://schemas.microsoft.com/office/word/2010/wordprocessingCanvas" xmlns:cx="http://schemas.microsoft.com/office/drawing/2014/chartex" xmlns:cx1="http://schemas.microsoft.com/office/drawing/2015/9/8/chartex" xmlns:mc="http://schemas.openxmlformats.org/markup-compatibility/2006" xmlns:o="urn:schemas-microsoft-com:office:office" xmlns:r="http://schemas.openxmlformats.org/officeDocument/2006/relationships" xmlns:m="http://schemas.openxmlformats.org/officeDocument/2006/math" xmlns:v="urn:schemas-microsoft-com:vml" xmlns:wp14="http://schemas.microsoft.com/office/word/2010/wordprocessingDrawing" xmlns:wp="http://schemas.openxmlformats.org/drawingml/2006/wordprocessingDrawing" xmlns:w10="urn:schemas-microsoft-com:office:word" xmlns:w="http://schemas.openxmlformats.org/wordprocessingml/2006/main" xmlns:w14="http://schemas.microsoft.com/office/word/2010/wordml" xmlns:w15="http://schemas.microsoft.com/office/word/2012/wordml" xmlns:w16se="http://schemas.microsoft.com/office/word/2015/wordml/symex" xmlns:wpg="http://schemas.microsoft.com/office/word/2010/wordprocessingGroup" xmlns:wpi="http://schemas.microsoft.com/office/word/2010/wordprocessingInk" xmlns:wne="http://schemas.microsoft.com/office/word/2006/wordml" xmlns:wps="http://schemas.microsoft.com/office/word/2010/wordprocessingShape" mc:Ignorable="w14 w15 w16se wp14">
+<w:document xmlns:wpc="http://schemas.microsoft.com/office/word/2010/wordprocessingCanvas" xmlns:cx="http://schemas.microsoft.com/office/drawing/2014/chartex" xmlns:mc="http://schemas.openxmlformats.org/markup-compatibility/2006" xmlns:o="urn:schemas-microsoft-com:office:office" xmlns:r="http://schemas.openxmlformats.org/officeDocument/2006/relationships" xmlns:m="http://schemas.openxmlformats.org/officeDocument/2006/math" xmlns:v="urn:schemas-microsoft-com:vml" xmlns:wp14="http://schemas.microsoft.com/office/word/2010/wordprocessingDrawing" xmlns:wp="http://schemas.openxmlformats.org/drawingml/2006/wordprocessingDrawing" xmlns:w10="urn:schemas-microsoft-com:office:word" xmlns:w="http://schemas.openxmlformats.org/wordprocessingml/2006/main" xmlns:w14="http://schemas.microsoft.com/office/word/2010/wordml" xmlns:w15="http://schemas.microsoft.com/office/word/2012/wordml" xmlns:w16se="http://schemas.microsoft.com/office/word/2015/wordml/symex" xmlns:wpg="http://schemas.microsoft.com/office/word/2010/wordprocessingGroup" xmlns:wpi="http://schemas.microsoft.com/office/word/2010/wordprocessingInk" xmlns:wne="http://schemas.microsoft.com/office/word/2006/wordml" xmlns:wps="http://schemas.microsoft.com/office/word/2010/wordprocessingShape" mc:Ignorable="w14 w15 w16se wp14">
   <w:body>
     <w:p>
       <w:r>
@@ -28,13 +28,16 @@
       <w:r>
         <w:t xml:space="preserve"> in </w:t>
       </w:r>
+      <w:proofErr w:type="spellStart"/>
       <w:r>
         <w:t>Mgmt_scenarios_effort_shift</w:t>
       </w:r>
-      <w:bookmarkStart w:id="0" w:name="_GoBack"/>
-      <w:bookmarkEnd w:id="0"/>
-      <w:r>
-        <w:t>.R)</w:t>
+      <w:r>
+        <w:t>.R</w:t>
+      </w:r>
+      <w:proofErr w:type="spellEnd"/>
+      <w:r>
+        <w:t>)</w:t>
       </w:r>
     </w:p>
     <w:p>
@@ -75,34 +78,26 @@
       <w:r>
         <w:t>”, and Dec 1 for all other regions</w:t>
       </w:r>
-      <w:ins w:id="1" w:author="Jameal Samhouri" w:date="2020-04-20T07:28:00Z">
-        <w:r>
-          <w:t xml:space="preserve">. </w:t>
-        </w:r>
-        <w:proofErr w:type="gramStart"/>
-        <w:r>
-          <w:t>So</w:t>
-        </w:r>
-        <w:proofErr w:type="gramEnd"/>
-        <w:r>
-          <w:t xml:space="preserve"> this function is appli</w:t>
-        </w:r>
-      </w:ins>
-      <w:ins w:id="2" w:author="Jameal Samhouri" w:date="2020-04-20T07:29:00Z">
+      <w:ins w:id="0" w:author="Jameal Samhouri" w:date="2020-04-20T07:28:00Z">
+        <w:r>
+          <w:t>. So this function is appli</w:t>
+        </w:r>
+      </w:ins>
+      <w:ins w:id="1" w:author="Jameal Samhouri" w:date="2020-04-20T07:29:00Z">
         <w:r>
           <w:t xml:space="preserve">cable to </w:t>
         </w:r>
-        <w:commentRangeStart w:id="3"/>
+        <w:commentRangeStart w:id="2"/>
         <w:r>
           <w:t>California only.</w:t>
         </w:r>
       </w:ins>
-      <w:commentRangeEnd w:id="3"/>
-      <w:r>
-        <w:rPr>
-          <w:rStyle w:val="CommentReference"/>
-        </w:rPr>
-        <w:commentReference w:id="3"/>
+      <w:commentRangeEnd w:id="2"/>
+      <w:r>
+        <w:rPr>
+          <w:rStyle w:val="CommentReference"/>
+        </w:rPr>
+        <w:commentReference w:id="2"/>
       </w:r>
     </w:p>
     <w:p>
@@ -117,146 +112,174 @@
         <w:t xml:space="preserve">NOTE: </w:t>
       </w:r>
       <w:r>
-        <w:t>There are 1797 total records (of 129282) that have dates before their region’s minimum season start date. The dates for these records are changed to the minimum season start date</w:t>
-      </w:r>
-      <w:ins w:id="4" w:author="Jameal Samhouri" w:date="2020-04-20T16:24:00Z">
-        <w:r>
-          <w:t>. Create option to drop it or pile it into 1</w:t>
+        <w:t xml:space="preserve">There are 1797 total records (of 129282) that have dates before their region’s minimum season start date. </w:t>
+      </w:r>
+      <w:commentRangeStart w:id="3"/>
+      <w:r>
+        <w:t xml:space="preserve">There is a function input </w:t>
+      </w:r>
+      <w:commentRangeEnd w:id="3"/>
+      <w:r>
+        <w:rPr>
+          <w:rStyle w:val="CommentReference"/>
+        </w:rPr>
+        <w:commentReference w:id="3"/>
+      </w:r>
+      <w:r>
+        <w:t>that allows the user to remove this effort</w:t>
+      </w:r>
+      <w:r>
+        <w:t xml:space="preserve"> or pile it into 1</w:t>
+      </w:r>
+      <w:r>
+        <w:rPr>
+          <w:vertAlign w:val="superscript"/>
+        </w:rPr>
+        <w:t>st</w:t>
+      </w:r>
+      <w:r>
+        <w:t xml:space="preserve"> day of season</w:t>
+      </w:r>
+    </w:p>
+    <w:p>
+      <w:pPr>
+        <w:pStyle w:val="ListParagraph"/>
+        <w:numPr>
+          <w:ilvl w:val="0"/>
+          <w:numId w:val="2"/>
+        </w:numPr>
+      </w:pPr>
+      <w:r>
+        <w:t>The regional end dates are July 15 for region “</w:t>
+      </w:r>
+      <w:proofErr w:type="spellStart"/>
+      <w:r>
+        <w:t>CenCA</w:t>
+      </w:r>
+      <w:proofErr w:type="spellEnd"/>
+      <w:r>
+        <w:t>”, and July 31 for all other regions</w:t>
+      </w:r>
+    </w:p>
+    <w:p/>
+    <w:p>
+      <w:pPr>
+        <w:rPr>
+          <w:b/>
+        </w:rPr>
+      </w:pPr>
+      <w:r>
+        <w:rPr>
+          <w:b/>
+        </w:rPr>
+        <w:t>Delayed opening</w:t>
+      </w:r>
+    </w:p>
+    <w:p>
+      <w:pPr>
+        <w:pStyle w:val="ListParagraph"/>
+        <w:numPr>
+          <w:ilvl w:val="0"/>
+          <w:numId w:val="2"/>
+        </w:numPr>
+      </w:pPr>
+      <w:r>
+        <w:t>F</w:t>
+      </w:r>
+      <w:r>
+        <w:t>ilter for the region to be delayed (</w:t>
+      </w:r>
+      <w:r>
+        <w:t>other</w:t>
+      </w:r>
+      <w:r>
+        <w:t xml:space="preserve"> data will be added back in at the end)</w:t>
+      </w:r>
+    </w:p>
+    <w:p>
+      <w:pPr>
+        <w:pStyle w:val="ListParagraph"/>
+        <w:numPr>
+          <w:ilvl w:val="0"/>
+          <w:numId w:val="2"/>
+        </w:numPr>
+      </w:pPr>
+      <w:r>
+        <w:t>For each crab fishing season + region, determine</w:t>
+      </w:r>
+      <w:r>
+        <w:t>/calculate</w:t>
+      </w:r>
+      <w:r>
+        <w:t>:</w:t>
+      </w:r>
+    </w:p>
+    <w:p>
+      <w:pPr>
+        <w:pStyle w:val="ListParagraph"/>
+        <w:numPr>
+          <w:ilvl w:val="1"/>
+          <w:numId w:val="2"/>
+        </w:numPr>
+      </w:pPr>
+      <w:r>
+        <w:t xml:space="preserve">1) </w:t>
+      </w:r>
+      <w:r>
+        <w:t>Original opening: t</w:t>
+      </w:r>
+      <w:r>
+        <w:t>he date of the season opening (the first day with data using original data)</w:t>
+      </w:r>
+      <w:ins w:id="4" w:author="Jameal Samhouri" w:date="2020-04-20T16:22:00Z">
+        <w:r>
+          <w:t xml:space="preserve">. </w:t>
+        </w:r>
+        <w:commentRangeStart w:id="5"/>
+        <w:r>
+          <w:t xml:space="preserve">Might </w:t>
+        </w:r>
+      </w:ins>
+      <w:commentRangeEnd w:id="5"/>
+      <w:r>
+        <w:rPr>
+          <w:rStyle w:val="CommentReference"/>
+        </w:rPr>
+        <w:commentReference w:id="5"/>
+      </w:r>
+      <w:ins w:id="6" w:author="Jameal Samhouri" w:date="2020-04-20T16:22:00Z">
+        <w:r>
+          <w:t>change to first day with &gt;=1% of pings</w:t>
+        </w:r>
+      </w:ins>
+      <w:ins w:id="7" w:author="Jameal Samhouri" w:date="2020-04-20T16:35:00Z">
+        <w:r>
+          <w:t>/$/</w:t>
+        </w:r>
+        <w:proofErr w:type="spellStart"/>
+        <w:r>
+          <w:t>lbs</w:t>
+        </w:r>
+      </w:ins>
+      <w:proofErr w:type="spellEnd"/>
+      <w:ins w:id="8" w:author="Jameal Samhouri" w:date="2020-04-20T16:22:00Z">
+        <w:r>
+          <w:t xml:space="preserve"> for season by district</w:t>
+        </w:r>
+      </w:ins>
+      <w:ins w:id="9" w:author="Jameal Samhouri" w:date="2020-04-20T16:23:00Z">
+        <w:r>
+          <w:t>, treat same was pre-Nov 15 fishing activity</w:t>
+        </w:r>
+      </w:ins>
+      <w:ins w:id="10" w:author="Jameal Samhouri" w:date="2020-04-20T16:24:00Z">
+        <w:r>
+          <w:t xml:space="preserve"> (option to drop it or pile it into 1</w:t>
         </w:r>
         <w:r>
           <w:rPr>
             <w:vertAlign w:val="superscript"/>
-          </w:rPr>
-          <w:t>st</w:t>
-        </w:r>
-        <w:r>
-          <w:t xml:space="preserve"> day of season</w:t>
-        </w:r>
-      </w:ins>
-    </w:p>
-    <w:p>
-      <w:pPr>
-        <w:pStyle w:val="ListParagraph"/>
-        <w:numPr>
-          <w:ilvl w:val="0"/>
-          <w:numId w:val="2"/>
-        </w:numPr>
-      </w:pPr>
-      <w:r>
-        <w:t>The regional end dates are July 15 for region “</w:t>
-      </w:r>
-      <w:proofErr w:type="spellStart"/>
-      <w:r>
-        <w:t>CenCA</w:t>
-      </w:r>
-      <w:proofErr w:type="spellEnd"/>
-      <w:r>
-        <w:t>”, and July 31 for all other regions</w:t>
-      </w:r>
-    </w:p>
-    <w:p/>
-    <w:p>
-      <w:pPr>
-        <w:rPr>
-          <w:b/>
-        </w:rPr>
-      </w:pPr>
-      <w:r>
-        <w:rPr>
-          <w:b/>
-        </w:rPr>
-        <w:t>Delayed opening</w:t>
-      </w:r>
-    </w:p>
-    <w:p>
-      <w:pPr>
-        <w:pStyle w:val="ListParagraph"/>
-        <w:numPr>
-          <w:ilvl w:val="0"/>
-          <w:numId w:val="2"/>
-        </w:numPr>
-      </w:pPr>
-      <w:r>
-        <w:t>F</w:t>
-      </w:r>
-      <w:r>
-        <w:t>ilter for the region to be delayed (</w:t>
-      </w:r>
-      <w:r>
-        <w:t>other</w:t>
-      </w:r>
-      <w:r>
-        <w:t xml:space="preserve"> data will be added back in at the end)</w:t>
-      </w:r>
-    </w:p>
-    <w:p>
-      <w:pPr>
-        <w:pStyle w:val="ListParagraph"/>
-        <w:numPr>
-          <w:ilvl w:val="0"/>
-          <w:numId w:val="2"/>
-        </w:numPr>
-      </w:pPr>
-      <w:r>
-        <w:t>For each crab fishing season + region, determine</w:t>
-      </w:r>
-      <w:r>
-        <w:t>/calculate</w:t>
-      </w:r>
-      <w:r>
-        <w:t>:</w:t>
-      </w:r>
-    </w:p>
-    <w:p>
-      <w:pPr>
-        <w:pStyle w:val="ListParagraph"/>
-        <w:numPr>
-          <w:ilvl w:val="1"/>
-          <w:numId w:val="2"/>
-        </w:numPr>
-      </w:pPr>
-      <w:r>
-        <w:t xml:space="preserve">1) </w:t>
-      </w:r>
-      <w:r>
-        <w:t>Original opening: t</w:t>
-      </w:r>
-      <w:r>
-        <w:t>he date of the season opening (the first day with data using original data)</w:t>
-      </w:r>
-      <w:ins w:id="5" w:author="Jameal Samhouri" w:date="2020-04-20T16:22:00Z">
-        <w:r>
-          <w:t>. Might change to first day with &gt;=1% of pings</w:t>
-        </w:r>
-      </w:ins>
-      <w:ins w:id="6" w:author="Jameal Samhouri" w:date="2020-04-20T16:35:00Z">
-        <w:r>
-          <w:t>/$/</w:t>
-        </w:r>
-        <w:proofErr w:type="spellStart"/>
-        <w:r>
-          <w:t>lbs</w:t>
-        </w:r>
-      </w:ins>
-      <w:proofErr w:type="spellEnd"/>
-      <w:ins w:id="7" w:author="Jameal Samhouri" w:date="2020-04-20T16:22:00Z">
-        <w:r>
-          <w:t xml:space="preserve"> for season by district</w:t>
-        </w:r>
-      </w:ins>
-      <w:ins w:id="8" w:author="Jameal Samhouri" w:date="2020-04-20T16:23:00Z">
-        <w:r>
-          <w:t>, treat same was pre-Nov 15 fishing activity</w:t>
-        </w:r>
-      </w:ins>
-      <w:ins w:id="9" w:author="Jameal Samhouri" w:date="2020-04-20T16:24:00Z">
-        <w:r>
-          <w:t xml:space="preserve"> (option to drop it or pile it into 1</w:t>
-        </w:r>
-        <w:r>
-          <w:rPr>
-            <w:vertAlign w:val="superscript"/>
-            <w:rPrChange w:id="10" w:author="Jameal Samhouri" w:date="2020-04-20T16:24:00Z">
+            <w:rPrChange w:id="11" w:author="Jameal Samhouri" w:date="2020-04-20T16:24:00Z">
               <w:rPr/>
             </w:rPrChange>
           </w:rPr>
@@ -535,17 +558,17 @@
       <w:r>
         <w:t>:</w:t>
       </w:r>
-      <w:ins w:id="11" w:author="Jameal Samhouri" w:date="2020-04-20T16:40:00Z">
+      <w:ins w:id="12" w:author="Jameal Samhouri" w:date="2020-04-20T16:40:00Z">
         <w:r>
           <w:t xml:space="preserve"> shifted forward in time based on historical spatial distribution of effort</w:t>
         </w:r>
       </w:ins>
-      <w:ins w:id="12" w:author="Jameal Samhouri" w:date="2020-04-20T16:55:00Z">
+      <w:ins w:id="13" w:author="Jameal Samhouri" w:date="2020-04-20T16:55:00Z">
         <w:r>
           <w:t xml:space="preserve"> (= calendar </w:t>
         </w:r>
       </w:ins>
-      <w:ins w:id="13" w:author="Jameal Samhouri" w:date="2020-04-20T16:56:00Z">
+      <w:ins w:id="14" w:author="Jameal Samhouri" w:date="2020-04-20T16:56:00Z">
         <w:r>
           <w:t xml:space="preserve"> month temporal fidelity)</w:t>
         </w:r>
@@ -565,21 +588,14 @@
       <w:r>
         <w:t xml:space="preserve"> </w:t>
       </w:r>
-      <w:commentRangeStart w:id="14"/>
       <w:commentRangeStart w:id="15"/>
+      <w:commentRangeStart w:id="16"/>
       <w:r>
         <w:t>3 ‘types’</w:t>
       </w:r>
       <w:r>
         <w:t xml:space="preserve"> of effort</w:t>
       </w:r>
-      <w:commentRangeEnd w:id="14"/>
-      <w:r>
-        <w:rPr>
-          <w:rStyle w:val="CommentReference"/>
-        </w:rPr>
-        <w:commentReference w:id="14"/>
-      </w:r>
       <w:commentRangeEnd w:id="15"/>
       <w:r>
         <w:rPr>
@@ -587,10 +603,17 @@
         </w:rPr>
         <w:commentReference w:id="15"/>
       </w:r>
+      <w:commentRangeEnd w:id="16"/>
+      <w:r>
+        <w:rPr>
+          <w:rStyle w:val="CommentReference"/>
+        </w:rPr>
+        <w:commentReference w:id="16"/>
+      </w:r>
       <w:r>
         <w:t xml:space="preserve">: </w:t>
       </w:r>
-      <w:ins w:id="16" w:author="Sam Woodman" w:date="2020-04-20T13:58:00Z">
+      <w:ins w:id="17" w:author="Sam Woodman" w:date="2020-04-20T13:58:00Z">
         <w:r>
           <w:t xml:space="preserve">1) </w:t>
         </w:r>
@@ -598,19 +621,12 @@
       <w:r>
         <w:t xml:space="preserve">effort to redistribute with ‘base values’ (see below), 2) </w:t>
       </w:r>
-      <w:commentRangeStart w:id="17"/>
       <w:commentRangeStart w:id="18"/>
       <w:commentRangeStart w:id="19"/>
+      <w:commentRangeStart w:id="20"/>
       <w:r>
         <w:t>effort to redistribute without ‘base values’</w:t>
       </w:r>
-      <w:commentRangeEnd w:id="17"/>
-      <w:r>
-        <w:rPr>
-          <w:rStyle w:val="CommentReference"/>
-        </w:rPr>
-        <w:commentReference w:id="17"/>
-      </w:r>
       <w:commentRangeEnd w:id="18"/>
       <w:r>
         <w:rPr>
@@ -624,6 +640,13 @@
           <w:rStyle w:val="CommentReference"/>
         </w:rPr>
         <w:commentReference w:id="19"/>
+      </w:r>
+      <w:commentRangeEnd w:id="20"/>
+      <w:r>
+        <w:rPr>
+          <w:rStyle w:val="CommentReference"/>
+        </w:rPr>
+        <w:commentReference w:id="20"/>
       </w:r>
       <w:r>
         <w:t>, and 3) effort that does not need to be redistributed (e.g. effort that occurred after the management start date when using the “pile” method)</w:t>
@@ -638,15 +661,7 @@
         </w:numPr>
       </w:pPr>
       <w:r>
-        <w:t xml:space="preserve">Base values are the data needed to inform the redistribution of effort. For instance, if there is effort </w:t>
-      </w:r>
-      <w:proofErr w:type="gramStart"/>
-      <w:r>
-        <w:t>being moved</w:t>
-      </w:r>
-      <w:proofErr w:type="gramEnd"/>
-      <w:r>
-        <w:t xml:space="preserve"> from November to December, the data in December that will inform the redistribution of the shifted November values are the ‘base values’</w:t>
+        <w:t>Base values are the data needed to inform the redistribution of effort. For instance, if there is effort being moved from November to December, the data in December that will inform the redistribution of the shifted November values are the ‘base values’</w:t>
       </w:r>
       <w:r>
         <w:t>.</w:t>
@@ -664,43 +679,43 @@
         </w:numPr>
       </w:pPr>
       <w:r>
+        <w:t>Next</w:t>
+      </w:r>
+      <w:r>
+        <w:t>,</w:t>
+      </w:r>
+      <w:r>
+        <w:t xml:space="preserve"> </w:t>
+      </w:r>
+      <w:r>
+        <w:t xml:space="preserve">use the base values to </w:t>
+      </w:r>
+      <w:r>
+        <w:t>get the percent of the redistributed effort that should go in each grid cell</w:t>
+      </w:r>
+      <w:r>
+        <w:t xml:space="preserve"> as follows</w:t>
+      </w:r>
+      <w:r>
+        <w:t xml:space="preserve">. </w:t>
+      </w:r>
+      <w:r>
+        <w:t>Specifically,</w:t>
+      </w:r>
+      <w:r>
+        <w:t xml:space="preserve"> </w:t>
+      </w:r>
+      <w:r>
+        <w:t xml:space="preserve">divide </w:t>
+      </w:r>
+      <w:r>
+        <w:t xml:space="preserve">the effort </w:t>
+      </w:r>
+      <w:r>
+        <w:t xml:space="preserve">values </w:t>
+      </w:r>
+      <w:r>
         <w:lastRenderedPageBreak/>
-        <w:t>Next</w:t>
-      </w:r>
-      <w:r>
-        <w:t>,</w:t>
-      </w:r>
-      <w:r>
-        <w:t xml:space="preserve"> </w:t>
-      </w:r>
-      <w:r>
-        <w:t xml:space="preserve">use the base values to </w:t>
-      </w:r>
-      <w:r>
-        <w:t>get the percent of the redistributed effort that should go in each grid cell</w:t>
-      </w:r>
-      <w:r>
-        <w:t xml:space="preserve"> as follows</w:t>
-      </w:r>
-      <w:r>
-        <w:t xml:space="preserve">. </w:t>
-      </w:r>
-      <w:r>
-        <w:t>Specifically,</w:t>
-      </w:r>
-      <w:r>
-        <w:t xml:space="preserve"> </w:t>
-      </w:r>
-      <w:r>
-        <w:t xml:space="preserve">divide </w:t>
-      </w:r>
-      <w:r>
-        <w:t xml:space="preserve">the effort </w:t>
-      </w:r>
-      <w:r>
-        <w:t xml:space="preserve">values </w:t>
-      </w:r>
-      <w:r>
         <w:t>of the variable we’re using to calculate the redistribution percentages (</w:t>
       </w:r>
       <w:r>
@@ -775,8 +790,8 @@
           <w:numId w:val="2"/>
         </w:numPr>
       </w:pPr>
-      <w:commentRangeStart w:id="20"/>
       <w:commentRangeStart w:id="21"/>
+      <w:commentRangeStart w:id="22"/>
       <w:r>
         <w:t xml:space="preserve">For year-month-regions that data has been shifted into but that do not </w:t>
       </w:r>
@@ -786,19 +801,19 @@
       <w:r>
         <w:t>, the data is not redistributed spatially</w:t>
       </w:r>
-      <w:commentRangeEnd w:id="20"/>
-      <w:r>
-        <w:rPr>
-          <w:rStyle w:val="CommentReference"/>
-        </w:rPr>
-        <w:commentReference w:id="20"/>
-      </w:r>
       <w:commentRangeEnd w:id="21"/>
       <w:r>
         <w:rPr>
           <w:rStyle w:val="CommentReference"/>
         </w:rPr>
         <w:commentReference w:id="21"/>
+      </w:r>
+      <w:commentRangeEnd w:id="22"/>
+      <w:r>
+        <w:rPr>
+          <w:rStyle w:val="CommentReference"/>
+        </w:rPr>
+        <w:commentReference w:id="22"/>
       </w:r>
     </w:p>
     <w:p>
@@ -872,24 +887,24 @@
       <w:r>
         <w:t xml:space="preserve">it could </w:t>
       </w:r>
-      <w:commentRangeStart w:id="22"/>
       <w:commentRangeStart w:id="23"/>
+      <w:commentRangeStart w:id="24"/>
       <w:r>
         <w:t>raise more problems</w:t>
       </w:r>
-      <w:commentRangeEnd w:id="22"/>
-      <w:r>
-        <w:rPr>
-          <w:rStyle w:val="CommentReference"/>
-        </w:rPr>
-        <w:commentReference w:id="22"/>
-      </w:r>
       <w:commentRangeEnd w:id="23"/>
       <w:r>
         <w:rPr>
           <w:rStyle w:val="CommentReference"/>
         </w:rPr>
         <w:commentReference w:id="23"/>
+      </w:r>
+      <w:commentRangeEnd w:id="24"/>
+      <w:r>
+        <w:rPr>
+          <w:rStyle w:val="CommentReference"/>
+        </w:rPr>
+        <w:commentReference w:id="24"/>
       </w:r>
       <w:r>
         <w:t>. Also, this method and the current one will yield equivalent results once the effort are aggregated to a monthly level.</w:t>
@@ -906,12 +921,12 @@
       <w:r>
         <w:t>Spatial fidelity</w:t>
       </w:r>
-      <w:ins w:id="24" w:author="Jameal Samhouri" w:date="2020-04-20T16:40:00Z">
+      <w:ins w:id="25" w:author="Jameal Samhouri" w:date="2020-04-20T16:40:00Z">
         <w:r>
           <w:t xml:space="preserve"> – shifted forward in time but stays at same location</w:t>
         </w:r>
       </w:ins>
-      <w:ins w:id="25" w:author="Jameal Samhouri" w:date="2020-04-20T16:55:00Z">
+      <w:ins w:id="26" w:author="Jameal Samhouri" w:date="2020-04-20T16:55:00Z">
         <w:r>
           <w:t xml:space="preserve"> (= crab season temporal fidelity)</w:t>
         </w:r>
@@ -1145,17 +1160,17 @@
       <w:r>
         <w:t>Temporal fidelity</w:t>
       </w:r>
-      <w:ins w:id="26" w:author="Sam Woodman" w:date="2020-04-20T14:06:00Z">
+      <w:ins w:id="27" w:author="Sam Woodman" w:date="2020-04-20T14:06:00Z">
         <w:r>
           <w:t xml:space="preserve">. </w:t>
         </w:r>
       </w:ins>
-      <w:ins w:id="27" w:author="Sam Woodman" w:date="2020-04-20T14:07:00Z">
+      <w:ins w:id="28" w:author="Sam Woodman" w:date="2020-04-20T14:07:00Z">
         <w:r>
           <w:t>We also provide</w:t>
         </w:r>
       </w:ins>
-      <w:ins w:id="28" w:author="Sam Woodman" w:date="2020-04-20T14:06:00Z">
+      <w:ins w:id="29" w:author="Sam Woodman" w:date="2020-04-20T14:06:00Z">
         <w:r>
           <w:t xml:space="preserve"> a scalar that controls the percentage of the effort affected by the closure that will be redistributed.</w:t>
         </w:r>
@@ -1170,27 +1185,26 @@
         </w:numPr>
       </w:pPr>
       <w:r>
-        <w:lastRenderedPageBreak/>
         <w:t xml:space="preserve">All: </w:t>
       </w:r>
-      <w:commentRangeStart w:id="29"/>
       <w:commentRangeStart w:id="30"/>
+      <w:commentRangeStart w:id="31"/>
       <w:r>
         <w:t>NA - the remove method is required</w:t>
       </w:r>
-      <w:commentRangeEnd w:id="29"/>
-      <w:r>
-        <w:rPr>
-          <w:rStyle w:val="CommentReference"/>
-        </w:rPr>
-        <w:commentReference w:id="29"/>
-      </w:r>
       <w:commentRangeEnd w:id="30"/>
       <w:r>
         <w:rPr>
           <w:rStyle w:val="CommentReference"/>
         </w:rPr>
         <w:commentReference w:id="30"/>
+      </w:r>
+      <w:commentRangeEnd w:id="31"/>
+      <w:r>
+        <w:rPr>
+          <w:rStyle w:val="CommentReference"/>
+        </w:rPr>
+        <w:commentReference w:id="31"/>
       </w:r>
     </w:p>
     <w:p>
@@ -1202,20 +1216,24 @@
         </w:numPr>
       </w:pPr>
       <w:r>
-        <w:t xml:space="preserve">BIA: Redistribute closed effort to its respective region (i.e. northern/central CA, whichever that record is in) using </w:t>
-      </w:r>
-      <w:commentRangeStart w:id="31"/>
+        <w:lastRenderedPageBreak/>
+        <w:t>BIA: Redistribute closed effort</w:t>
+      </w:r>
+      <w:r>
+        <w:t>), reduced by a user-provided scalar in case we only want to redistribute a percentage of historical effort</w:t>
+      </w:r>
+      <w:r>
+        <w:t>,</w:t>
+      </w:r>
+      <w:r>
+        <w:t xml:space="preserve"> to its respective region (i.e. northern/central CA, whichever that record is in) using </w:t>
+      </w:r>
       <w:commentRangeStart w:id="32"/>
+      <w:commentRangeStart w:id="33"/>
+      <w:commentRangeStart w:id="34"/>
       <w:r>
         <w:t xml:space="preserve">the pile up </w:t>
       </w:r>
-      <w:commentRangeEnd w:id="31"/>
-      <w:r>
-        <w:rPr>
-          <w:rStyle w:val="CommentReference"/>
-        </w:rPr>
-        <w:commentReference w:id="31"/>
-      </w:r>
       <w:commentRangeEnd w:id="32"/>
       <w:r>
         <w:rPr>
@@ -1223,8 +1241,22 @@
         </w:rPr>
         <w:commentReference w:id="32"/>
       </w:r>
-      <w:r>
-        <w:t>+ temporal fidelity redistribution method (described above)</w:t>
+      <w:commentRangeEnd w:id="33"/>
+      <w:r>
+        <w:rPr>
+          <w:rStyle w:val="CommentReference"/>
+        </w:rPr>
+        <w:commentReference w:id="33"/>
+      </w:r>
+      <w:commentRangeEnd w:id="34"/>
+      <w:r>
+        <w:rPr>
+          <w:rStyle w:val="CommentReference"/>
+        </w:rPr>
+        <w:commentReference w:id="34"/>
+      </w:r>
+      <w:r>
+        <w:t>+ temporal fidelity redistribution method (described above</w:t>
       </w:r>
     </w:p>
     <w:p>
@@ -1284,7 +1316,7 @@
       <w:r>
         <w:t xml:space="preserve">lag shift, records may be shifted outside 1) the window of the observed fishing season and 2) the legal window of the fishing season. </w:t>
       </w:r>
-      <w:commentRangeStart w:id="33"/>
+      <w:commentRangeStart w:id="35"/>
       <w:r>
         <w:t>Thus, we add 1) column “</w:t>
       </w:r>
@@ -1318,12 +1350,12 @@
       <w:r>
         <w:t xml:space="preserve"> and July 31 otherwise)</w:t>
       </w:r>
-      <w:commentRangeEnd w:id="33"/>
-      <w:r>
-        <w:rPr>
-          <w:rStyle w:val="CommentReference"/>
-        </w:rPr>
-        <w:commentReference w:id="33"/>
+      <w:commentRangeEnd w:id="35"/>
+      <w:r>
+        <w:rPr>
+          <w:rStyle w:val="CommentReference"/>
+        </w:rPr>
+        <w:commentReference w:id="35"/>
       </w:r>
     </w:p>
     <w:p>
@@ -1352,41 +1384,49 @@
       <w:r>
         <w:t xml:space="preserve">: the shifted fishing data may (is likely to?) have new dates that were not in the original input data, and these records will have NA identifying variables and whale prediction information in the final output. Thus, </w:t>
       </w:r>
-      <w:commentRangeStart w:id="34"/>
+      <w:commentRangeStart w:id="36"/>
+      <w:commentRangeStart w:id="37"/>
       <w:r>
         <w:t>should users have to join the identifying info and whale predictions themselves after the fact? Or should we make another function for this.?</w:t>
       </w:r>
-      <w:ins w:id="35" w:author="Jameal Samhouri" w:date="2020-04-20T07:44:00Z">
+      <w:ins w:id="38" w:author="Jameal Samhouri" w:date="2020-04-20T07:44:00Z">
         <w:r>
           <w:t xml:space="preserve"> </w:t>
         </w:r>
       </w:ins>
-      <w:commentRangeEnd w:id="34"/>
-      <w:ins w:id="36" w:author="Jameal Samhouri" w:date="2020-04-20T17:02:00Z">
+      <w:commentRangeEnd w:id="36"/>
+      <w:ins w:id="39" w:author="Jameal Samhouri" w:date="2020-04-20T17:02:00Z">
         <w:r>
           <w:rPr>
             <w:rStyle w:val="CommentReference"/>
           </w:rPr>
-          <w:commentReference w:id="34"/>
-        </w:r>
-      </w:ins>
-      <w:commentRangeStart w:id="37"/>
-      <w:ins w:id="38" w:author="Jameal Samhouri" w:date="2020-04-20T07:44:00Z">
+          <w:commentReference w:id="36"/>
+        </w:r>
+      </w:ins>
+      <w:commentRangeEnd w:id="37"/>
+      <w:r>
+        <w:rPr>
+          <w:rStyle w:val="CommentReference"/>
+        </w:rPr>
+        <w:commentReference w:id="37"/>
+      </w:r>
+      <w:commentRangeStart w:id="41"/>
+      <w:ins w:id="42" w:author="Jameal Samhouri" w:date="2020-04-20T07:44:00Z">
         <w:r>
           <w:t>But if the final output from this function is aggregated by year-month, we should have comparable information in the historical record and the sim</w:t>
         </w:r>
       </w:ins>
-      <w:ins w:id="39" w:author="Jameal Samhouri" w:date="2020-04-20T07:45:00Z">
+      <w:ins w:id="43" w:author="Jameal Samhouri" w:date="2020-04-20T07:45:00Z">
         <w:r>
           <w:t>ulated scenarios.</w:t>
         </w:r>
       </w:ins>
-      <w:commentRangeEnd w:id="37"/>
-      <w:r>
-        <w:rPr>
-          <w:rStyle w:val="CommentReference"/>
-        </w:rPr>
-        <w:commentReference w:id="37"/>
+      <w:commentRangeEnd w:id="41"/>
+      <w:r>
+        <w:rPr>
+          <w:rStyle w:val="CommentReference"/>
+        </w:rPr>
+        <w:commentReference w:id="41"/>
       </w:r>
     </w:p>
     <w:p>
@@ -1397,26 +1437,26 @@
           <w:numId w:val="2"/>
         </w:numPr>
         <w:rPr>
-          <w:ins w:id="40" w:author="Jameal Samhouri" w:date="2020-04-20T17:03:00Z"/>
-        </w:rPr>
-      </w:pPr>
-      <w:ins w:id="41" w:author="Sam Woodman" w:date="2020-04-20T14:09:00Z">
+          <w:ins w:id="44" w:author="Jameal Samhouri" w:date="2020-04-20T17:03:00Z"/>
+        </w:rPr>
+      </w:pPr>
+      <w:ins w:id="45" w:author="Sam Woodman" w:date="2020-04-20T14:09:00Z">
         <w:r>
           <w:t xml:space="preserve">There are </w:t>
         </w:r>
       </w:ins>
-      <w:ins w:id="42" w:author="Sam Woodman" w:date="2020-04-20T14:26:00Z">
+      <w:ins w:id="46" w:author="Sam Woodman" w:date="2020-04-20T14:26:00Z">
         <w:r>
           <w:t>some</w:t>
         </w:r>
       </w:ins>
-      <w:ins w:id="43" w:author="Sam Woodman" w:date="2020-04-20T14:09:00Z">
+      <w:ins w:id="47" w:author="Sam Woodman" w:date="2020-04-20T14:09:00Z">
         <w:r>
           <w:t xml:space="preserve"> </w:t>
         </w:r>
       </w:ins>
       <w:proofErr w:type="spellStart"/>
-      <w:ins w:id="44" w:author="Sam Woodman" w:date="2020-04-20T14:18:00Z">
+      <w:ins w:id="48" w:author="Sam Woodman" w:date="2020-04-20T14:18:00Z">
         <w:r>
           <w:t>NorCA</w:t>
         </w:r>
@@ -1425,27 +1465,27 @@
           <w:t xml:space="preserve"> </w:t>
         </w:r>
       </w:ins>
-      <w:ins w:id="45" w:author="Sam Woodman" w:date="2020-04-20T14:26:00Z">
+      <w:ins w:id="49" w:author="Sam Woodman" w:date="2020-04-20T14:26:00Z">
         <w:r>
           <w:t xml:space="preserve">DC fishing </w:t>
         </w:r>
       </w:ins>
-      <w:ins w:id="46" w:author="Sam Woodman" w:date="2020-04-20T14:18:00Z">
+      <w:ins w:id="50" w:author="Sam Woodman" w:date="2020-04-20T14:18:00Z">
         <w:r>
           <w:t xml:space="preserve">seasons </w:t>
         </w:r>
       </w:ins>
-      <w:ins w:id="47" w:author="Sam Woodman" w:date="2020-04-20T14:19:00Z">
+      <w:ins w:id="51" w:author="Sam Woodman" w:date="2020-04-20T14:19:00Z">
         <w:r>
           <w:t>(e.g. 2011-12 and 2017-18) where there are a couple of records on ~Dec 5 or 6, and then nothing until mid-January</w:t>
         </w:r>
       </w:ins>
-      <w:ins w:id="48" w:author="Sam Woodman" w:date="2020-04-20T14:20:00Z">
+      <w:ins w:id="52" w:author="Sam Woodman" w:date="2020-04-20T14:20:00Z">
         <w:r>
           <w:t xml:space="preserve"> (there appears to have been closures due to quality these years)</w:t>
         </w:r>
       </w:ins>
-      <w:ins w:id="49" w:author="Sam Woodman" w:date="2020-04-20T14:19:00Z">
+      <w:ins w:id="53" w:author="Sam Woodman" w:date="2020-04-20T14:19:00Z">
         <w:r>
           <w:t xml:space="preserve">. </w:t>
         </w:r>
@@ -1453,7 +1493,7 @@
           <w:t xml:space="preserve">Because these ~Dec 5/6 records are </w:t>
         </w:r>
       </w:ins>
-      <w:ins w:id="50" w:author="Sam Woodman" w:date="2020-04-20T14:20:00Z">
+      <w:ins w:id="54" w:author="Sam Woodman" w:date="2020-04-20T14:20:00Z">
         <w:r>
           <w:t xml:space="preserve">possible under ‘normal’ opening dates, these records are used when pushing the season back, </w:t>
         </w:r>
@@ -1466,37 +1506,37 @@
           <w:t xml:space="preserve">, which will lead to incorrect information. </w:t>
         </w:r>
       </w:ins>
-      <w:ins w:id="51" w:author="Sam Woodman" w:date="2020-04-20T14:21:00Z">
+      <w:ins w:id="55" w:author="Sam Woodman" w:date="2020-04-20T14:21:00Z">
         <w:r>
           <w:t xml:space="preserve">For instance, say we’re running a </w:t>
         </w:r>
       </w:ins>
-      <w:ins w:id="52" w:author="Sam Woodman" w:date="2020-04-20T14:25:00Z">
+      <w:ins w:id="56" w:author="Sam Woodman" w:date="2020-04-20T14:25:00Z">
         <w:r>
           <w:t xml:space="preserve">lag </w:t>
         </w:r>
       </w:ins>
-      <w:ins w:id="53" w:author="Sam Woodman" w:date="2020-04-20T14:21:00Z">
+      <w:ins w:id="57" w:author="Sam Woodman" w:date="2020-04-20T14:21:00Z">
         <w:r>
           <w:t>delayed opening scenario until Dec 15</w:t>
         </w:r>
       </w:ins>
-      <w:ins w:id="54" w:author="Sam Woodman" w:date="2020-04-20T14:24:00Z">
+      <w:ins w:id="58" w:author="Sam Woodman" w:date="2020-04-20T14:24:00Z">
         <w:r>
           <w:t>, there are 10 records on Dec 5</w:t>
         </w:r>
       </w:ins>
-      <w:ins w:id="55" w:author="Sam Woodman" w:date="2020-04-20T14:25:00Z">
+      <w:ins w:id="59" w:author="Sam Woodman" w:date="2020-04-20T14:25:00Z">
         <w:r>
           <w:t>, and the rest of the records come after Jan 15. Currently, the function will see that the first day of the season was Dec 5 and thus lag the entire season by 10 days, which (I assume) is an error.</w:t>
         </w:r>
       </w:ins>
-      <w:ins w:id="56" w:author="Jameal Samhouri" w:date="2020-04-20T17:02:00Z">
+      <w:ins w:id="60" w:author="Jameal Samhouri" w:date="2020-04-20T17:02:00Z">
         <w:r>
           <w:t xml:space="preserve"> See dis</w:t>
         </w:r>
       </w:ins>
-      <w:ins w:id="57" w:author="Jameal Samhouri" w:date="2020-04-20T17:03:00Z">
+      <w:ins w:id="61" w:author="Jameal Samhouri" w:date="2020-04-20T17:03:00Z">
         <w:r>
           <w:t xml:space="preserve">cussion above, </w:t>
         </w:r>
@@ -1516,9 +1556,9 @@
     <w:p>
       <w:pPr>
         <w:rPr>
-          <w:ins w:id="58" w:author="Sam Woodman" w:date="2020-04-20T14:09:00Z"/>
-        </w:rPr>
-        <w:pPrChange w:id="59" w:author="Jameal Samhouri" w:date="2020-04-20T17:03:00Z">
+          <w:ins w:id="62" w:author="Sam Woodman" w:date="2020-04-20T14:09:00Z"/>
+        </w:rPr>
+        <w:pPrChange w:id="63" w:author="Jameal Samhouri" w:date="2020-04-20T17:03:00Z">
           <w:pPr>
             <w:pStyle w:val="ListParagraph"/>
             <w:numPr>
@@ -1541,8 +1581,8 @@
 </file>
 
 <file path=word/comments.xml><?xml version="1.0" encoding="utf-8"?>
-<w:comments xmlns:wpc="http://schemas.microsoft.com/office/word/2010/wordprocessingCanvas" xmlns:cx="http://schemas.microsoft.com/office/drawing/2014/chartex" xmlns:cx1="http://schemas.microsoft.com/office/drawing/2015/9/8/chartex" xmlns:mc="http://schemas.openxmlformats.org/markup-compatibility/2006" xmlns:o="urn:schemas-microsoft-com:office:office" xmlns:r="http://schemas.openxmlformats.org/officeDocument/2006/relationships" xmlns:m="http://schemas.openxmlformats.org/officeDocument/2006/math" xmlns:v="urn:schemas-microsoft-com:vml" xmlns:wp14="http://schemas.microsoft.com/office/word/2010/wordprocessingDrawing" xmlns:wp="http://schemas.openxmlformats.org/drawingml/2006/wordprocessingDrawing" xmlns:w10="urn:schemas-microsoft-com:office:word" xmlns:w="http://schemas.openxmlformats.org/wordprocessingml/2006/main" xmlns:w14="http://schemas.microsoft.com/office/word/2010/wordml" xmlns:w15="http://schemas.microsoft.com/office/word/2012/wordml" xmlns:w16se="http://schemas.microsoft.com/office/word/2015/wordml/symex" xmlns:wpg="http://schemas.microsoft.com/office/word/2010/wordprocessingGroup" xmlns:wpi="http://schemas.microsoft.com/office/word/2010/wordprocessingInk" xmlns:wne="http://schemas.microsoft.com/office/word/2006/wordml" xmlns:wps="http://schemas.microsoft.com/office/word/2010/wordprocessingShape" mc:Ignorable="w14 w15 w16se wp14">
-  <w:comment w:id="3" w:author="Sam Woodman" w:date="2020-04-20T14:02:00Z" w:initials="SW">
+<w:comments xmlns:wpc="http://schemas.microsoft.com/office/word/2010/wordprocessingCanvas" xmlns:cx="http://schemas.microsoft.com/office/drawing/2014/chartex" xmlns:mc="http://schemas.openxmlformats.org/markup-compatibility/2006" xmlns:o="urn:schemas-microsoft-com:office:office" xmlns:r="http://schemas.openxmlformats.org/officeDocument/2006/relationships" xmlns:m="http://schemas.openxmlformats.org/officeDocument/2006/math" xmlns:v="urn:schemas-microsoft-com:vml" xmlns:wp14="http://schemas.microsoft.com/office/word/2010/wordprocessingDrawing" xmlns:wp="http://schemas.openxmlformats.org/drawingml/2006/wordprocessingDrawing" xmlns:w10="urn:schemas-microsoft-com:office:word" xmlns:w="http://schemas.openxmlformats.org/wordprocessingml/2006/main" xmlns:w14="http://schemas.microsoft.com/office/word/2010/wordml" xmlns:w15="http://schemas.microsoft.com/office/word/2012/wordml" xmlns:w16se="http://schemas.microsoft.com/office/word/2015/wordml/symex" xmlns:wpg="http://schemas.microsoft.com/office/word/2010/wordprocessingGroup" xmlns:wpi="http://schemas.microsoft.com/office/word/2010/wordprocessingInk" xmlns:wne="http://schemas.microsoft.com/office/word/2006/wordml" xmlns:wps="http://schemas.microsoft.com/office/word/2010/wordprocessingShape" mc:Ignorable="w14 w15 w16se wp14">
+  <w:comment w:id="2" w:author="Sam Woodman" w:date="2020-04-20T14:02:00Z" w:initials="SW">
     <w:p>
       <w:pPr>
         <w:pStyle w:val="CommentText"/>
@@ -1567,7 +1607,7 @@
       </w:r>
     </w:p>
   </w:comment>
-  <w:comment w:id="14" w:author="Jameal Samhouri" w:date="2020-04-20T07:40:00Z" w:initials="JS">
+  <w:comment w:id="3" w:author="Sam Woodman" w:date="2020-04-24T20:03:00Z" w:initials="SW">
     <w:p>
       <w:pPr>
         <w:pStyle w:val="CommentText"/>
@@ -1579,11 +1619,48 @@
         <w:annotationRef/>
       </w:r>
       <w:r>
+        <w:t>New addition</w:t>
+      </w:r>
+    </w:p>
+  </w:comment>
+  <w:comment w:id="5" w:author="Sam Woodman" w:date="2020-04-24T20:03:00Z" w:initials="SW">
+    <w:p>
+      <w:pPr>
+        <w:pStyle w:val="CommentText"/>
+      </w:pPr>
+      <w:r>
+        <w:rPr>
+          <w:rStyle w:val="CommentReference"/>
+        </w:rPr>
+        <w:annotationRef/>
+      </w:r>
+      <w:r>
+        <w:t xml:space="preserve">Sam </w:t>
+      </w:r>
+      <w:proofErr w:type="spellStart"/>
+      <w:r>
+        <w:t>todo</w:t>
+      </w:r>
+      <w:proofErr w:type="spellEnd"/>
+    </w:p>
+  </w:comment>
+  <w:comment w:id="15" w:author="Jameal Samhouri" w:date="2020-04-20T07:40:00Z" w:initials="JS">
+    <w:p>
+      <w:pPr>
+        <w:pStyle w:val="CommentText"/>
+      </w:pPr>
+      <w:r>
+        <w:rPr>
+          <w:rStyle w:val="CommentReference"/>
+        </w:rPr>
+        <w:annotationRef/>
+      </w:r>
+      <w:r>
         <w:t>I understood we would consider #1 and #3 but not #2</w:t>
       </w:r>
     </w:p>
   </w:comment>
-  <w:comment w:id="15" w:author="Sam Woodman" w:date="2020-04-20T13:59:00Z" w:initials="SW">
+  <w:comment w:id="16" w:author="Sam Woodman" w:date="2020-04-20T13:59:00Z" w:initials="SW">
     <w:p>
       <w:pPr>
         <w:pStyle w:val="CommentText"/>
@@ -1599,7 +1676,7 @@
       </w:r>
     </w:p>
   </w:comment>
-  <w:comment w:id="17" w:author="Jameal Samhouri" w:date="2020-04-20T07:37:00Z" w:initials="JS">
+  <w:comment w:id="18" w:author="Jameal Samhouri" w:date="2020-04-20T07:37:00Z" w:initials="JS">
     <w:p>
       <w:pPr>
         <w:pStyle w:val="CommentText"/>
@@ -1618,7 +1695,7 @@
       </w:r>
     </w:p>
   </w:comment>
-  <w:comment w:id="18" w:author="Sam Woodman" w:date="2020-04-20T13:58:00Z" w:initials="SW">
+  <w:comment w:id="19" w:author="Sam Woodman" w:date="2020-04-20T13:58:00Z" w:initials="SW">
     <w:p>
       <w:pPr>
         <w:pStyle w:val="CommentText"/>
@@ -1634,7 +1711,7 @@
       </w:r>
     </w:p>
   </w:comment>
-  <w:comment w:id="19" w:author="Jameal Samhouri" w:date="2020-04-20T16:58:00Z" w:initials="JS">
+  <w:comment w:id="20" w:author="Jameal Samhouri" w:date="2020-04-20T16:58:00Z" w:initials="JS">
     <w:p>
       <w:pPr>
         <w:pStyle w:val="CommentText"/>
@@ -1658,7 +1735,7 @@
       </w:r>
     </w:p>
   </w:comment>
-  <w:comment w:id="20" w:author="Jameal Samhouri" w:date="2020-04-20T07:32:00Z" w:initials="JS">
+  <w:comment w:id="21" w:author="Jameal Samhouri" w:date="2020-04-20T07:32:00Z" w:initials="JS">
     <w:p>
       <w:pPr>
         <w:pStyle w:val="CommentText"/>
@@ -1674,7 +1751,7 @@
       </w:r>
     </w:p>
   </w:comment>
-  <w:comment w:id="21" w:author="Sam Woodman" w:date="2020-04-20T13:59:00Z" w:initials="SW">
+  <w:comment w:id="22" w:author="Sam Woodman" w:date="2020-04-20T13:59:00Z" w:initials="SW">
     <w:p>
       <w:pPr>
         <w:pStyle w:val="CommentText"/>
@@ -1690,7 +1767,7 @@
       </w:r>
     </w:p>
   </w:comment>
-  <w:comment w:id="22" w:author="Jameal Samhouri" w:date="2020-04-20T07:33:00Z" w:initials="JS">
+  <w:comment w:id="23" w:author="Jameal Samhouri" w:date="2020-04-20T07:33:00Z" w:initials="JS">
     <w:p>
       <w:pPr>
         <w:pStyle w:val="CommentText"/>
@@ -1706,7 +1783,7 @@
       </w:r>
     </w:p>
   </w:comment>
-  <w:comment w:id="23" w:author="Sam Woodman" w:date="2020-04-20T14:01:00Z" w:initials="SW">
+  <w:comment w:id="24" w:author="Sam Woodman" w:date="2020-04-20T14:01:00Z" w:initials="SW">
     <w:p>
       <w:pPr>
         <w:pStyle w:val="CommentText"/>
@@ -1725,7 +1802,7 @@
       </w:r>
     </w:p>
   </w:comment>
-  <w:comment w:id="29" w:author="Jameal Samhouri" w:date="2020-04-20T07:41:00Z" w:initials="JS">
+  <w:comment w:id="30" w:author="Jameal Samhouri" w:date="2020-04-20T07:41:00Z" w:initials="JS">
     <w:p>
       <w:pPr>
         <w:pStyle w:val="CommentText"/>
@@ -1741,7 +1818,7 @@
       </w:r>
     </w:p>
   </w:comment>
-  <w:comment w:id="30" w:author="Sam Woodman" w:date="2020-04-20T14:04:00Z" w:initials="SW">
+  <w:comment w:id="31" w:author="Sam Woodman" w:date="2020-04-20T14:04:00Z" w:initials="SW">
     <w:p>
       <w:pPr>
         <w:pStyle w:val="CommentText"/>
@@ -1760,7 +1837,7 @@
       </w:r>
     </w:p>
   </w:comment>
-  <w:comment w:id="31" w:author="Jameal Samhouri" w:date="2020-04-20T07:42:00Z" w:initials="JS">
+  <w:comment w:id="32" w:author="Jameal Samhouri" w:date="2020-04-20T07:42:00Z" w:initials="JS">
     <w:p>
       <w:pPr>
         <w:pStyle w:val="CommentText"/>
@@ -1776,7 +1853,7 @@
       </w:r>
     </w:p>
   </w:comment>
-  <w:comment w:id="32" w:author="Sam Woodman" w:date="2020-04-20T14:05:00Z" w:initials="SW">
+  <w:comment w:id="33" w:author="Sam Woodman" w:date="2020-04-20T14:05:00Z" w:initials="SW">
     <w:p>
       <w:pPr>
         <w:pStyle w:val="CommentText"/>
@@ -1792,7 +1869,7 @@
       </w:r>
     </w:p>
   </w:comment>
-  <w:comment w:id="33" w:author="Jameal Samhouri" w:date="2020-04-20T07:43:00Z" w:initials="JS">
+  <w:comment w:id="34" w:author="Sam Woodman" w:date="2020-04-24T20:05:00Z" w:initials="SW">
     <w:p>
       <w:pPr>
         <w:pStyle w:val="CommentText"/>
@@ -1804,15 +1881,32 @@
         <w:annotationRef/>
       </w:r>
       <w:r>
+        <w:t>Text added above</w:t>
+      </w:r>
+    </w:p>
+  </w:comment>
+  <w:comment w:id="35" w:author="Jameal Samhouri" w:date="2020-04-20T07:43:00Z" w:initials="JS">
+    <w:p>
+      <w:pPr>
+        <w:pStyle w:val="CommentText"/>
+      </w:pPr>
+      <w:r>
+        <w:rPr>
+          <w:rStyle w:val="CommentReference"/>
+        </w:rPr>
+        <w:annotationRef/>
+      </w:r>
+      <w:r>
         <w:t>brilliant</w:t>
       </w:r>
     </w:p>
   </w:comment>
-  <w:comment w:id="34" w:author="Jameal Samhouri" w:date="2020-04-20T17:02:00Z" w:initials="JS">
+  <w:comment w:id="36" w:author="Jameal Samhouri" w:date="2020-04-20T17:02:00Z" w:initials="JS">
     <w:p>
       <w:pPr>
         <w:pStyle w:val="CommentText"/>
       </w:pPr>
+      <w:bookmarkStart w:id="40" w:name="_GoBack"/>
       <w:r>
         <w:rPr>
           <w:rStyle w:val="CommentReference"/>
@@ -1823,8 +1917,25 @@
         <w:t>SW to add warning</w:t>
       </w:r>
     </w:p>
+    <w:bookmarkEnd w:id="40"/>
   </w:comment>
-  <w:comment w:id="37" w:author="Sam Woodman" w:date="2020-04-20T14:08:00Z" w:initials="SW">
+  <w:comment w:id="37" w:author="Sam Woodman" w:date="2020-04-24T20:05:00Z" w:initials="SW">
+    <w:p>
+      <w:pPr>
+        <w:pStyle w:val="CommentText"/>
+      </w:pPr>
+      <w:r>
+        <w:rPr>
+          <w:rStyle w:val="CommentReference"/>
+        </w:rPr>
+        <w:annotationRef/>
+      </w:r>
+      <w:r>
+        <w:t>Warning added</w:t>
+      </w:r>
+    </w:p>
+  </w:comment>
+  <w:comment w:id="41" w:author="Sam Woodman" w:date="2020-04-20T14:08:00Z" w:initials="SW">
     <w:p>
       <w:pPr>
         <w:pStyle w:val="CommentText"/>
@@ -1847,8 +1958,10 @@
 </file>
 
 <file path=word/commentsExtended.xml><?xml version="1.0" encoding="utf-8"?>
-<w15:commentsEx xmlns:wpc="http://schemas.microsoft.com/office/word/2010/wordprocessingCanvas" xmlns:cx="http://schemas.microsoft.com/office/drawing/2014/chartex" xmlns:cx1="http://schemas.microsoft.com/office/drawing/2015/9/8/chartex" xmlns:mc="http://schemas.openxmlformats.org/markup-compatibility/2006" xmlns:o="urn:schemas-microsoft-com:office:office" xmlns:r="http://schemas.openxmlformats.org/officeDocument/2006/relationships" xmlns:m="http://schemas.openxmlformats.org/officeDocument/2006/math" xmlns:v="urn:schemas-microsoft-com:vml" xmlns:wp14="http://schemas.microsoft.com/office/word/2010/wordprocessingDrawing" xmlns:wp="http://schemas.openxmlformats.org/drawingml/2006/wordprocessingDrawing" xmlns:w10="urn:schemas-microsoft-com:office:word" xmlns:w="http://schemas.openxmlformats.org/wordprocessingml/2006/main" xmlns:w14="http://schemas.microsoft.com/office/word/2010/wordml" xmlns:w15="http://schemas.microsoft.com/office/word/2012/wordml" xmlns:w16se="http://schemas.microsoft.com/office/word/2015/wordml/symex" xmlns:wpg="http://schemas.microsoft.com/office/word/2010/wordprocessingGroup" xmlns:wpi="http://schemas.microsoft.com/office/word/2010/wordprocessingInk" xmlns:wne="http://schemas.microsoft.com/office/word/2006/wordml" xmlns:wps="http://schemas.microsoft.com/office/word/2010/wordprocessingShape" mc:Ignorable="w14 w15 w16se wp14">
+<w15:commentsEx xmlns:wpc="http://schemas.microsoft.com/office/word/2010/wordprocessingCanvas" xmlns:cx="http://schemas.microsoft.com/office/drawing/2014/chartex" xmlns:mc="http://schemas.openxmlformats.org/markup-compatibility/2006" xmlns:o="urn:schemas-microsoft-com:office:office" xmlns:r="http://schemas.openxmlformats.org/officeDocument/2006/relationships" xmlns:m="http://schemas.openxmlformats.org/officeDocument/2006/math" xmlns:v="urn:schemas-microsoft-com:vml" xmlns:wp14="http://schemas.microsoft.com/office/word/2010/wordprocessingDrawing" xmlns:wp="http://schemas.openxmlformats.org/drawingml/2006/wordprocessingDrawing" xmlns:w10="urn:schemas-microsoft-com:office:word" xmlns:w="http://schemas.openxmlformats.org/wordprocessingml/2006/main" xmlns:w14="http://schemas.microsoft.com/office/word/2010/wordml" xmlns:w15="http://schemas.microsoft.com/office/word/2012/wordml" xmlns:w16se="http://schemas.microsoft.com/office/word/2015/wordml/symex" xmlns:wpg="http://schemas.microsoft.com/office/word/2010/wordprocessingGroup" xmlns:wpi="http://schemas.microsoft.com/office/word/2010/wordprocessingInk" xmlns:wne="http://schemas.microsoft.com/office/word/2006/wordml" xmlns:wps="http://schemas.microsoft.com/office/word/2010/wordprocessingShape" mc:Ignorable="w14 w15 w16se wp14">
   <w15:commentEx w15:paraId="17D4D846" w15:done="0"/>
+  <w15:commentEx w15:paraId="78F072F8" w15:done="0"/>
+  <w15:commentEx w15:paraId="7AE607CE" w15:done="0"/>
   <w15:commentEx w15:paraId="304FECD0" w15:done="0"/>
   <w15:commentEx w15:paraId="444D8730" w15:paraIdParent="304FECD0" w15:done="0"/>
   <w15:commentEx w15:paraId="28A31BDE" w15:done="0"/>
@@ -1860,10 +1973,12 @@
   <w15:commentEx w15:paraId="503AAE80" w15:paraIdParent="4C4EE33B" w15:done="0"/>
   <w15:commentEx w15:paraId="06718174" w15:done="0"/>
   <w15:commentEx w15:paraId="11D54743" w15:paraIdParent="06718174" w15:done="0"/>
-  <w15:commentEx w15:paraId="145A95C4" w15:done="0"/>
-  <w15:commentEx w15:paraId="7095CCA3" w15:paraIdParent="145A95C4" w15:done="0"/>
+  <w15:commentEx w15:paraId="145A95C4" w15:done="1"/>
+  <w15:commentEx w15:paraId="7095CCA3" w15:paraIdParent="145A95C4" w15:done="1"/>
+  <w15:commentEx w15:paraId="2B30D95A" w15:paraIdParent="145A95C4" w15:done="1"/>
   <w15:commentEx w15:paraId="1A13A694" w15:done="0"/>
-  <w15:commentEx w15:paraId="74234560" w15:done="0"/>
+  <w15:commentEx w15:paraId="74234560" w15:done="1"/>
+  <w15:commentEx w15:paraId="3C0789AA" w15:paraIdParent="74234560" w15:done="1"/>
   <w15:commentEx w15:paraId="5F1408DE" w15:done="0"/>
 </w15:commentsEx>
 </file>
@@ -1891,7 +2006,7 @@
 </file>
 
 <file path=word/numbering.xml><?xml version="1.0" encoding="utf-8"?>
-<w:numbering xmlns:wpc="http://schemas.microsoft.com/office/word/2010/wordprocessingCanvas" xmlns:cx="http://schemas.microsoft.com/office/drawing/2014/chartex" xmlns:cx1="http://schemas.microsoft.com/office/drawing/2015/9/8/chartex" xmlns:mc="http://schemas.openxmlformats.org/markup-compatibility/2006" xmlns:o="urn:schemas-microsoft-com:office:office" xmlns:r="http://schemas.openxmlformats.org/officeDocument/2006/relationships" xmlns:m="http://schemas.openxmlformats.org/officeDocument/2006/math" xmlns:v="urn:schemas-microsoft-com:vml" xmlns:wp14="http://schemas.microsoft.com/office/word/2010/wordprocessingDrawing" xmlns:wp="http://schemas.openxmlformats.org/drawingml/2006/wordprocessingDrawing" xmlns:w10="urn:schemas-microsoft-com:office:word" xmlns:w="http://schemas.openxmlformats.org/wordprocessingml/2006/main" xmlns:w14="http://schemas.microsoft.com/office/word/2010/wordml" xmlns:w15="http://schemas.microsoft.com/office/word/2012/wordml" xmlns:w16se="http://schemas.microsoft.com/office/word/2015/wordml/symex" xmlns:wpg="http://schemas.microsoft.com/office/word/2010/wordprocessingGroup" xmlns:wpi="http://schemas.microsoft.com/office/word/2010/wordprocessingInk" xmlns:wne="http://schemas.microsoft.com/office/word/2006/wordml" xmlns:wps="http://schemas.microsoft.com/office/word/2010/wordprocessingShape" mc:Ignorable="w14 w15 w16se wp14">
+<w:numbering xmlns:wpc="http://schemas.microsoft.com/office/word/2010/wordprocessingCanvas" xmlns:cx="http://schemas.microsoft.com/office/drawing/2014/chartex" xmlns:mc="http://schemas.openxmlformats.org/markup-compatibility/2006" xmlns:o="urn:schemas-microsoft-com:office:office" xmlns:r="http://schemas.openxmlformats.org/officeDocument/2006/relationships" xmlns:m="http://schemas.openxmlformats.org/officeDocument/2006/math" xmlns:v="urn:schemas-microsoft-com:vml" xmlns:wp14="http://schemas.microsoft.com/office/word/2010/wordprocessingDrawing" xmlns:wp="http://schemas.openxmlformats.org/drawingml/2006/wordprocessingDrawing" xmlns:w10="urn:schemas-microsoft-com:office:word" xmlns:w="http://schemas.openxmlformats.org/wordprocessingml/2006/main" xmlns:w14="http://schemas.microsoft.com/office/word/2010/wordml" xmlns:w15="http://schemas.microsoft.com/office/word/2012/wordml" xmlns:w16se="http://schemas.microsoft.com/office/word/2015/wordml/symex" xmlns:wpg="http://schemas.microsoft.com/office/word/2010/wordprocessingGroup" xmlns:wpi="http://schemas.microsoft.com/office/word/2010/wordprocessingInk" xmlns:wne="http://schemas.microsoft.com/office/word/2006/wordml" xmlns:wps="http://schemas.microsoft.com/office/word/2010/wordprocessingShape" mc:Ignorable="w14 w15 w16se wp14">
   <w:abstractNum w:abstractNumId="0" w15:restartNumberingAfterBreak="0">
     <w:nsid w:val="2444792A"/>
     <w:multiLevelType w:val="hybridMultilevel"/>
@@ -2244,7 +2359,7 @@
 </file>
 
 <file path=word/people.xml><?xml version="1.0" encoding="utf-8"?>
-<w15:people xmlns:wpc="http://schemas.microsoft.com/office/word/2010/wordprocessingCanvas" xmlns:cx="http://schemas.microsoft.com/office/drawing/2014/chartex" xmlns:cx1="http://schemas.microsoft.com/office/drawing/2015/9/8/chartex" xmlns:mc="http://schemas.openxmlformats.org/markup-compatibility/2006" xmlns:o="urn:schemas-microsoft-com:office:office" xmlns:r="http://schemas.openxmlformats.org/officeDocument/2006/relationships" xmlns:m="http://schemas.openxmlformats.org/officeDocument/2006/math" xmlns:v="urn:schemas-microsoft-com:vml" xmlns:wp14="http://schemas.microsoft.com/office/word/2010/wordprocessingDrawing" xmlns:wp="http://schemas.openxmlformats.org/drawingml/2006/wordprocessingDrawing" xmlns:w10="urn:schemas-microsoft-com:office:word" xmlns:w="http://schemas.openxmlformats.org/wordprocessingml/2006/main" xmlns:w14="http://schemas.microsoft.com/office/word/2010/wordml" xmlns:w15="http://schemas.microsoft.com/office/word/2012/wordml" xmlns:w16se="http://schemas.microsoft.com/office/word/2015/wordml/symex" xmlns:wpg="http://schemas.microsoft.com/office/word/2010/wordprocessingGroup" xmlns:wpi="http://schemas.microsoft.com/office/word/2010/wordprocessingInk" xmlns:wne="http://schemas.microsoft.com/office/word/2006/wordml" xmlns:wps="http://schemas.microsoft.com/office/word/2010/wordprocessingShape" mc:Ignorable="w14 w15 w16se wp14">
+<w15:people xmlns:wpc="http://schemas.microsoft.com/office/word/2010/wordprocessingCanvas" xmlns:cx="http://schemas.microsoft.com/office/drawing/2014/chartex" xmlns:mc="http://schemas.openxmlformats.org/markup-compatibility/2006" xmlns:o="urn:schemas-microsoft-com:office:office" xmlns:r="http://schemas.openxmlformats.org/officeDocument/2006/relationships" xmlns:m="http://schemas.openxmlformats.org/officeDocument/2006/math" xmlns:v="urn:schemas-microsoft-com:vml" xmlns:wp14="http://schemas.microsoft.com/office/word/2010/wordprocessingDrawing" xmlns:wp="http://schemas.openxmlformats.org/drawingml/2006/wordprocessingDrawing" xmlns:w10="urn:schemas-microsoft-com:office:word" xmlns:w="http://schemas.openxmlformats.org/wordprocessingml/2006/main" xmlns:w14="http://schemas.microsoft.com/office/word/2010/wordml" xmlns:w15="http://schemas.microsoft.com/office/word/2012/wordml" xmlns:w16se="http://schemas.microsoft.com/office/word/2015/wordml/symex" xmlns:wpg="http://schemas.microsoft.com/office/word/2010/wordprocessingGroup" xmlns:wpi="http://schemas.microsoft.com/office/word/2010/wordprocessingInk" xmlns:wne="http://schemas.microsoft.com/office/word/2006/wordml" xmlns:wps="http://schemas.microsoft.com/office/word/2010/wordprocessingShape" mc:Ignorable="w14 w15 w16se wp14">
   <w15:person w15:author="Jameal Samhouri">
     <w15:presenceInfo w15:providerId="None" w15:userId="Jameal Samhouri"/>
   </w15:person>

</xml_diff>

<commit_message>
A few belated file path fixes, and latest readme
</commit_message>
<xml_diff>
--- a/tradeoffs/Management scenarios/Readme for Mgmt_scenarios_shift_effort.docx
+++ b/tradeoffs/Management scenarios/Readme for Mgmt_scenarios_shift_effort.docx
@@ -1,6 +1,6 @@
 
 <file path=word/document.xml><?xml version="1.0" encoding="utf-8"?>
-<w:document xmlns:wpc="http://schemas.microsoft.com/office/word/2010/wordprocessingCanvas" xmlns:cx="http://schemas.microsoft.com/office/drawing/2014/chartex" xmlns:mc="http://schemas.openxmlformats.org/markup-compatibility/2006" xmlns:o="urn:schemas-microsoft-com:office:office" xmlns:r="http://schemas.openxmlformats.org/officeDocument/2006/relationships" xmlns:m="http://schemas.openxmlformats.org/officeDocument/2006/math" xmlns:v="urn:schemas-microsoft-com:vml" xmlns:wp14="http://schemas.microsoft.com/office/word/2010/wordprocessingDrawing" xmlns:wp="http://schemas.openxmlformats.org/drawingml/2006/wordprocessingDrawing" xmlns:w10="urn:schemas-microsoft-com:office:word" xmlns:w="http://schemas.openxmlformats.org/wordprocessingml/2006/main" xmlns:w14="http://schemas.microsoft.com/office/word/2010/wordml" xmlns:w15="http://schemas.microsoft.com/office/word/2012/wordml" xmlns:w16se="http://schemas.microsoft.com/office/word/2015/wordml/symex" xmlns:wpg="http://schemas.microsoft.com/office/word/2010/wordprocessingGroup" xmlns:wpi="http://schemas.microsoft.com/office/word/2010/wordprocessingInk" xmlns:wne="http://schemas.microsoft.com/office/word/2006/wordml" xmlns:wps="http://schemas.microsoft.com/office/word/2010/wordprocessingShape" mc:Ignorable="w14 w15 w16se wp14">
+<w:document xmlns:wpc="http://schemas.microsoft.com/office/word/2010/wordprocessingCanvas" xmlns:cx="http://schemas.microsoft.com/office/drawing/2014/chartex" xmlns:cx1="http://schemas.microsoft.com/office/drawing/2015/9/8/chartex" xmlns:mc="http://schemas.openxmlformats.org/markup-compatibility/2006" xmlns:o="urn:schemas-microsoft-com:office:office" xmlns:r="http://schemas.openxmlformats.org/officeDocument/2006/relationships" xmlns:m="http://schemas.openxmlformats.org/officeDocument/2006/math" xmlns:v="urn:schemas-microsoft-com:vml" xmlns:wp14="http://schemas.microsoft.com/office/word/2010/wordprocessingDrawing" xmlns:wp="http://schemas.openxmlformats.org/drawingml/2006/wordprocessingDrawing" xmlns:w10="urn:schemas-microsoft-com:office:word" xmlns:w="http://schemas.openxmlformats.org/wordprocessingml/2006/main" xmlns:w14="http://schemas.microsoft.com/office/word/2010/wordml" xmlns:w15="http://schemas.microsoft.com/office/word/2012/wordml" xmlns:w16se="http://schemas.microsoft.com/office/word/2015/wordml/symex" xmlns:wpg="http://schemas.microsoft.com/office/word/2010/wordprocessingGroup" xmlns:wpi="http://schemas.microsoft.com/office/word/2010/wordprocessingInk" xmlns:wne="http://schemas.microsoft.com/office/word/2006/wordml" xmlns:wps="http://schemas.microsoft.com/office/word/2010/wordprocessingShape" mc:Ignorable="w14 w15 w16se wp14">
   <w:body>
     <w:p>
       <w:r>
@@ -145,6 +145,28 @@
       <w:pPr>
         <w:pStyle w:val="ListParagraph"/>
         <w:numPr>
+          <w:ilvl w:val="1"/>
+          <w:numId w:val="2"/>
+        </w:numPr>
+      </w:pPr>
+      <w:r>
+        <w:t>This happens when making ‘</w:t>
+      </w:r>
+      <w:proofErr w:type="spellStart"/>
+      <w:r>
+        <w:t>x.fish.pre</w:t>
+      </w:r>
+      <w:proofErr w:type="spellEnd"/>
+      <w:r>
+        <w:t>’ object in code</w:t>
+      </w:r>
+      <w:bookmarkStart w:id="4" w:name="_GoBack"/>
+      <w:bookmarkEnd w:id="4"/>
+    </w:p>
+    <w:p>
+      <w:pPr>
+        <w:pStyle w:val="ListParagraph"/>
+        <w:numPr>
           <w:ilvl w:val="0"/>
           <w:numId w:val="2"/>
         </w:numPr>
@@ -226,33 +248,47 @@
         <w:t xml:space="preserve">1) </w:t>
       </w:r>
       <w:r>
-        <w:t>Original opening: t</w:t>
+        <w:t>Original opening</w:t>
+      </w:r>
+      <w:r>
+        <w:t xml:space="preserve"> (</w:t>
+      </w:r>
+      <w:proofErr w:type="spellStart"/>
+      <w:r>
+        <w:t>season_date_st</w:t>
+      </w:r>
+      <w:proofErr w:type="spellEnd"/>
+      <w:r>
+        <w:t xml:space="preserve"> in code)</w:t>
+      </w:r>
+      <w:r>
+        <w:t>: t</w:t>
       </w:r>
       <w:r>
         <w:t>he date of the season opening (the first day with data using original data)</w:t>
       </w:r>
-      <w:ins w:id="4" w:author="Jameal Samhouri" w:date="2020-04-20T16:22:00Z">
+      <w:ins w:id="5" w:author="Jameal Samhouri" w:date="2020-04-20T16:22:00Z">
         <w:r>
           <w:t xml:space="preserve">. </w:t>
         </w:r>
-        <w:commentRangeStart w:id="5"/>
+        <w:commentRangeStart w:id="6"/>
         <w:r>
           <w:t xml:space="preserve">Might </w:t>
         </w:r>
       </w:ins>
-      <w:commentRangeEnd w:id="5"/>
-      <w:r>
-        <w:rPr>
-          <w:rStyle w:val="CommentReference"/>
-        </w:rPr>
-        <w:commentReference w:id="5"/>
-      </w:r>
-      <w:ins w:id="6" w:author="Jameal Samhouri" w:date="2020-04-20T16:22:00Z">
+      <w:commentRangeEnd w:id="6"/>
+      <w:r>
+        <w:rPr>
+          <w:rStyle w:val="CommentReference"/>
+        </w:rPr>
+        <w:commentReference w:id="6"/>
+      </w:r>
+      <w:ins w:id="7" w:author="Jameal Samhouri" w:date="2020-04-20T16:22:00Z">
         <w:r>
           <w:t>change to first day with &gt;=1% of pings</w:t>
         </w:r>
       </w:ins>
-      <w:ins w:id="7" w:author="Jameal Samhouri" w:date="2020-04-20T16:35:00Z">
+      <w:ins w:id="8" w:author="Jameal Samhouri" w:date="2020-04-20T16:35:00Z">
         <w:r>
           <w:t>/$/</w:t>
         </w:r>
@@ -262,24 +298,24 @@
         </w:r>
       </w:ins>
       <w:proofErr w:type="spellEnd"/>
-      <w:ins w:id="8" w:author="Jameal Samhouri" w:date="2020-04-20T16:22:00Z">
+      <w:ins w:id="9" w:author="Jameal Samhouri" w:date="2020-04-20T16:22:00Z">
         <w:r>
           <w:t xml:space="preserve"> for season by district</w:t>
         </w:r>
       </w:ins>
-      <w:ins w:id="9" w:author="Jameal Samhouri" w:date="2020-04-20T16:23:00Z">
+      <w:ins w:id="10" w:author="Jameal Samhouri" w:date="2020-04-20T16:23:00Z">
         <w:r>
           <w:t>, treat same was pre-Nov 15 fishing activity</w:t>
         </w:r>
       </w:ins>
-      <w:ins w:id="10" w:author="Jameal Samhouri" w:date="2020-04-20T16:24:00Z">
+      <w:ins w:id="11" w:author="Jameal Samhouri" w:date="2020-04-20T16:24:00Z">
         <w:r>
           <w:t xml:space="preserve"> (option to drop it or pile it into 1</w:t>
         </w:r>
         <w:r>
           <w:rPr>
             <w:vertAlign w:val="superscript"/>
-            <w:rPrChange w:id="11" w:author="Jameal Samhouri" w:date="2020-04-20T16:24:00Z">
+            <w:rPrChange w:id="12" w:author="Jameal Samhouri" w:date="2020-04-20T16:24:00Z">
               <w:rPr/>
             </w:rPrChange>
           </w:rPr>
@@ -326,7 +362,21 @@
         <w:t xml:space="preserve">) </w:t>
       </w:r>
       <w:r>
-        <w:t>Management opening: t</w:t>
+        <w:t>Management opening</w:t>
+      </w:r>
+      <w:r>
+        <w:t xml:space="preserve"> (</w:t>
+      </w:r>
+      <w:proofErr w:type="spellStart"/>
+      <w:r>
+        <w:t>season_open_mgmt</w:t>
+      </w:r>
+      <w:proofErr w:type="spellEnd"/>
+      <w:r>
+        <w:t xml:space="preserve"> in code)</w:t>
+      </w:r>
+      <w:r>
+        <w:t>: t</w:t>
       </w:r>
       <w:r>
         <w:t>he date the season would open under the provided management scenario</w:t>
@@ -558,17 +608,17 @@
       <w:r>
         <w:t>:</w:t>
       </w:r>
-      <w:ins w:id="12" w:author="Jameal Samhouri" w:date="2020-04-20T16:40:00Z">
+      <w:ins w:id="13" w:author="Jameal Samhouri" w:date="2020-04-20T16:40:00Z">
         <w:r>
           <w:t xml:space="preserve"> shifted forward in time based on historical spatial distribution of effort</w:t>
         </w:r>
       </w:ins>
-      <w:ins w:id="13" w:author="Jameal Samhouri" w:date="2020-04-20T16:55:00Z">
+      <w:ins w:id="14" w:author="Jameal Samhouri" w:date="2020-04-20T16:55:00Z">
         <w:r>
           <w:t xml:space="preserve"> (= calendar </w:t>
         </w:r>
       </w:ins>
-      <w:ins w:id="14" w:author="Jameal Samhouri" w:date="2020-04-20T16:56:00Z">
+      <w:ins w:id="15" w:author="Jameal Samhouri" w:date="2020-04-20T16:56:00Z">
         <w:r>
           <w:t xml:space="preserve"> month temporal fidelity)</w:t>
         </w:r>
@@ -588,21 +638,14 @@
       <w:r>
         <w:t xml:space="preserve"> </w:t>
       </w:r>
-      <w:commentRangeStart w:id="15"/>
       <w:commentRangeStart w:id="16"/>
+      <w:commentRangeStart w:id="17"/>
       <w:r>
         <w:t>3 ‘types’</w:t>
       </w:r>
       <w:r>
         <w:t xml:space="preserve"> of effort</w:t>
       </w:r>
-      <w:commentRangeEnd w:id="15"/>
-      <w:r>
-        <w:rPr>
-          <w:rStyle w:val="CommentReference"/>
-        </w:rPr>
-        <w:commentReference w:id="15"/>
-      </w:r>
       <w:commentRangeEnd w:id="16"/>
       <w:r>
         <w:rPr>
@@ -610,10 +653,17 @@
         </w:rPr>
         <w:commentReference w:id="16"/>
       </w:r>
+      <w:commentRangeEnd w:id="17"/>
+      <w:r>
+        <w:rPr>
+          <w:rStyle w:val="CommentReference"/>
+        </w:rPr>
+        <w:commentReference w:id="17"/>
+      </w:r>
       <w:r>
         <w:t xml:space="preserve">: </w:t>
       </w:r>
-      <w:ins w:id="17" w:author="Sam Woodman" w:date="2020-04-20T13:58:00Z">
+      <w:ins w:id="18" w:author="Sam Woodman" w:date="2020-04-20T13:58:00Z">
         <w:r>
           <w:t xml:space="preserve">1) </w:t>
         </w:r>
@@ -621,19 +671,12 @@
       <w:r>
         <w:t xml:space="preserve">effort to redistribute with ‘base values’ (see below), 2) </w:t>
       </w:r>
-      <w:commentRangeStart w:id="18"/>
       <w:commentRangeStart w:id="19"/>
       <w:commentRangeStart w:id="20"/>
+      <w:commentRangeStart w:id="21"/>
       <w:r>
         <w:t>effort to redistribute without ‘base values’</w:t>
       </w:r>
-      <w:commentRangeEnd w:id="18"/>
-      <w:r>
-        <w:rPr>
-          <w:rStyle w:val="CommentReference"/>
-        </w:rPr>
-        <w:commentReference w:id="18"/>
-      </w:r>
       <w:commentRangeEnd w:id="19"/>
       <w:r>
         <w:rPr>
@@ -647,6 +690,13 @@
           <w:rStyle w:val="CommentReference"/>
         </w:rPr>
         <w:commentReference w:id="20"/>
+      </w:r>
+      <w:commentRangeEnd w:id="21"/>
+      <w:r>
+        <w:rPr>
+          <w:rStyle w:val="CommentReference"/>
+        </w:rPr>
+        <w:commentReference w:id="21"/>
       </w:r>
       <w:r>
         <w:t>, and 3) effort that does not need to be redistributed (e.g. effort that occurred after the management start date when using the “pile” method)</w:t>
@@ -679,6 +729,7 @@
         </w:numPr>
       </w:pPr>
       <w:r>
+        <w:lastRenderedPageBreak/>
         <w:t>Next</w:t>
       </w:r>
       <w:r>
@@ -715,7 +766,6 @@
         <w:t xml:space="preserve">values </w:t>
       </w:r>
       <w:r>
-        <w:lastRenderedPageBreak/>
         <w:t>of the variable we’re using to calculate the redistribution percentages (</w:t>
       </w:r>
       <w:r>
@@ -790,8 +840,8 @@
           <w:numId w:val="2"/>
         </w:numPr>
       </w:pPr>
-      <w:commentRangeStart w:id="21"/>
       <w:commentRangeStart w:id="22"/>
+      <w:commentRangeStart w:id="23"/>
       <w:r>
         <w:t xml:space="preserve">For year-month-regions that data has been shifted into but that do not </w:t>
       </w:r>
@@ -801,19 +851,19 @@
       <w:r>
         <w:t>, the data is not redistributed spatially</w:t>
       </w:r>
-      <w:commentRangeEnd w:id="21"/>
-      <w:r>
-        <w:rPr>
-          <w:rStyle w:val="CommentReference"/>
-        </w:rPr>
-        <w:commentReference w:id="21"/>
-      </w:r>
       <w:commentRangeEnd w:id="22"/>
       <w:r>
         <w:rPr>
           <w:rStyle w:val="CommentReference"/>
         </w:rPr>
         <w:commentReference w:id="22"/>
+      </w:r>
+      <w:commentRangeEnd w:id="23"/>
+      <w:r>
+        <w:rPr>
+          <w:rStyle w:val="CommentReference"/>
+        </w:rPr>
+        <w:commentReference w:id="23"/>
       </w:r>
     </w:p>
     <w:p>
@@ -887,24 +937,24 @@
       <w:r>
         <w:t xml:space="preserve">it could </w:t>
       </w:r>
-      <w:commentRangeStart w:id="23"/>
       <w:commentRangeStart w:id="24"/>
+      <w:commentRangeStart w:id="25"/>
       <w:r>
         <w:t>raise more problems</w:t>
       </w:r>
-      <w:commentRangeEnd w:id="23"/>
-      <w:r>
-        <w:rPr>
-          <w:rStyle w:val="CommentReference"/>
-        </w:rPr>
-        <w:commentReference w:id="23"/>
-      </w:r>
       <w:commentRangeEnd w:id="24"/>
       <w:r>
         <w:rPr>
           <w:rStyle w:val="CommentReference"/>
         </w:rPr>
         <w:commentReference w:id="24"/>
+      </w:r>
+      <w:commentRangeEnd w:id="25"/>
+      <w:r>
+        <w:rPr>
+          <w:rStyle w:val="CommentReference"/>
+        </w:rPr>
+        <w:commentReference w:id="25"/>
       </w:r>
       <w:r>
         <w:t>. Also, this method and the current one will yield equivalent results once the effort are aggregated to a monthly level.</w:t>
@@ -921,12 +971,12 @@
       <w:r>
         <w:t>Spatial fidelity</w:t>
       </w:r>
-      <w:ins w:id="25" w:author="Jameal Samhouri" w:date="2020-04-20T16:40:00Z">
+      <w:ins w:id="26" w:author="Jameal Samhouri" w:date="2020-04-20T16:40:00Z">
         <w:r>
           <w:t xml:space="preserve"> – shifted forward in time but stays at same location</w:t>
         </w:r>
       </w:ins>
-      <w:ins w:id="26" w:author="Jameal Samhouri" w:date="2020-04-20T16:55:00Z">
+      <w:ins w:id="27" w:author="Jameal Samhouri" w:date="2020-04-20T16:55:00Z">
         <w:r>
           <w:t xml:space="preserve"> (= crab season temporal fidelity)</w:t>
         </w:r>
@@ -1160,17 +1210,17 @@
       <w:r>
         <w:t>Temporal fidelity</w:t>
       </w:r>
-      <w:ins w:id="27" w:author="Sam Woodman" w:date="2020-04-20T14:06:00Z">
+      <w:ins w:id="28" w:author="Sam Woodman" w:date="2020-04-20T14:06:00Z">
         <w:r>
           <w:t xml:space="preserve">. </w:t>
         </w:r>
       </w:ins>
-      <w:ins w:id="28" w:author="Sam Woodman" w:date="2020-04-20T14:07:00Z">
+      <w:ins w:id="29" w:author="Sam Woodman" w:date="2020-04-20T14:07:00Z">
         <w:r>
           <w:t>We also provide</w:t>
         </w:r>
       </w:ins>
-      <w:ins w:id="29" w:author="Sam Woodman" w:date="2020-04-20T14:06:00Z">
+      <w:ins w:id="30" w:author="Sam Woodman" w:date="2020-04-20T14:06:00Z">
         <w:r>
           <w:t xml:space="preserve"> a scalar that controls the percentage of the effort affected by the closure that will be redistributed.</w:t>
         </w:r>
@@ -1185,26 +1235,27 @@
         </w:numPr>
       </w:pPr>
       <w:r>
+        <w:lastRenderedPageBreak/>
         <w:t xml:space="preserve">All: </w:t>
       </w:r>
-      <w:commentRangeStart w:id="30"/>
       <w:commentRangeStart w:id="31"/>
+      <w:commentRangeStart w:id="32"/>
       <w:r>
         <w:t>NA - the remove method is required</w:t>
       </w:r>
-      <w:commentRangeEnd w:id="30"/>
-      <w:r>
-        <w:rPr>
-          <w:rStyle w:val="CommentReference"/>
-        </w:rPr>
-        <w:commentReference w:id="30"/>
-      </w:r>
       <w:commentRangeEnd w:id="31"/>
       <w:r>
         <w:rPr>
           <w:rStyle w:val="CommentReference"/>
         </w:rPr>
         <w:commentReference w:id="31"/>
+      </w:r>
+      <w:commentRangeEnd w:id="32"/>
+      <w:r>
+        <w:rPr>
+          <w:rStyle w:val="CommentReference"/>
+        </w:rPr>
+        <w:commentReference w:id="32"/>
       </w:r>
     </w:p>
     <w:p>
@@ -1216,31 +1267,20 @@
         </w:numPr>
       </w:pPr>
       <w:r>
-        <w:lastRenderedPageBreak/>
         <w:t>BIA: Redistribute closed effort</w:t>
       </w:r>
       <w:r>
-        <w:t>), reduced by a user-provided scalar in case we only want to redistribute a percentage of historical effort</w:t>
-      </w:r>
-      <w:r>
-        <w:t>,</w:t>
+        <w:t>), reduced by a user-provided scalar in case we only want to redistribute a percentage of historical effort,</w:t>
       </w:r>
       <w:r>
         <w:t xml:space="preserve"> to its respective region (i.e. northern/central CA, whichever that record is in) using </w:t>
       </w:r>
-      <w:commentRangeStart w:id="32"/>
       <w:commentRangeStart w:id="33"/>
       <w:commentRangeStart w:id="34"/>
+      <w:commentRangeStart w:id="35"/>
       <w:r>
         <w:t xml:space="preserve">the pile up </w:t>
       </w:r>
-      <w:commentRangeEnd w:id="32"/>
-      <w:r>
-        <w:rPr>
-          <w:rStyle w:val="CommentReference"/>
-        </w:rPr>
-        <w:commentReference w:id="32"/>
-      </w:r>
       <w:commentRangeEnd w:id="33"/>
       <w:r>
         <w:rPr>
@@ -1254,6 +1294,13 @@
           <w:rStyle w:val="CommentReference"/>
         </w:rPr>
         <w:commentReference w:id="34"/>
+      </w:r>
+      <w:commentRangeEnd w:id="35"/>
+      <w:r>
+        <w:rPr>
+          <w:rStyle w:val="CommentReference"/>
+        </w:rPr>
+        <w:commentReference w:id="35"/>
       </w:r>
       <w:r>
         <w:t>+ temporal fidelity redistribution method (described above</w:t>
@@ -1316,7 +1363,7 @@
       <w:r>
         <w:t xml:space="preserve">lag shift, records may be shifted outside 1) the window of the observed fishing season and 2) the legal window of the fishing season. </w:t>
       </w:r>
-      <w:commentRangeStart w:id="35"/>
+      <w:commentRangeStart w:id="36"/>
       <w:r>
         <w:t>Thus, we add 1) column “</w:t>
       </w:r>
@@ -1350,12 +1397,12 @@
       <w:r>
         <w:t xml:space="preserve"> and July 31 otherwise)</w:t>
       </w:r>
-      <w:commentRangeEnd w:id="35"/>
-      <w:r>
-        <w:rPr>
-          <w:rStyle w:val="CommentReference"/>
-        </w:rPr>
-        <w:commentReference w:id="35"/>
+      <w:commentRangeEnd w:id="36"/>
+      <w:r>
+        <w:rPr>
+          <w:rStyle w:val="CommentReference"/>
+        </w:rPr>
+        <w:commentReference w:id="36"/>
       </w:r>
     </w:p>
     <w:p>
@@ -1384,31 +1431,31 @@
       <w:r>
         <w:t xml:space="preserve">: the shifted fishing data may (is likely to?) have new dates that were not in the original input data, and these records will have NA identifying variables and whale prediction information in the final output. Thus, </w:t>
       </w:r>
-      <w:commentRangeStart w:id="36"/>
       <w:commentRangeStart w:id="37"/>
+      <w:commentRangeStart w:id="38"/>
       <w:r>
         <w:t>should users have to join the identifying info and whale predictions themselves after the fact? Or should we make another function for this.?</w:t>
       </w:r>
-      <w:ins w:id="38" w:author="Jameal Samhouri" w:date="2020-04-20T07:44:00Z">
+      <w:ins w:id="39" w:author="Jameal Samhouri" w:date="2020-04-20T07:44:00Z">
         <w:r>
           <w:t xml:space="preserve"> </w:t>
         </w:r>
       </w:ins>
-      <w:commentRangeEnd w:id="36"/>
-      <w:ins w:id="39" w:author="Jameal Samhouri" w:date="2020-04-20T17:02:00Z">
+      <w:commentRangeEnd w:id="37"/>
+      <w:ins w:id="40" w:author="Jameal Samhouri" w:date="2020-04-20T17:02:00Z">
         <w:r>
           <w:rPr>
             <w:rStyle w:val="CommentReference"/>
           </w:rPr>
-          <w:commentReference w:id="36"/>
-        </w:r>
-      </w:ins>
-      <w:commentRangeEnd w:id="37"/>
-      <w:r>
-        <w:rPr>
-          <w:rStyle w:val="CommentReference"/>
-        </w:rPr>
-        <w:commentReference w:id="37"/>
+          <w:commentReference w:id="37"/>
+        </w:r>
+      </w:ins>
+      <w:commentRangeEnd w:id="38"/>
+      <w:r>
+        <w:rPr>
+          <w:rStyle w:val="CommentReference"/>
+        </w:rPr>
+        <w:commentReference w:id="38"/>
       </w:r>
       <w:commentRangeStart w:id="41"/>
       <w:ins w:id="42" w:author="Jameal Samhouri" w:date="2020-04-20T07:44:00Z">
@@ -1581,7 +1628,7 @@
 </file>
 
 <file path=word/comments.xml><?xml version="1.0" encoding="utf-8"?>
-<w:comments xmlns:wpc="http://schemas.microsoft.com/office/word/2010/wordprocessingCanvas" xmlns:cx="http://schemas.microsoft.com/office/drawing/2014/chartex" xmlns:mc="http://schemas.openxmlformats.org/markup-compatibility/2006" xmlns:o="urn:schemas-microsoft-com:office:office" xmlns:r="http://schemas.openxmlformats.org/officeDocument/2006/relationships" xmlns:m="http://schemas.openxmlformats.org/officeDocument/2006/math" xmlns:v="urn:schemas-microsoft-com:vml" xmlns:wp14="http://schemas.microsoft.com/office/word/2010/wordprocessingDrawing" xmlns:wp="http://schemas.openxmlformats.org/drawingml/2006/wordprocessingDrawing" xmlns:w10="urn:schemas-microsoft-com:office:word" xmlns:w="http://schemas.openxmlformats.org/wordprocessingml/2006/main" xmlns:w14="http://schemas.microsoft.com/office/word/2010/wordml" xmlns:w15="http://schemas.microsoft.com/office/word/2012/wordml" xmlns:w16se="http://schemas.microsoft.com/office/word/2015/wordml/symex" xmlns:wpg="http://schemas.microsoft.com/office/word/2010/wordprocessingGroup" xmlns:wpi="http://schemas.microsoft.com/office/word/2010/wordprocessingInk" xmlns:wne="http://schemas.microsoft.com/office/word/2006/wordml" xmlns:wps="http://schemas.microsoft.com/office/word/2010/wordprocessingShape" mc:Ignorable="w14 w15 w16se wp14">
+<w:comments xmlns:wpc="http://schemas.microsoft.com/office/word/2010/wordprocessingCanvas" xmlns:cx="http://schemas.microsoft.com/office/drawing/2014/chartex" xmlns:cx1="http://schemas.microsoft.com/office/drawing/2015/9/8/chartex" xmlns:mc="http://schemas.openxmlformats.org/markup-compatibility/2006" xmlns:o="urn:schemas-microsoft-com:office:office" xmlns:r="http://schemas.openxmlformats.org/officeDocument/2006/relationships" xmlns:m="http://schemas.openxmlformats.org/officeDocument/2006/math" xmlns:v="urn:schemas-microsoft-com:vml" xmlns:wp14="http://schemas.microsoft.com/office/word/2010/wordprocessingDrawing" xmlns:wp="http://schemas.openxmlformats.org/drawingml/2006/wordprocessingDrawing" xmlns:w10="urn:schemas-microsoft-com:office:word" xmlns:w="http://schemas.openxmlformats.org/wordprocessingml/2006/main" xmlns:w14="http://schemas.microsoft.com/office/word/2010/wordml" xmlns:w15="http://schemas.microsoft.com/office/word/2012/wordml" xmlns:w16se="http://schemas.microsoft.com/office/word/2015/wordml/symex" xmlns:wpg="http://schemas.microsoft.com/office/word/2010/wordprocessingGroup" xmlns:wpi="http://schemas.microsoft.com/office/word/2010/wordprocessingInk" xmlns:wne="http://schemas.microsoft.com/office/word/2006/wordml" xmlns:wps="http://schemas.microsoft.com/office/word/2010/wordprocessingShape" mc:Ignorable="w14 w15 w16se wp14">
   <w:comment w:id="2" w:author="Sam Woodman" w:date="2020-04-20T14:02:00Z" w:initials="SW">
     <w:p>
       <w:pPr>
@@ -1623,7 +1670,7 @@
       </w:r>
     </w:p>
   </w:comment>
-  <w:comment w:id="5" w:author="Sam Woodman" w:date="2020-04-24T20:03:00Z" w:initials="SW">
+  <w:comment w:id="6" w:author="Sam Woodman" w:date="2020-04-24T20:03:00Z" w:initials="SW">
     <w:p>
       <w:pPr>
         <w:pStyle w:val="CommentText"/>
@@ -1644,7 +1691,7 @@
       <w:proofErr w:type="spellEnd"/>
     </w:p>
   </w:comment>
-  <w:comment w:id="15" w:author="Jameal Samhouri" w:date="2020-04-20T07:40:00Z" w:initials="JS">
+  <w:comment w:id="16" w:author="Jameal Samhouri" w:date="2020-04-20T07:40:00Z" w:initials="JS">
     <w:p>
       <w:pPr>
         <w:pStyle w:val="CommentText"/>
@@ -1660,7 +1707,7 @@
       </w:r>
     </w:p>
   </w:comment>
-  <w:comment w:id="16" w:author="Sam Woodman" w:date="2020-04-20T13:59:00Z" w:initials="SW">
+  <w:comment w:id="17" w:author="Sam Woodman" w:date="2020-04-20T13:59:00Z" w:initials="SW">
     <w:p>
       <w:pPr>
         <w:pStyle w:val="CommentText"/>
@@ -1676,7 +1723,7 @@
       </w:r>
     </w:p>
   </w:comment>
-  <w:comment w:id="18" w:author="Jameal Samhouri" w:date="2020-04-20T07:37:00Z" w:initials="JS">
+  <w:comment w:id="19" w:author="Jameal Samhouri" w:date="2020-04-20T07:37:00Z" w:initials="JS">
     <w:p>
       <w:pPr>
         <w:pStyle w:val="CommentText"/>
@@ -1695,7 +1742,7 @@
       </w:r>
     </w:p>
   </w:comment>
-  <w:comment w:id="19" w:author="Sam Woodman" w:date="2020-04-20T13:58:00Z" w:initials="SW">
+  <w:comment w:id="20" w:author="Sam Woodman" w:date="2020-04-20T13:58:00Z" w:initials="SW">
     <w:p>
       <w:pPr>
         <w:pStyle w:val="CommentText"/>
@@ -1711,7 +1758,7 @@
       </w:r>
     </w:p>
   </w:comment>
-  <w:comment w:id="20" w:author="Jameal Samhouri" w:date="2020-04-20T16:58:00Z" w:initials="JS">
+  <w:comment w:id="21" w:author="Jameal Samhouri" w:date="2020-04-20T16:58:00Z" w:initials="JS">
     <w:p>
       <w:pPr>
         <w:pStyle w:val="CommentText"/>
@@ -1735,7 +1782,7 @@
       </w:r>
     </w:p>
   </w:comment>
-  <w:comment w:id="21" w:author="Jameal Samhouri" w:date="2020-04-20T07:32:00Z" w:initials="JS">
+  <w:comment w:id="22" w:author="Jameal Samhouri" w:date="2020-04-20T07:32:00Z" w:initials="JS">
     <w:p>
       <w:pPr>
         <w:pStyle w:val="CommentText"/>
@@ -1751,7 +1798,7 @@
       </w:r>
     </w:p>
   </w:comment>
-  <w:comment w:id="22" w:author="Sam Woodman" w:date="2020-04-20T13:59:00Z" w:initials="SW">
+  <w:comment w:id="23" w:author="Sam Woodman" w:date="2020-04-20T13:59:00Z" w:initials="SW">
     <w:p>
       <w:pPr>
         <w:pStyle w:val="CommentText"/>
@@ -1767,7 +1814,7 @@
       </w:r>
     </w:p>
   </w:comment>
-  <w:comment w:id="23" w:author="Jameal Samhouri" w:date="2020-04-20T07:33:00Z" w:initials="JS">
+  <w:comment w:id="24" w:author="Jameal Samhouri" w:date="2020-04-20T07:33:00Z" w:initials="JS">
     <w:p>
       <w:pPr>
         <w:pStyle w:val="CommentText"/>
@@ -1783,7 +1830,7 @@
       </w:r>
     </w:p>
   </w:comment>
-  <w:comment w:id="24" w:author="Sam Woodman" w:date="2020-04-20T14:01:00Z" w:initials="SW">
+  <w:comment w:id="25" w:author="Sam Woodman" w:date="2020-04-20T14:01:00Z" w:initials="SW">
     <w:p>
       <w:pPr>
         <w:pStyle w:val="CommentText"/>
@@ -1802,7 +1849,7 @@
       </w:r>
     </w:p>
   </w:comment>
-  <w:comment w:id="30" w:author="Jameal Samhouri" w:date="2020-04-20T07:41:00Z" w:initials="JS">
+  <w:comment w:id="31" w:author="Jameal Samhouri" w:date="2020-04-20T07:41:00Z" w:initials="JS">
     <w:p>
       <w:pPr>
         <w:pStyle w:val="CommentText"/>
@@ -1818,7 +1865,7 @@
       </w:r>
     </w:p>
   </w:comment>
-  <w:comment w:id="31" w:author="Sam Woodman" w:date="2020-04-20T14:04:00Z" w:initials="SW">
+  <w:comment w:id="32" w:author="Sam Woodman" w:date="2020-04-20T14:04:00Z" w:initials="SW">
     <w:p>
       <w:pPr>
         <w:pStyle w:val="CommentText"/>
@@ -1837,7 +1884,7 @@
       </w:r>
     </w:p>
   </w:comment>
-  <w:comment w:id="32" w:author="Jameal Samhouri" w:date="2020-04-20T07:42:00Z" w:initials="JS">
+  <w:comment w:id="33" w:author="Jameal Samhouri" w:date="2020-04-20T07:42:00Z" w:initials="JS">
     <w:p>
       <w:pPr>
         <w:pStyle w:val="CommentText"/>
@@ -1853,7 +1900,7 @@
       </w:r>
     </w:p>
   </w:comment>
-  <w:comment w:id="33" w:author="Sam Woodman" w:date="2020-04-20T14:05:00Z" w:initials="SW">
+  <w:comment w:id="34" w:author="Sam Woodman" w:date="2020-04-20T14:05:00Z" w:initials="SW">
     <w:p>
       <w:pPr>
         <w:pStyle w:val="CommentText"/>
@@ -1869,7 +1916,7 @@
       </w:r>
     </w:p>
   </w:comment>
-  <w:comment w:id="34" w:author="Sam Woodman" w:date="2020-04-24T20:05:00Z" w:initials="SW">
+  <w:comment w:id="35" w:author="Sam Woodman" w:date="2020-04-24T20:05:00Z" w:initials="SW">
     <w:p>
       <w:pPr>
         <w:pStyle w:val="CommentText"/>
@@ -1885,7 +1932,7 @@
       </w:r>
     </w:p>
   </w:comment>
-  <w:comment w:id="35" w:author="Jameal Samhouri" w:date="2020-04-20T07:43:00Z" w:initials="JS">
+  <w:comment w:id="36" w:author="Jameal Samhouri" w:date="2020-04-20T07:43:00Z" w:initials="JS">
     <w:p>
       <w:pPr>
         <w:pStyle w:val="CommentText"/>
@@ -1901,12 +1948,11 @@
       </w:r>
     </w:p>
   </w:comment>
-  <w:comment w:id="36" w:author="Jameal Samhouri" w:date="2020-04-20T17:02:00Z" w:initials="JS">
+  <w:comment w:id="37" w:author="Jameal Samhouri" w:date="2020-04-20T17:02:00Z" w:initials="JS">
     <w:p>
       <w:pPr>
         <w:pStyle w:val="CommentText"/>
       </w:pPr>
-      <w:bookmarkStart w:id="40" w:name="_GoBack"/>
       <w:r>
         <w:rPr>
           <w:rStyle w:val="CommentReference"/>
@@ -1917,9 +1963,8 @@
         <w:t>SW to add warning</w:t>
       </w:r>
     </w:p>
-    <w:bookmarkEnd w:id="40"/>
   </w:comment>
-  <w:comment w:id="37" w:author="Sam Woodman" w:date="2020-04-24T20:05:00Z" w:initials="SW">
+  <w:comment w:id="38" w:author="Sam Woodman" w:date="2020-04-24T20:05:00Z" w:initials="SW">
     <w:p>
       <w:pPr>
         <w:pStyle w:val="CommentText"/>
@@ -1958,7 +2003,7 @@
 </file>
 
 <file path=word/commentsExtended.xml><?xml version="1.0" encoding="utf-8"?>
-<w15:commentsEx xmlns:wpc="http://schemas.microsoft.com/office/word/2010/wordprocessingCanvas" xmlns:cx="http://schemas.microsoft.com/office/drawing/2014/chartex" xmlns:mc="http://schemas.openxmlformats.org/markup-compatibility/2006" xmlns:o="urn:schemas-microsoft-com:office:office" xmlns:r="http://schemas.openxmlformats.org/officeDocument/2006/relationships" xmlns:m="http://schemas.openxmlformats.org/officeDocument/2006/math" xmlns:v="urn:schemas-microsoft-com:vml" xmlns:wp14="http://schemas.microsoft.com/office/word/2010/wordprocessingDrawing" xmlns:wp="http://schemas.openxmlformats.org/drawingml/2006/wordprocessingDrawing" xmlns:w10="urn:schemas-microsoft-com:office:word" xmlns:w="http://schemas.openxmlformats.org/wordprocessingml/2006/main" xmlns:w14="http://schemas.microsoft.com/office/word/2010/wordml" xmlns:w15="http://schemas.microsoft.com/office/word/2012/wordml" xmlns:w16se="http://schemas.microsoft.com/office/word/2015/wordml/symex" xmlns:wpg="http://schemas.microsoft.com/office/word/2010/wordprocessingGroup" xmlns:wpi="http://schemas.microsoft.com/office/word/2010/wordprocessingInk" xmlns:wne="http://schemas.microsoft.com/office/word/2006/wordml" xmlns:wps="http://schemas.microsoft.com/office/word/2010/wordprocessingShape" mc:Ignorable="w14 w15 w16se wp14">
+<w15:commentsEx xmlns:wpc="http://schemas.microsoft.com/office/word/2010/wordprocessingCanvas" xmlns:cx="http://schemas.microsoft.com/office/drawing/2014/chartex" xmlns:cx1="http://schemas.microsoft.com/office/drawing/2015/9/8/chartex" xmlns:mc="http://schemas.openxmlformats.org/markup-compatibility/2006" xmlns:o="urn:schemas-microsoft-com:office:office" xmlns:r="http://schemas.openxmlformats.org/officeDocument/2006/relationships" xmlns:m="http://schemas.openxmlformats.org/officeDocument/2006/math" xmlns:v="urn:schemas-microsoft-com:vml" xmlns:wp14="http://schemas.microsoft.com/office/word/2010/wordprocessingDrawing" xmlns:wp="http://schemas.openxmlformats.org/drawingml/2006/wordprocessingDrawing" xmlns:w10="urn:schemas-microsoft-com:office:word" xmlns:w="http://schemas.openxmlformats.org/wordprocessingml/2006/main" xmlns:w14="http://schemas.microsoft.com/office/word/2010/wordml" xmlns:w15="http://schemas.microsoft.com/office/word/2012/wordml" xmlns:w16se="http://schemas.microsoft.com/office/word/2015/wordml/symex" xmlns:wpg="http://schemas.microsoft.com/office/word/2010/wordprocessingGroup" xmlns:wpi="http://schemas.microsoft.com/office/word/2010/wordprocessingInk" xmlns:wne="http://schemas.microsoft.com/office/word/2006/wordml" xmlns:wps="http://schemas.microsoft.com/office/word/2010/wordprocessingShape" mc:Ignorable="w14 w15 w16se wp14">
   <w15:commentEx w15:paraId="17D4D846" w15:done="0"/>
   <w15:commentEx w15:paraId="78F072F8" w15:done="0"/>
   <w15:commentEx w15:paraId="7AE607CE" w15:done="0"/>
@@ -2006,7 +2051,7 @@
 </file>
 
 <file path=word/numbering.xml><?xml version="1.0" encoding="utf-8"?>
-<w:numbering xmlns:wpc="http://schemas.microsoft.com/office/word/2010/wordprocessingCanvas" xmlns:cx="http://schemas.microsoft.com/office/drawing/2014/chartex" xmlns:mc="http://schemas.openxmlformats.org/markup-compatibility/2006" xmlns:o="urn:schemas-microsoft-com:office:office" xmlns:r="http://schemas.openxmlformats.org/officeDocument/2006/relationships" xmlns:m="http://schemas.openxmlformats.org/officeDocument/2006/math" xmlns:v="urn:schemas-microsoft-com:vml" xmlns:wp14="http://schemas.microsoft.com/office/word/2010/wordprocessingDrawing" xmlns:wp="http://schemas.openxmlformats.org/drawingml/2006/wordprocessingDrawing" xmlns:w10="urn:schemas-microsoft-com:office:word" xmlns:w="http://schemas.openxmlformats.org/wordprocessingml/2006/main" xmlns:w14="http://schemas.microsoft.com/office/word/2010/wordml" xmlns:w15="http://schemas.microsoft.com/office/word/2012/wordml" xmlns:w16se="http://schemas.microsoft.com/office/word/2015/wordml/symex" xmlns:wpg="http://schemas.microsoft.com/office/word/2010/wordprocessingGroup" xmlns:wpi="http://schemas.microsoft.com/office/word/2010/wordprocessingInk" xmlns:wne="http://schemas.microsoft.com/office/word/2006/wordml" xmlns:wps="http://schemas.microsoft.com/office/word/2010/wordprocessingShape" mc:Ignorable="w14 w15 w16se wp14">
+<w:numbering xmlns:wpc="http://schemas.microsoft.com/office/word/2010/wordprocessingCanvas" xmlns:cx="http://schemas.microsoft.com/office/drawing/2014/chartex" xmlns:cx1="http://schemas.microsoft.com/office/drawing/2015/9/8/chartex" xmlns:mc="http://schemas.openxmlformats.org/markup-compatibility/2006" xmlns:o="urn:schemas-microsoft-com:office:office" xmlns:r="http://schemas.openxmlformats.org/officeDocument/2006/relationships" xmlns:m="http://schemas.openxmlformats.org/officeDocument/2006/math" xmlns:v="urn:schemas-microsoft-com:vml" xmlns:wp14="http://schemas.microsoft.com/office/word/2010/wordprocessingDrawing" xmlns:wp="http://schemas.openxmlformats.org/drawingml/2006/wordprocessingDrawing" xmlns:w10="urn:schemas-microsoft-com:office:word" xmlns:w="http://schemas.openxmlformats.org/wordprocessingml/2006/main" xmlns:w14="http://schemas.microsoft.com/office/word/2010/wordml" xmlns:w15="http://schemas.microsoft.com/office/word/2012/wordml" xmlns:w16se="http://schemas.microsoft.com/office/word/2015/wordml/symex" xmlns:wpg="http://schemas.microsoft.com/office/word/2010/wordprocessingGroup" xmlns:wpi="http://schemas.microsoft.com/office/word/2010/wordprocessingInk" xmlns:wne="http://schemas.microsoft.com/office/word/2006/wordml" xmlns:wps="http://schemas.microsoft.com/office/word/2010/wordprocessingShape" mc:Ignorable="w14 w15 w16se wp14">
   <w:abstractNum w:abstractNumId="0" w15:restartNumberingAfterBreak="0">
     <w:nsid w:val="2444792A"/>
     <w:multiLevelType w:val="hybridMultilevel"/>
@@ -2359,7 +2404,7 @@
 </file>
 
 <file path=word/people.xml><?xml version="1.0" encoding="utf-8"?>
-<w15:people xmlns:wpc="http://schemas.microsoft.com/office/word/2010/wordprocessingCanvas" xmlns:cx="http://schemas.microsoft.com/office/drawing/2014/chartex" xmlns:mc="http://schemas.openxmlformats.org/markup-compatibility/2006" xmlns:o="urn:schemas-microsoft-com:office:office" xmlns:r="http://schemas.openxmlformats.org/officeDocument/2006/relationships" xmlns:m="http://schemas.openxmlformats.org/officeDocument/2006/math" xmlns:v="urn:schemas-microsoft-com:vml" xmlns:wp14="http://schemas.microsoft.com/office/word/2010/wordprocessingDrawing" xmlns:wp="http://schemas.openxmlformats.org/drawingml/2006/wordprocessingDrawing" xmlns:w10="urn:schemas-microsoft-com:office:word" xmlns:w="http://schemas.openxmlformats.org/wordprocessingml/2006/main" xmlns:w14="http://schemas.microsoft.com/office/word/2010/wordml" xmlns:w15="http://schemas.microsoft.com/office/word/2012/wordml" xmlns:w16se="http://schemas.microsoft.com/office/word/2015/wordml/symex" xmlns:wpg="http://schemas.microsoft.com/office/word/2010/wordprocessingGroup" xmlns:wpi="http://schemas.microsoft.com/office/word/2010/wordprocessingInk" xmlns:wne="http://schemas.microsoft.com/office/word/2006/wordml" xmlns:wps="http://schemas.microsoft.com/office/word/2010/wordprocessingShape" mc:Ignorable="w14 w15 w16se wp14">
+<w15:people xmlns:wpc="http://schemas.microsoft.com/office/word/2010/wordprocessingCanvas" xmlns:cx="http://schemas.microsoft.com/office/drawing/2014/chartex" xmlns:cx1="http://schemas.microsoft.com/office/drawing/2015/9/8/chartex" xmlns:mc="http://schemas.openxmlformats.org/markup-compatibility/2006" xmlns:o="urn:schemas-microsoft-com:office:office" xmlns:r="http://schemas.openxmlformats.org/officeDocument/2006/relationships" xmlns:m="http://schemas.openxmlformats.org/officeDocument/2006/math" xmlns:v="urn:schemas-microsoft-com:vml" xmlns:wp14="http://schemas.microsoft.com/office/word/2010/wordprocessingDrawing" xmlns:wp="http://schemas.openxmlformats.org/drawingml/2006/wordprocessingDrawing" xmlns:w10="urn:schemas-microsoft-com:office:word" xmlns:w="http://schemas.openxmlformats.org/wordprocessingml/2006/main" xmlns:w14="http://schemas.microsoft.com/office/word/2010/wordml" xmlns:w15="http://schemas.microsoft.com/office/word/2012/wordml" xmlns:w16se="http://schemas.microsoft.com/office/word/2015/wordml/symex" xmlns:wpg="http://schemas.microsoft.com/office/word/2010/wordprocessingGroup" xmlns:wpi="http://schemas.microsoft.com/office/word/2010/wordprocessingInk" xmlns:wne="http://schemas.microsoft.com/office/word/2006/wordml" xmlns:wps="http://schemas.microsoft.com/office/word/2010/wordprocessingShape" mc:Ignorable="w14 w15 w16se wp14">
   <w15:person w15:author="Jameal Samhouri">
     <w15:presenceInfo w15:providerId="None" w15:userId="Jameal Samhouri"/>
   </w15:person>

</xml_diff>

<commit_message>
scenario testing. fixed lubridate::month() issue in effort_mgmt() function
</commit_message>
<xml_diff>
--- a/tradeoffs/Management scenarios/Readme for Mgmt_scenarios_shift_effort.docx
+++ b/tradeoffs/Management scenarios/Readme for Mgmt_scenarios_shift_effort.docx
@@ -1,6 +1,6 @@
 
 <file path=word/document.xml><?xml version="1.0" encoding="utf-8"?>
-<w:document xmlns:wpc="http://schemas.microsoft.com/office/word/2010/wordprocessingCanvas" xmlns:cx="http://schemas.microsoft.com/office/drawing/2014/chartex" xmlns:cx1="http://schemas.microsoft.com/office/drawing/2015/9/8/chartex" xmlns:mc="http://schemas.openxmlformats.org/markup-compatibility/2006" xmlns:o="urn:schemas-microsoft-com:office:office" xmlns:r="http://schemas.openxmlformats.org/officeDocument/2006/relationships" xmlns:m="http://schemas.openxmlformats.org/officeDocument/2006/math" xmlns:v="urn:schemas-microsoft-com:vml" xmlns:wp14="http://schemas.microsoft.com/office/word/2010/wordprocessingDrawing" xmlns:wp="http://schemas.openxmlformats.org/drawingml/2006/wordprocessingDrawing" xmlns:w10="urn:schemas-microsoft-com:office:word" xmlns:w="http://schemas.openxmlformats.org/wordprocessingml/2006/main" xmlns:w14="http://schemas.microsoft.com/office/word/2010/wordml" xmlns:w15="http://schemas.microsoft.com/office/word/2012/wordml" xmlns:w16se="http://schemas.microsoft.com/office/word/2015/wordml/symex" xmlns:wpg="http://schemas.microsoft.com/office/word/2010/wordprocessingGroup" xmlns:wpi="http://schemas.microsoft.com/office/word/2010/wordprocessingInk" xmlns:wne="http://schemas.microsoft.com/office/word/2006/wordml" xmlns:wps="http://schemas.microsoft.com/office/word/2010/wordprocessingShape" mc:Ignorable="w14 w15 w16se wp14">
+<w:document xmlns:wpc="http://schemas.microsoft.com/office/word/2010/wordprocessingCanvas" xmlns:cx="http://schemas.microsoft.com/office/drawing/2014/chartex" xmlns:cx1="http://schemas.microsoft.com/office/drawing/2015/9/8/chartex" xmlns:cx2="http://schemas.microsoft.com/office/drawing/2015/10/21/chartex" xmlns:cx3="http://schemas.microsoft.com/office/drawing/2016/5/9/chartex" xmlns:cx4="http://schemas.microsoft.com/office/drawing/2016/5/10/chartex" xmlns:cx5="http://schemas.microsoft.com/office/drawing/2016/5/11/chartex" xmlns:cx6="http://schemas.microsoft.com/office/drawing/2016/5/12/chartex" xmlns:cx7="http://schemas.microsoft.com/office/drawing/2016/5/13/chartex" xmlns:cx8="http://schemas.microsoft.com/office/drawing/2016/5/14/chartex" xmlns:mc="http://schemas.openxmlformats.org/markup-compatibility/2006" xmlns:aink="http://schemas.microsoft.com/office/drawing/2016/ink" xmlns:am3d="http://schemas.microsoft.com/office/drawing/2017/model3d" xmlns:o="urn:schemas-microsoft-com:office:office" xmlns:r="http://schemas.openxmlformats.org/officeDocument/2006/relationships" xmlns:m="http://schemas.openxmlformats.org/officeDocument/2006/math" xmlns:v="urn:schemas-microsoft-com:vml" xmlns:wp14="http://schemas.microsoft.com/office/word/2010/wordprocessingDrawing" xmlns:wp="http://schemas.openxmlformats.org/drawingml/2006/wordprocessingDrawing" xmlns:w10="urn:schemas-microsoft-com:office:word" xmlns:w="http://schemas.openxmlformats.org/wordprocessingml/2006/main" xmlns:w14="http://schemas.microsoft.com/office/word/2010/wordml" xmlns:w15="http://schemas.microsoft.com/office/word/2012/wordml" xmlns:w16cid="http://schemas.microsoft.com/office/word/2016/wordml/cid" xmlns:w16se="http://schemas.microsoft.com/office/word/2015/wordml/symex" xmlns:wpg="http://schemas.microsoft.com/office/word/2010/wordprocessingGroup" xmlns:wpi="http://schemas.microsoft.com/office/word/2010/wordprocessingInk" xmlns:wne="http://schemas.microsoft.com/office/word/2006/wordml" xmlns:wps="http://schemas.microsoft.com/office/word/2010/wordprocessingShape" mc:Ignorable="w14 w15 w16se w16cid wp14">
   <w:body>
     <w:p>
       <w:r>
@@ -160,8 +160,6 @@
       <w:r>
         <w:t>’ object in code</w:t>
       </w:r>
-      <w:bookmarkStart w:id="4" w:name="_GoBack"/>
-      <w:bookmarkEnd w:id="4"/>
     </w:p>
     <w:p>
       <w:pPr>
@@ -267,28 +265,28 @@
       <w:r>
         <w:t>he date of the season opening (the first day with data using original data)</w:t>
       </w:r>
-      <w:ins w:id="5" w:author="Jameal Samhouri" w:date="2020-04-20T16:22:00Z">
+      <w:ins w:id="4" w:author="Jameal Samhouri" w:date="2020-04-20T16:22:00Z">
         <w:r>
           <w:t xml:space="preserve">. </w:t>
         </w:r>
-        <w:commentRangeStart w:id="6"/>
+        <w:commentRangeStart w:id="5"/>
         <w:r>
           <w:t xml:space="preserve">Might </w:t>
         </w:r>
       </w:ins>
-      <w:commentRangeEnd w:id="6"/>
-      <w:r>
-        <w:rPr>
-          <w:rStyle w:val="CommentReference"/>
-        </w:rPr>
-        <w:commentReference w:id="6"/>
-      </w:r>
-      <w:ins w:id="7" w:author="Jameal Samhouri" w:date="2020-04-20T16:22:00Z">
+      <w:commentRangeEnd w:id="5"/>
+      <w:r>
+        <w:rPr>
+          <w:rStyle w:val="CommentReference"/>
+        </w:rPr>
+        <w:commentReference w:id="5"/>
+      </w:r>
+      <w:ins w:id="6" w:author="Jameal Samhouri" w:date="2020-04-20T16:22:00Z">
         <w:r>
           <w:t>change to first day with &gt;=1% of pings</w:t>
         </w:r>
       </w:ins>
-      <w:ins w:id="8" w:author="Jameal Samhouri" w:date="2020-04-20T16:35:00Z">
+      <w:ins w:id="7" w:author="Jameal Samhouri" w:date="2020-04-20T16:35:00Z">
         <w:r>
           <w:t>/$/</w:t>
         </w:r>
@@ -298,24 +296,24 @@
         </w:r>
       </w:ins>
       <w:proofErr w:type="spellEnd"/>
-      <w:ins w:id="9" w:author="Jameal Samhouri" w:date="2020-04-20T16:22:00Z">
+      <w:ins w:id="8" w:author="Jameal Samhouri" w:date="2020-04-20T16:22:00Z">
         <w:r>
           <w:t xml:space="preserve"> for season by district</w:t>
         </w:r>
       </w:ins>
-      <w:ins w:id="10" w:author="Jameal Samhouri" w:date="2020-04-20T16:23:00Z">
+      <w:ins w:id="9" w:author="Jameal Samhouri" w:date="2020-04-20T16:23:00Z">
         <w:r>
           <w:t>, treat same was pre-Nov 15 fishing activity</w:t>
         </w:r>
       </w:ins>
-      <w:ins w:id="11" w:author="Jameal Samhouri" w:date="2020-04-20T16:24:00Z">
+      <w:ins w:id="10" w:author="Jameal Samhouri" w:date="2020-04-20T16:24:00Z">
         <w:r>
           <w:t xml:space="preserve"> (option to drop it or pile it into 1</w:t>
         </w:r>
         <w:r>
           <w:rPr>
             <w:vertAlign w:val="superscript"/>
-            <w:rPrChange w:id="12" w:author="Jameal Samhouri" w:date="2020-04-20T16:24:00Z">
+            <w:rPrChange w:id="11" w:author="Jameal Samhouri" w:date="2020-04-20T16:24:00Z">
               <w:rPr/>
             </w:rPrChange>
           </w:rPr>
@@ -608,17 +606,17 @@
       <w:r>
         <w:t>:</w:t>
       </w:r>
-      <w:ins w:id="13" w:author="Jameal Samhouri" w:date="2020-04-20T16:40:00Z">
+      <w:ins w:id="12" w:author="Jameal Samhouri" w:date="2020-04-20T16:40:00Z">
         <w:r>
           <w:t xml:space="preserve"> shifted forward in time based on historical spatial distribution of effort</w:t>
         </w:r>
       </w:ins>
-      <w:ins w:id="14" w:author="Jameal Samhouri" w:date="2020-04-20T16:55:00Z">
+      <w:ins w:id="13" w:author="Jameal Samhouri" w:date="2020-04-20T16:55:00Z">
         <w:r>
           <w:t xml:space="preserve"> (= calendar </w:t>
         </w:r>
       </w:ins>
-      <w:ins w:id="15" w:author="Jameal Samhouri" w:date="2020-04-20T16:56:00Z">
+      <w:ins w:id="14" w:author="Jameal Samhouri" w:date="2020-04-20T16:56:00Z">
         <w:r>
           <w:t xml:space="preserve"> month temporal fidelity)</w:t>
         </w:r>
@@ -638,14 +636,21 @@
       <w:r>
         <w:t xml:space="preserve"> </w:t>
       </w:r>
+      <w:commentRangeStart w:id="15"/>
       <w:commentRangeStart w:id="16"/>
-      <w:commentRangeStart w:id="17"/>
       <w:r>
         <w:t>3 ‘types’</w:t>
       </w:r>
       <w:r>
         <w:t xml:space="preserve"> of effort</w:t>
       </w:r>
+      <w:commentRangeEnd w:id="15"/>
+      <w:r>
+        <w:rPr>
+          <w:rStyle w:val="CommentReference"/>
+        </w:rPr>
+        <w:commentReference w:id="15"/>
+      </w:r>
       <w:commentRangeEnd w:id="16"/>
       <w:r>
         <w:rPr>
@@ -653,17 +658,10 @@
         </w:rPr>
         <w:commentReference w:id="16"/>
       </w:r>
-      <w:commentRangeEnd w:id="17"/>
-      <w:r>
-        <w:rPr>
-          <w:rStyle w:val="CommentReference"/>
-        </w:rPr>
-        <w:commentReference w:id="17"/>
-      </w:r>
       <w:r>
         <w:t xml:space="preserve">: </w:t>
       </w:r>
-      <w:ins w:id="18" w:author="Sam Woodman" w:date="2020-04-20T13:58:00Z">
+      <w:ins w:id="17" w:author="Sam Woodman" w:date="2020-04-20T13:58:00Z">
         <w:r>
           <w:t xml:space="preserve">1) </w:t>
         </w:r>
@@ -671,12 +669,19 @@
       <w:r>
         <w:t xml:space="preserve">effort to redistribute with ‘base values’ (see below), 2) </w:t>
       </w:r>
+      <w:commentRangeStart w:id="18"/>
       <w:commentRangeStart w:id="19"/>
       <w:commentRangeStart w:id="20"/>
-      <w:commentRangeStart w:id="21"/>
       <w:r>
         <w:t>effort to redistribute without ‘base values’</w:t>
       </w:r>
+      <w:commentRangeEnd w:id="18"/>
+      <w:r>
+        <w:rPr>
+          <w:rStyle w:val="CommentReference"/>
+        </w:rPr>
+        <w:commentReference w:id="18"/>
+      </w:r>
       <w:commentRangeEnd w:id="19"/>
       <w:r>
         <w:rPr>
@@ -690,13 +695,6 @@
           <w:rStyle w:val="CommentReference"/>
         </w:rPr>
         <w:commentReference w:id="20"/>
-      </w:r>
-      <w:commentRangeEnd w:id="21"/>
-      <w:r>
-        <w:rPr>
-          <w:rStyle w:val="CommentReference"/>
-        </w:rPr>
-        <w:commentReference w:id="21"/>
       </w:r>
       <w:r>
         <w:t>, and 3) effort that does not need to be redistributed (e.g. effort that occurred after the management start date when using the “pile” method)</w:t>
@@ -840,8 +838,8 @@
           <w:numId w:val="2"/>
         </w:numPr>
       </w:pPr>
+      <w:commentRangeStart w:id="21"/>
       <w:commentRangeStart w:id="22"/>
-      <w:commentRangeStart w:id="23"/>
       <w:r>
         <w:t xml:space="preserve">For year-month-regions that data has been shifted into but that do not </w:t>
       </w:r>
@@ -851,19 +849,19 @@
       <w:r>
         <w:t>, the data is not redistributed spatially</w:t>
       </w:r>
+      <w:commentRangeEnd w:id="21"/>
+      <w:r>
+        <w:rPr>
+          <w:rStyle w:val="CommentReference"/>
+        </w:rPr>
+        <w:commentReference w:id="21"/>
+      </w:r>
       <w:commentRangeEnd w:id="22"/>
       <w:r>
         <w:rPr>
           <w:rStyle w:val="CommentReference"/>
         </w:rPr>
         <w:commentReference w:id="22"/>
-      </w:r>
-      <w:commentRangeEnd w:id="23"/>
-      <w:r>
-        <w:rPr>
-          <w:rStyle w:val="CommentReference"/>
-        </w:rPr>
-        <w:commentReference w:id="23"/>
       </w:r>
     </w:p>
     <w:p>
@@ -937,24 +935,24 @@
       <w:r>
         <w:t xml:space="preserve">it could </w:t>
       </w:r>
+      <w:commentRangeStart w:id="23"/>
       <w:commentRangeStart w:id="24"/>
-      <w:commentRangeStart w:id="25"/>
       <w:r>
         <w:t>raise more problems</w:t>
       </w:r>
+      <w:commentRangeEnd w:id="23"/>
+      <w:r>
+        <w:rPr>
+          <w:rStyle w:val="CommentReference"/>
+        </w:rPr>
+        <w:commentReference w:id="23"/>
+      </w:r>
       <w:commentRangeEnd w:id="24"/>
       <w:r>
         <w:rPr>
           <w:rStyle w:val="CommentReference"/>
         </w:rPr>
         <w:commentReference w:id="24"/>
-      </w:r>
-      <w:commentRangeEnd w:id="25"/>
-      <w:r>
-        <w:rPr>
-          <w:rStyle w:val="CommentReference"/>
-        </w:rPr>
-        <w:commentReference w:id="25"/>
       </w:r>
       <w:r>
         <w:t>. Also, this method and the current one will yield equivalent results once the effort are aggregated to a monthly level.</w:t>
@@ -971,12 +969,12 @@
       <w:r>
         <w:t>Spatial fidelity</w:t>
       </w:r>
-      <w:ins w:id="26" w:author="Jameal Samhouri" w:date="2020-04-20T16:40:00Z">
+      <w:ins w:id="25" w:author="Jameal Samhouri" w:date="2020-04-20T16:40:00Z">
         <w:r>
           <w:t xml:space="preserve"> – shifted forward in time but stays at same location</w:t>
         </w:r>
       </w:ins>
-      <w:ins w:id="27" w:author="Jameal Samhouri" w:date="2020-04-20T16:55:00Z">
+      <w:ins w:id="26" w:author="Jameal Samhouri" w:date="2020-04-20T16:55:00Z">
         <w:r>
           <w:t xml:space="preserve"> (= crab season temporal fidelity)</w:t>
         </w:r>
@@ -1210,17 +1208,17 @@
       <w:r>
         <w:t>Temporal fidelity</w:t>
       </w:r>
-      <w:ins w:id="28" w:author="Sam Woodman" w:date="2020-04-20T14:06:00Z">
+      <w:ins w:id="27" w:author="Sam Woodman" w:date="2020-04-20T14:06:00Z">
         <w:r>
           <w:t xml:space="preserve">. </w:t>
         </w:r>
       </w:ins>
-      <w:ins w:id="29" w:author="Sam Woodman" w:date="2020-04-20T14:07:00Z">
+      <w:ins w:id="28" w:author="Sam Woodman" w:date="2020-04-20T14:07:00Z">
         <w:r>
           <w:t>We also provide</w:t>
         </w:r>
       </w:ins>
-      <w:ins w:id="30" w:author="Sam Woodman" w:date="2020-04-20T14:06:00Z">
+      <w:ins w:id="29" w:author="Sam Woodman" w:date="2020-04-20T14:06:00Z">
         <w:r>
           <w:t xml:space="preserve"> a scalar that controls the percentage of the effort affected by the closure that will be redistributed.</w:t>
         </w:r>
@@ -1238,24 +1236,24 @@
         <w:lastRenderedPageBreak/>
         <w:t xml:space="preserve">All: </w:t>
       </w:r>
+      <w:commentRangeStart w:id="30"/>
       <w:commentRangeStart w:id="31"/>
-      <w:commentRangeStart w:id="32"/>
       <w:r>
         <w:t>NA - the remove method is required</w:t>
       </w:r>
+      <w:commentRangeEnd w:id="30"/>
+      <w:r>
+        <w:rPr>
+          <w:rStyle w:val="CommentReference"/>
+        </w:rPr>
+        <w:commentReference w:id="30"/>
+      </w:r>
       <w:commentRangeEnd w:id="31"/>
       <w:r>
         <w:rPr>
           <w:rStyle w:val="CommentReference"/>
         </w:rPr>
         <w:commentReference w:id="31"/>
-      </w:r>
-      <w:commentRangeEnd w:id="32"/>
-      <w:r>
-        <w:rPr>
-          <w:rStyle w:val="CommentReference"/>
-        </w:rPr>
-        <w:commentReference w:id="32"/>
       </w:r>
     </w:p>
     <w:p>
@@ -1275,12 +1273,19 @@
       <w:r>
         <w:t xml:space="preserve"> to its respective region (i.e. northern/central CA, whichever that record is in) using </w:t>
       </w:r>
+      <w:commentRangeStart w:id="32"/>
       <w:commentRangeStart w:id="33"/>
       <w:commentRangeStart w:id="34"/>
-      <w:commentRangeStart w:id="35"/>
       <w:r>
         <w:t xml:space="preserve">the pile up </w:t>
       </w:r>
+      <w:commentRangeEnd w:id="32"/>
+      <w:r>
+        <w:rPr>
+          <w:rStyle w:val="CommentReference"/>
+        </w:rPr>
+        <w:commentReference w:id="32"/>
+      </w:r>
       <w:commentRangeEnd w:id="33"/>
       <w:r>
         <w:rPr>
@@ -1294,13 +1299,6 @@
           <w:rStyle w:val="CommentReference"/>
         </w:rPr>
         <w:commentReference w:id="34"/>
-      </w:r>
-      <w:commentRangeEnd w:id="35"/>
-      <w:r>
-        <w:rPr>
-          <w:rStyle w:val="CommentReference"/>
-        </w:rPr>
-        <w:commentReference w:id="35"/>
       </w:r>
       <w:r>
         <w:t>+ temporal fidelity redistribution method (described above</w:t>
@@ -1363,7 +1361,7 @@
       <w:r>
         <w:t xml:space="preserve">lag shift, records may be shifted outside 1) the window of the observed fishing season and 2) the legal window of the fishing season. </w:t>
       </w:r>
-      <w:commentRangeStart w:id="36"/>
+      <w:commentRangeStart w:id="35"/>
       <w:r>
         <w:t>Thus, we add 1) column “</w:t>
       </w:r>
@@ -1397,12 +1395,12 @@
       <w:r>
         <w:t xml:space="preserve"> and July 31 otherwise)</w:t>
       </w:r>
-      <w:commentRangeEnd w:id="36"/>
-      <w:r>
-        <w:rPr>
-          <w:rStyle w:val="CommentReference"/>
-        </w:rPr>
-        <w:commentReference w:id="36"/>
+      <w:commentRangeEnd w:id="35"/>
+      <w:r>
+        <w:rPr>
+          <w:rStyle w:val="CommentReference"/>
+        </w:rPr>
+        <w:commentReference w:id="35"/>
       </w:r>
     </w:p>
     <w:p>
@@ -1431,49 +1429,49 @@
       <w:r>
         <w:t xml:space="preserve">: the shifted fishing data may (is likely to?) have new dates that were not in the original input data, and these records will have NA identifying variables and whale prediction information in the final output. Thus, </w:t>
       </w:r>
+      <w:commentRangeStart w:id="36"/>
       <w:commentRangeStart w:id="37"/>
-      <w:commentRangeStart w:id="38"/>
       <w:r>
         <w:t>should users have to join the identifying info and whale predictions themselves after the fact? Or should we make another function for this.?</w:t>
       </w:r>
-      <w:ins w:id="39" w:author="Jameal Samhouri" w:date="2020-04-20T07:44:00Z">
+      <w:ins w:id="38" w:author="Jameal Samhouri" w:date="2020-04-20T07:44:00Z">
         <w:r>
           <w:t xml:space="preserve"> </w:t>
         </w:r>
       </w:ins>
-      <w:commentRangeEnd w:id="37"/>
-      <w:ins w:id="40" w:author="Jameal Samhouri" w:date="2020-04-20T17:02:00Z">
+      <w:commentRangeEnd w:id="36"/>
+      <w:ins w:id="39" w:author="Jameal Samhouri" w:date="2020-04-20T17:02:00Z">
         <w:r>
           <w:rPr>
             <w:rStyle w:val="CommentReference"/>
           </w:rPr>
-          <w:commentReference w:id="37"/>
+          <w:commentReference w:id="36"/>
         </w:r>
       </w:ins>
-      <w:commentRangeEnd w:id="38"/>
-      <w:r>
-        <w:rPr>
-          <w:rStyle w:val="CommentReference"/>
-        </w:rPr>
-        <w:commentReference w:id="38"/>
-      </w:r>
-      <w:commentRangeStart w:id="41"/>
-      <w:ins w:id="42" w:author="Jameal Samhouri" w:date="2020-04-20T07:44:00Z">
+      <w:commentRangeEnd w:id="37"/>
+      <w:r>
+        <w:rPr>
+          <w:rStyle w:val="CommentReference"/>
+        </w:rPr>
+        <w:commentReference w:id="37"/>
+      </w:r>
+      <w:commentRangeStart w:id="40"/>
+      <w:ins w:id="41" w:author="Jameal Samhouri" w:date="2020-04-20T07:44:00Z">
         <w:r>
           <w:t>But if the final output from this function is aggregated by year-month, we should have comparable information in the historical record and the sim</w:t>
         </w:r>
       </w:ins>
-      <w:ins w:id="43" w:author="Jameal Samhouri" w:date="2020-04-20T07:45:00Z">
+      <w:ins w:id="42" w:author="Jameal Samhouri" w:date="2020-04-20T07:45:00Z">
         <w:r>
           <w:t>ulated scenarios.</w:t>
         </w:r>
       </w:ins>
-      <w:commentRangeEnd w:id="41"/>
-      <w:r>
-        <w:rPr>
-          <w:rStyle w:val="CommentReference"/>
-        </w:rPr>
-        <w:commentReference w:id="41"/>
+      <w:commentRangeEnd w:id="40"/>
+      <w:r>
+        <w:rPr>
+          <w:rStyle w:val="CommentReference"/>
+        </w:rPr>
+        <w:commentReference w:id="40"/>
       </w:r>
     </w:p>
     <w:p>
@@ -1484,26 +1482,26 @@
           <w:numId w:val="2"/>
         </w:numPr>
         <w:rPr>
-          <w:ins w:id="44" w:author="Jameal Samhouri" w:date="2020-04-20T17:03:00Z"/>
-        </w:rPr>
-      </w:pPr>
-      <w:ins w:id="45" w:author="Sam Woodman" w:date="2020-04-20T14:09:00Z">
+          <w:ins w:id="43" w:author="Jameal Samhouri" w:date="2020-04-20T17:03:00Z"/>
+        </w:rPr>
+      </w:pPr>
+      <w:ins w:id="44" w:author="Sam Woodman" w:date="2020-04-20T14:09:00Z">
         <w:r>
           <w:t xml:space="preserve">There are </w:t>
         </w:r>
       </w:ins>
-      <w:ins w:id="46" w:author="Sam Woodman" w:date="2020-04-20T14:26:00Z">
+      <w:ins w:id="45" w:author="Sam Woodman" w:date="2020-04-20T14:26:00Z">
         <w:r>
           <w:t>some</w:t>
         </w:r>
       </w:ins>
-      <w:ins w:id="47" w:author="Sam Woodman" w:date="2020-04-20T14:09:00Z">
+      <w:ins w:id="46" w:author="Sam Woodman" w:date="2020-04-20T14:09:00Z">
         <w:r>
           <w:t xml:space="preserve"> </w:t>
         </w:r>
       </w:ins>
       <w:proofErr w:type="spellStart"/>
-      <w:ins w:id="48" w:author="Sam Woodman" w:date="2020-04-20T14:18:00Z">
+      <w:ins w:id="47" w:author="Sam Woodman" w:date="2020-04-20T14:18:00Z">
         <w:r>
           <w:t>NorCA</w:t>
         </w:r>
@@ -1512,27 +1510,27 @@
           <w:t xml:space="preserve"> </w:t>
         </w:r>
       </w:ins>
-      <w:ins w:id="49" w:author="Sam Woodman" w:date="2020-04-20T14:26:00Z">
+      <w:ins w:id="48" w:author="Sam Woodman" w:date="2020-04-20T14:26:00Z">
         <w:r>
           <w:t xml:space="preserve">DC fishing </w:t>
         </w:r>
       </w:ins>
-      <w:ins w:id="50" w:author="Sam Woodman" w:date="2020-04-20T14:18:00Z">
+      <w:ins w:id="49" w:author="Sam Woodman" w:date="2020-04-20T14:18:00Z">
         <w:r>
           <w:t xml:space="preserve">seasons </w:t>
         </w:r>
       </w:ins>
-      <w:ins w:id="51" w:author="Sam Woodman" w:date="2020-04-20T14:19:00Z">
+      <w:ins w:id="50" w:author="Sam Woodman" w:date="2020-04-20T14:19:00Z">
         <w:r>
           <w:t>(e.g. 2011-12 and 2017-18) where there are a couple of records on ~Dec 5 or 6, and then nothing until mid-January</w:t>
         </w:r>
       </w:ins>
-      <w:ins w:id="52" w:author="Sam Woodman" w:date="2020-04-20T14:20:00Z">
+      <w:ins w:id="51" w:author="Sam Woodman" w:date="2020-04-20T14:20:00Z">
         <w:r>
           <w:t xml:space="preserve"> (there appears to have been closures due to quality these years)</w:t>
         </w:r>
       </w:ins>
-      <w:ins w:id="53" w:author="Sam Woodman" w:date="2020-04-20T14:19:00Z">
+      <w:ins w:id="52" w:author="Sam Woodman" w:date="2020-04-20T14:19:00Z">
         <w:r>
           <w:t xml:space="preserve">. </w:t>
         </w:r>
@@ -1540,7 +1538,7 @@
           <w:t xml:space="preserve">Because these ~Dec 5/6 records are </w:t>
         </w:r>
       </w:ins>
-      <w:ins w:id="54" w:author="Sam Woodman" w:date="2020-04-20T14:20:00Z">
+      <w:ins w:id="53" w:author="Sam Woodman" w:date="2020-04-20T14:20:00Z">
         <w:r>
           <w:t xml:space="preserve">possible under ‘normal’ opening dates, these records are used when pushing the season back, </w:t>
         </w:r>
@@ -1553,37 +1551,37 @@
           <w:t xml:space="preserve">, which will lead to incorrect information. </w:t>
         </w:r>
       </w:ins>
-      <w:ins w:id="55" w:author="Sam Woodman" w:date="2020-04-20T14:21:00Z">
+      <w:ins w:id="54" w:author="Sam Woodman" w:date="2020-04-20T14:21:00Z">
         <w:r>
           <w:t xml:space="preserve">For instance, say we’re running a </w:t>
         </w:r>
       </w:ins>
-      <w:ins w:id="56" w:author="Sam Woodman" w:date="2020-04-20T14:25:00Z">
+      <w:ins w:id="55" w:author="Sam Woodman" w:date="2020-04-20T14:25:00Z">
         <w:r>
           <w:t xml:space="preserve">lag </w:t>
         </w:r>
       </w:ins>
-      <w:ins w:id="57" w:author="Sam Woodman" w:date="2020-04-20T14:21:00Z">
+      <w:ins w:id="56" w:author="Sam Woodman" w:date="2020-04-20T14:21:00Z">
         <w:r>
           <w:t>delayed opening scenario until Dec 15</w:t>
         </w:r>
       </w:ins>
-      <w:ins w:id="58" w:author="Sam Woodman" w:date="2020-04-20T14:24:00Z">
+      <w:ins w:id="57" w:author="Sam Woodman" w:date="2020-04-20T14:24:00Z">
         <w:r>
           <w:t>, there are 10 records on Dec 5</w:t>
         </w:r>
       </w:ins>
-      <w:ins w:id="59" w:author="Sam Woodman" w:date="2020-04-20T14:25:00Z">
+      <w:ins w:id="58" w:author="Sam Woodman" w:date="2020-04-20T14:25:00Z">
         <w:r>
           <w:t>, and the rest of the records come after Jan 15. Currently, the function will see that the first day of the season was Dec 5 and thus lag the entire season by 10 days, which (I assume) is an error.</w:t>
         </w:r>
       </w:ins>
-      <w:ins w:id="60" w:author="Jameal Samhouri" w:date="2020-04-20T17:02:00Z">
+      <w:ins w:id="59" w:author="Jameal Samhouri" w:date="2020-04-20T17:02:00Z">
         <w:r>
           <w:t xml:space="preserve"> See dis</w:t>
         </w:r>
       </w:ins>
-      <w:ins w:id="61" w:author="Jameal Samhouri" w:date="2020-04-20T17:03:00Z">
+      <w:ins w:id="60" w:author="Jameal Samhouri" w:date="2020-04-20T17:03:00Z">
         <w:r>
           <w:t xml:space="preserve">cussion above, </w:t>
         </w:r>
@@ -1600,22 +1598,550 @@
         </w:r>
       </w:ins>
     </w:p>
-    <w:p>
-      <w:pPr>
+    <w:p/>
+    <w:p>
+      <w:pPr>
+        <w:rPr>
+          <w:b/>
+        </w:rPr>
+      </w:pPr>
+      <w:r>
+        <w:rPr>
+          <w:b/>
+        </w:rPr>
+        <w:t>Notes from chat on 042820</w:t>
+      </w:r>
+    </w:p>
+    <w:p>
+      <w:r>
+        <w:t xml:space="preserve">Line 20: shouldn’t this go beneath line 25, </w:t>
+      </w:r>
+      <w:proofErr w:type="spellStart"/>
+      <w:proofErr w:type="gramStart"/>
+      <w:r>
+        <w:t>closure.date</w:t>
+      </w:r>
+      <w:proofErr w:type="spellEnd"/>
+      <w:proofErr w:type="gramEnd"/>
+      <w:r>
+        <w:t>?</w:t>
+      </w:r>
+      <w:r>
+        <w:t xml:space="preserve"> yes</w:t>
+      </w:r>
+    </w:p>
+    <w:p/>
+    <w:p>
+      <w:proofErr w:type="spellStart"/>
+      <w:proofErr w:type="gramStart"/>
+      <w:r>
+        <w:t>closure.method</w:t>
+      </w:r>
+      <w:proofErr w:type="spellEnd"/>
+      <w:proofErr w:type="gramEnd"/>
+      <w:r>
+        <w:t xml:space="preserve">: what does temporal fidelity mean here? similar to </w:t>
+      </w:r>
+      <w:proofErr w:type="spellStart"/>
+      <w:r>
+        <w:t>delay.method.fidelity</w:t>
+      </w:r>
+      <w:proofErr w:type="spellEnd"/>
+      <w:r>
+        <w:t xml:space="preserve">. </w:t>
+      </w:r>
+      <w:proofErr w:type="spellStart"/>
+      <w:r>
+        <w:t>redist_</w:t>
+      </w:r>
+      <w:proofErr w:type="gramStart"/>
+      <w:r>
+        <w:t>temporal</w:t>
+      </w:r>
+      <w:proofErr w:type="spellEnd"/>
+      <w:r>
+        <w:t>(</w:t>
+      </w:r>
+      <w:proofErr w:type="gramEnd"/>
+      <w:r>
+        <w:t xml:space="preserve">) automatically projects effort spatially in a way that has fidelity to that calendar week/month, if the spatial </w:t>
+      </w:r>
+      <w:proofErr w:type="spellStart"/>
+      <w:r>
+        <w:t>dist</w:t>
+      </w:r>
+      <w:proofErr w:type="spellEnd"/>
+      <w:r>
+        <w:t xml:space="preserve"> of effort remains the same no need. see lines 290…</w:t>
+      </w:r>
+    </w:p>
+    <w:p/>
+    <w:p>
+      <w:r>
+        <w:t>Some rejiggering needed (new arguments defined), but we can implement xx% reduction in effort for spring or Dec or whatever</w:t>
+      </w:r>
+    </w:p>
+    <w:p/>
+    <w:p>
+      <w:r>
+        <w:t xml:space="preserve">User sets output </w:t>
+      </w:r>
+      <w:proofErr w:type="spellStart"/>
+      <w:r>
+        <w:t>df</w:t>
+      </w:r>
+      <w:proofErr w:type="spellEnd"/>
+      <w:r>
+        <w:t xml:space="preserve"> name, in example it is called </w:t>
+      </w:r>
+      <w:proofErr w:type="spellStart"/>
+      <w:proofErr w:type="gramStart"/>
+      <w:r>
+        <w:t>d.noinfo</w:t>
+      </w:r>
+      <w:proofErr w:type="spellEnd"/>
+      <w:proofErr w:type="gramEnd"/>
+    </w:p>
+    <w:p/>
+    <w:p>
+      <w:r>
+        <w:t xml:space="preserve">Lines 52-66: basic checks. </w:t>
+      </w:r>
+      <w:proofErr w:type="spellStart"/>
+      <w:r>
+        <w:t>i</w:t>
+      </w:r>
+      <w:proofErr w:type="spellEnd"/>
+      <w:r>
+        <w:t xml:space="preserve"> learned a lot</w:t>
+      </w:r>
+    </w:p>
+    <w:p/>
+    <w:p>
+      <w:r>
+        <w:t xml:space="preserve">Plan to use </w:t>
+      </w:r>
+      <w:proofErr w:type="spellStart"/>
+      <w:r>
+        <w:t>make_scenarios_</w:t>
+      </w:r>
+      <w:proofErr w:type="gramStart"/>
+      <w:r>
+        <w:t>table.R</w:t>
+      </w:r>
+      <w:proofErr w:type="spellEnd"/>
+      <w:proofErr w:type="gramEnd"/>
+      <w:r>
+        <w:t xml:space="preserve"> and then wrapper to loop through scenarios?</w:t>
+      </w:r>
+      <w:r>
+        <w:t xml:space="preserve"> yes</w:t>
+      </w:r>
+    </w:p>
+    <w:p/>
+    <w:p>
+      <w:r>
+        <w:t xml:space="preserve">minimum season start </w:t>
+      </w:r>
+      <w:proofErr w:type="gramStart"/>
+      <w:r>
+        <w:t>date !</w:t>
+      </w:r>
+      <w:proofErr w:type="gramEnd"/>
+      <w:r>
+        <w:t>= opening date. but we could modify either one to reflect when pots first get set (</w:t>
+      </w:r>
+      <w:proofErr w:type="spellStart"/>
+      <w:r>
+        <w:t>eg</w:t>
+      </w:r>
+      <w:proofErr w:type="spellEnd"/>
+      <w:r>
+        <w:t>, 3-7d before landings are &gt;=1%)</w:t>
+      </w:r>
+    </w:p>
+    <w:p/>
+    <w:p>
+      <w:bookmarkStart w:id="61" w:name="_GoBack"/>
+      <w:r>
+        <w:rPr>
+          <w:b/>
+        </w:rPr>
+        <w:t>Questions from testing 043020</w:t>
+      </w:r>
+      <w:r>
+        <w:t>:</w:t>
+      </w:r>
+    </w:p>
+    <w:p>
+      <w:pPr>
+        <w:pStyle w:val="ListParagraph"/>
+        <w:numPr>
+          <w:ilvl w:val="0"/>
+          <w:numId w:val="4"/>
+        </w:numPr>
+      </w:pPr>
+      <w:r>
+        <w:t xml:space="preserve">What are you thinking is the best fix for the issue with </w:t>
+      </w:r>
+      <w:r>
+        <w:t>CA_OFFSHOR</w:t>
+      </w:r>
+      <w:r>
+        <w:t xml:space="preserve">? I found that if I use </w:t>
+      </w:r>
+      <w:proofErr w:type="spellStart"/>
+      <w:proofErr w:type="gramStart"/>
+      <w:r>
+        <w:t>x.orig</w:t>
+      </w:r>
+      <w:proofErr w:type="spellEnd"/>
+      <w:proofErr w:type="gramEnd"/>
+      <w:r>
+        <w:t xml:space="preserve"> (</w:t>
+      </w:r>
+      <w:proofErr w:type="spellStart"/>
+      <w:r>
+        <w:t>df</w:t>
+      </w:r>
+      <w:proofErr w:type="spellEnd"/>
+      <w:r>
+        <w:t xml:space="preserve"> that includes join with whale model outputs) the </w:t>
+      </w:r>
+      <w:proofErr w:type="spellStart"/>
+      <w:r>
+        <w:t>effort_mgmt</w:t>
+      </w:r>
+      <w:proofErr w:type="spellEnd"/>
+      <w:r>
+        <w:t xml:space="preserve">() </w:t>
+      </w:r>
+      <w:r>
+        <w:t xml:space="preserve">function breaks. Using </w:t>
+      </w:r>
+      <w:proofErr w:type="spellStart"/>
+      <w:proofErr w:type="gramStart"/>
+      <w:r>
+        <w:t>x.orig</w:t>
+      </w:r>
+      <w:proofErr w:type="gramEnd"/>
+      <w:r>
+        <w:t>.noinfo</w:t>
+      </w:r>
+      <w:proofErr w:type="spellEnd"/>
+      <w:r>
+        <w:t xml:space="preserve"> is not problematic. </w:t>
+      </w:r>
+    </w:p>
+    <w:p>
+      <w:pPr>
+        <w:pStyle w:val="ListParagraph"/>
+        <w:numPr>
+          <w:ilvl w:val="1"/>
+          <w:numId w:val="4"/>
+        </w:numPr>
+      </w:pPr>
+      <w:r>
+        <w:t xml:space="preserve">Warning in </w:t>
+      </w:r>
+      <w:proofErr w:type="spellStart"/>
+      <w:r>
+        <w:t>effort_</w:t>
+      </w:r>
+      <w:proofErr w:type="gramStart"/>
+      <w:r>
+        <w:t>mgmt</w:t>
+      </w:r>
+      <w:proofErr w:type="spellEnd"/>
+      <w:r>
+        <w:t>(</w:t>
+      </w:r>
+      <w:proofErr w:type="gramEnd"/>
+      <w:r>
+        <w:t xml:space="preserve">x = </w:t>
+      </w:r>
+      <w:proofErr w:type="spellStart"/>
+      <w:r>
+        <w:rPr>
+          <w:b/>
+          <w:u w:val="single"/>
+        </w:rPr>
+        <w:t>x.orig</w:t>
+      </w:r>
+      <w:r>
+        <w:rPr>
+          <w:b/>
+          <w:u w:val="single"/>
+        </w:rPr>
+        <w:t>.noinfo</w:t>
+      </w:r>
+      <w:proofErr w:type="spellEnd"/>
+      <w:r>
+        <w:rPr>
+          <w:b/>
+          <w:u w:val="single"/>
+        </w:rPr>
+        <w:t>.</w:t>
+      </w:r>
+      <w:r>
+        <w:rPr>
+          <w:b/>
+          <w:u w:val="single"/>
+        </w:rPr>
+        <w:t xml:space="preserve"> </w:t>
+      </w:r>
+      <w:r>
+        <w:t xml:space="preserve">Error message on line 89: the function </w:t>
+      </w:r>
+      <w:proofErr w:type="spellStart"/>
+      <w:r>
+        <w:t>wants</w:t>
+      </w:r>
+      <w:proofErr w:type="spellEnd"/>
+      <w:r>
+        <w:t xml:space="preserve"> to have whale predictions and is not getting them from the input file. What gives? Why not feed the function </w:t>
+      </w:r>
+      <w:proofErr w:type="spellStart"/>
+      <w:proofErr w:type="gramStart"/>
+      <w:r>
+        <w:t>x.orig</w:t>
+      </w:r>
+      <w:proofErr w:type="spellEnd"/>
+      <w:proofErr w:type="gramEnd"/>
+      <w:r>
+        <w:t xml:space="preserve"> rather than </w:t>
+      </w:r>
+      <w:proofErr w:type="spellStart"/>
+      <w:r>
+        <w:t>x.orig.noinfo</w:t>
+      </w:r>
+      <w:proofErr w:type="spellEnd"/>
+      <w:r>
+        <w:t>?</w:t>
+      </w:r>
+      <w:r>
+        <w:t xml:space="preserve"> </w:t>
+      </w:r>
+      <w:r>
+        <w:t>Is this due to the issue with CA_OFFSHOR?</w:t>
+      </w:r>
+    </w:p>
+    <w:p>
+      <w:pPr>
+        <w:pStyle w:val="ListParagraph"/>
+        <w:numPr>
+          <w:ilvl w:val="1"/>
+          <w:numId w:val="4"/>
+        </w:numPr>
+      </w:pPr>
+      <w:proofErr w:type="spellStart"/>
+      <w:r>
+        <w:t>Warnin</w:t>
+      </w:r>
+      <w:proofErr w:type="spellEnd"/>
+      <w:r>
+        <w:t xml:space="preserve">g in </w:t>
+      </w:r>
+      <w:proofErr w:type="spellStart"/>
+      <w:r>
+        <w:t>effort_</w:t>
+      </w:r>
+      <w:proofErr w:type="gramStart"/>
+      <w:r>
+        <w:t>mgmt</w:t>
+      </w:r>
+      <w:proofErr w:type="spellEnd"/>
+      <w:r>
+        <w:t>(</w:t>
+      </w:r>
+      <w:proofErr w:type="gramEnd"/>
+      <w:r>
+        <w:t xml:space="preserve">x = </w:t>
+      </w:r>
+      <w:proofErr w:type="spellStart"/>
+      <w:r>
+        <w:rPr>
+          <w:b/>
+          <w:u w:val="single"/>
+        </w:rPr>
+        <w:t>x.orig</w:t>
+      </w:r>
+      <w:proofErr w:type="spellEnd"/>
+      <w:r>
+        <w:rPr>
+          <w:b/>
+          <w:u w:val="single"/>
+        </w:rPr>
+        <w:t xml:space="preserve"> </w:t>
+      </w:r>
+      <w:r>
+        <w:t>because some grid cells are in two offshore regions</w:t>
+      </w:r>
+    </w:p>
+    <w:p>
+      <w:pPr>
+        <w:pStyle w:val="ListParagraph"/>
+        <w:numPr>
+          <w:ilvl w:val="0"/>
+          <w:numId w:val="4"/>
+        </w:numPr>
+      </w:pPr>
+      <w:r>
+        <w:t xml:space="preserve">Do you join the whale model outputs to the output </w:t>
+      </w:r>
+      <w:proofErr w:type="spellStart"/>
+      <w:r>
+        <w:t>df</w:t>
+      </w:r>
+      <w:proofErr w:type="spellEnd"/>
+      <w:r>
+        <w:t xml:space="preserve"> from the </w:t>
+      </w:r>
+      <w:proofErr w:type="spellStart"/>
+      <w:r>
+        <w:t>effort_</w:t>
+      </w:r>
+      <w:proofErr w:type="gramStart"/>
+      <w:r>
+        <w:t>mgmt</w:t>
+      </w:r>
+      <w:proofErr w:type="spellEnd"/>
+      <w:r>
+        <w:t>(</w:t>
+      </w:r>
+      <w:proofErr w:type="gramEnd"/>
+      <w:r>
+        <w:t xml:space="preserve">) function in the </w:t>
+      </w:r>
+      <w:proofErr w:type="spellStart"/>
+      <w:r>
+        <w:t>risk_mgmt</w:t>
+      </w:r>
+      <w:proofErr w:type="spellEnd"/>
+      <w:r>
+        <w:t>() function?</w:t>
+      </w:r>
+    </w:p>
+    <w:p>
+      <w:pPr>
+        <w:pStyle w:val="ListParagraph"/>
+        <w:numPr>
+          <w:ilvl w:val="0"/>
+          <w:numId w:val="4"/>
+        </w:numPr>
+      </w:pPr>
+      <w:r>
+        <w:t xml:space="preserve">For the output </w:t>
+      </w:r>
+      <w:proofErr w:type="spellStart"/>
+      <w:r>
+        <w:t>df</w:t>
+      </w:r>
+      <w:proofErr w:type="spellEnd"/>
+      <w:r>
+        <w:t xml:space="preserve"> from </w:t>
+      </w:r>
+      <w:r>
+        <w:t xml:space="preserve">the </w:t>
+      </w:r>
+      <w:proofErr w:type="spellStart"/>
+      <w:r>
+        <w:t>effort_</w:t>
+      </w:r>
+      <w:proofErr w:type="gramStart"/>
+      <w:r>
+        <w:t>mgmt</w:t>
+      </w:r>
+      <w:proofErr w:type="spellEnd"/>
+      <w:r>
+        <w:t>(</w:t>
+      </w:r>
+      <w:proofErr w:type="gramEnd"/>
+      <w:r>
+        <w:t>) function</w:t>
+      </w:r>
+      <w:r>
+        <w:t xml:space="preserve">, are all of the temporal and spatial related column headers the simulated dates and locations, so to speak? </w:t>
+      </w:r>
+      <w:proofErr w:type="gramStart"/>
+      <w:r>
+        <w:t>So</w:t>
+      </w:r>
+      <w:proofErr w:type="gramEnd"/>
+      <w:r>
+        <w:t xml:space="preserve"> they reflect the date we are pretending the fishing activity occurred on in the place we are pretending it happened, given the input arguments?</w:t>
+      </w:r>
+    </w:p>
+    <w:p>
+      <w:pPr>
+        <w:pStyle w:val="ListParagraph"/>
+        <w:numPr>
+          <w:ilvl w:val="0"/>
+          <w:numId w:val="4"/>
+        </w:numPr>
         <w:rPr>
           <w:ins w:id="62" w:author="Sam Woodman" w:date="2020-04-20T14:09:00Z"/>
         </w:rPr>
-        <w:pPrChange w:id="63" w:author="Jameal Samhouri" w:date="2020-04-20T17:03:00Z">
-          <w:pPr>
-            <w:pStyle w:val="ListParagraph"/>
-            <w:numPr>
-              <w:numId w:val="2"/>
-            </w:numPr>
-            <w:ind w:hanging="360"/>
-          </w:pPr>
-        </w:pPrChange>
-      </w:pPr>
-    </w:p>
+      </w:pPr>
+      <w:r>
+        <w:t xml:space="preserve">Pesky Q: shouldn’t we specify in lines 13-29 that we have an option for NULL for the arguments </w:t>
+      </w:r>
+      <w:proofErr w:type="spellStart"/>
+      <w:proofErr w:type="gramStart"/>
+      <w:r>
+        <w:t>delay.method</w:t>
+      </w:r>
+      <w:proofErr w:type="gramEnd"/>
+      <w:r>
+        <w:t>.</w:t>
+      </w:r>
+      <w:r>
+        <w:t>shift</w:t>
+      </w:r>
+      <w:proofErr w:type="spellEnd"/>
+      <w:r>
+        <w:t xml:space="preserve"> and </w:t>
+      </w:r>
+      <w:proofErr w:type="spellStart"/>
+      <w:r>
+        <w:t>delay.method.fidelity</w:t>
+      </w:r>
+      <w:proofErr w:type="spellEnd"/>
+      <w:r>
+        <w:t xml:space="preserve"> when we are not simulating a delayed opening and for </w:t>
+      </w:r>
+      <w:proofErr w:type="spellStart"/>
+      <w:r>
+        <w:t>closure.method</w:t>
+      </w:r>
+      <w:proofErr w:type="spellEnd"/>
+      <w:r>
+        <w:t xml:space="preserve"> and </w:t>
+      </w:r>
+      <w:proofErr w:type="spellStart"/>
+      <w:r>
+        <w:t>closure.redist.percent</w:t>
+      </w:r>
+      <w:proofErr w:type="spellEnd"/>
+      <w:r>
+        <w:t xml:space="preserve"> </w:t>
+      </w:r>
+      <w:r>
+        <w:t>when we are not simulating a</w:t>
+      </w:r>
+      <w:r>
+        <w:t xml:space="preserve">n early closure? For the delayed opening </w:t>
+      </w:r>
+      <w:proofErr w:type="gramStart"/>
+      <w:r>
+        <w:t>scenario</w:t>
+      </w:r>
+      <w:proofErr w:type="gramEnd"/>
+      <w:r>
+        <w:t xml:space="preserve"> I used I just specified “lag” and “spatial” and believe they get ignored.</w:t>
+      </w:r>
+    </w:p>
+    <w:bookmarkEnd w:id="61"/>
     <w:p/>
     <w:sectPr>
       <w:pgSz w:w="12240" w:h="15840"/>
@@ -1628,7 +2154,7 @@
 </file>
 
 <file path=word/comments.xml><?xml version="1.0" encoding="utf-8"?>
-<w:comments xmlns:wpc="http://schemas.microsoft.com/office/word/2010/wordprocessingCanvas" xmlns:cx="http://schemas.microsoft.com/office/drawing/2014/chartex" xmlns:cx1="http://schemas.microsoft.com/office/drawing/2015/9/8/chartex" xmlns:mc="http://schemas.openxmlformats.org/markup-compatibility/2006" xmlns:o="urn:schemas-microsoft-com:office:office" xmlns:r="http://schemas.openxmlformats.org/officeDocument/2006/relationships" xmlns:m="http://schemas.openxmlformats.org/officeDocument/2006/math" xmlns:v="urn:schemas-microsoft-com:vml" xmlns:wp14="http://schemas.microsoft.com/office/word/2010/wordprocessingDrawing" xmlns:wp="http://schemas.openxmlformats.org/drawingml/2006/wordprocessingDrawing" xmlns:w10="urn:schemas-microsoft-com:office:word" xmlns:w="http://schemas.openxmlformats.org/wordprocessingml/2006/main" xmlns:w14="http://schemas.microsoft.com/office/word/2010/wordml" xmlns:w15="http://schemas.microsoft.com/office/word/2012/wordml" xmlns:w16se="http://schemas.microsoft.com/office/word/2015/wordml/symex" xmlns:wpg="http://schemas.microsoft.com/office/word/2010/wordprocessingGroup" xmlns:wpi="http://schemas.microsoft.com/office/word/2010/wordprocessingInk" xmlns:wne="http://schemas.microsoft.com/office/word/2006/wordml" xmlns:wps="http://schemas.microsoft.com/office/word/2010/wordprocessingShape" mc:Ignorable="w14 w15 w16se wp14">
+<w:comments xmlns:wpc="http://schemas.microsoft.com/office/word/2010/wordprocessingCanvas" xmlns:cx="http://schemas.microsoft.com/office/drawing/2014/chartex" xmlns:cx1="http://schemas.microsoft.com/office/drawing/2015/9/8/chartex" xmlns:cx2="http://schemas.microsoft.com/office/drawing/2015/10/21/chartex" xmlns:cx3="http://schemas.microsoft.com/office/drawing/2016/5/9/chartex" xmlns:cx4="http://schemas.microsoft.com/office/drawing/2016/5/10/chartex" xmlns:cx5="http://schemas.microsoft.com/office/drawing/2016/5/11/chartex" xmlns:cx6="http://schemas.microsoft.com/office/drawing/2016/5/12/chartex" xmlns:cx7="http://schemas.microsoft.com/office/drawing/2016/5/13/chartex" xmlns:cx8="http://schemas.microsoft.com/office/drawing/2016/5/14/chartex" xmlns:mc="http://schemas.openxmlformats.org/markup-compatibility/2006" xmlns:aink="http://schemas.microsoft.com/office/drawing/2016/ink" xmlns:am3d="http://schemas.microsoft.com/office/drawing/2017/model3d" xmlns:o="urn:schemas-microsoft-com:office:office" xmlns:r="http://schemas.openxmlformats.org/officeDocument/2006/relationships" xmlns:m="http://schemas.openxmlformats.org/officeDocument/2006/math" xmlns:v="urn:schemas-microsoft-com:vml" xmlns:wp14="http://schemas.microsoft.com/office/word/2010/wordprocessingDrawing" xmlns:wp="http://schemas.openxmlformats.org/drawingml/2006/wordprocessingDrawing" xmlns:w10="urn:schemas-microsoft-com:office:word" xmlns:w="http://schemas.openxmlformats.org/wordprocessingml/2006/main" xmlns:w14="http://schemas.microsoft.com/office/word/2010/wordml" xmlns:w15="http://schemas.microsoft.com/office/word/2012/wordml" xmlns:w16cid="http://schemas.microsoft.com/office/word/2016/wordml/cid" xmlns:w16se="http://schemas.microsoft.com/office/word/2015/wordml/symex" xmlns:wpg="http://schemas.microsoft.com/office/word/2010/wordprocessingGroup" xmlns:wpi="http://schemas.microsoft.com/office/word/2010/wordprocessingInk" xmlns:wne="http://schemas.microsoft.com/office/word/2006/wordml" xmlns:wps="http://schemas.microsoft.com/office/word/2010/wordprocessingShape" mc:Ignorable="w14 w15 w16se w16cid wp14">
   <w:comment w:id="2" w:author="Sam Woodman" w:date="2020-04-20T14:02:00Z" w:initials="SW">
     <w:p>
       <w:pPr>
@@ -1670,7 +2196,7 @@
       </w:r>
     </w:p>
   </w:comment>
-  <w:comment w:id="6" w:author="Sam Woodman" w:date="2020-04-24T20:03:00Z" w:initials="SW">
+  <w:comment w:id="5" w:author="Sam Woodman" w:date="2020-04-24T20:03:00Z" w:initials="SW">
     <w:p>
       <w:pPr>
         <w:pStyle w:val="CommentText"/>
@@ -1691,7 +2217,7 @@
       <w:proofErr w:type="spellEnd"/>
     </w:p>
   </w:comment>
-  <w:comment w:id="16" w:author="Jameal Samhouri" w:date="2020-04-20T07:40:00Z" w:initials="JS">
+  <w:comment w:id="15" w:author="Jameal Samhouri" w:date="2020-04-20T07:40:00Z" w:initials="JS">
     <w:p>
       <w:pPr>
         <w:pStyle w:val="CommentText"/>
@@ -1707,7 +2233,7 @@
       </w:r>
     </w:p>
   </w:comment>
-  <w:comment w:id="17" w:author="Sam Woodman" w:date="2020-04-20T13:59:00Z" w:initials="SW">
+  <w:comment w:id="16" w:author="Sam Woodman" w:date="2020-04-20T13:59:00Z" w:initials="SW">
     <w:p>
       <w:pPr>
         <w:pStyle w:val="CommentText"/>
@@ -1723,7 +2249,7 @@
       </w:r>
     </w:p>
   </w:comment>
-  <w:comment w:id="19" w:author="Jameal Samhouri" w:date="2020-04-20T07:37:00Z" w:initials="JS">
+  <w:comment w:id="18" w:author="Jameal Samhouri" w:date="2020-04-20T07:37:00Z" w:initials="JS">
     <w:p>
       <w:pPr>
         <w:pStyle w:val="CommentText"/>
@@ -1742,7 +2268,7 @@
       </w:r>
     </w:p>
   </w:comment>
-  <w:comment w:id="20" w:author="Sam Woodman" w:date="2020-04-20T13:58:00Z" w:initials="SW">
+  <w:comment w:id="19" w:author="Sam Woodman" w:date="2020-04-20T13:58:00Z" w:initials="SW">
     <w:p>
       <w:pPr>
         <w:pStyle w:val="CommentText"/>
@@ -1758,7 +2284,7 @@
       </w:r>
     </w:p>
   </w:comment>
-  <w:comment w:id="21" w:author="Jameal Samhouri" w:date="2020-04-20T16:58:00Z" w:initials="JS">
+  <w:comment w:id="20" w:author="Jameal Samhouri" w:date="2020-04-20T16:58:00Z" w:initials="JS">
     <w:p>
       <w:pPr>
         <w:pStyle w:val="CommentText"/>
@@ -1782,7 +2308,7 @@
       </w:r>
     </w:p>
   </w:comment>
-  <w:comment w:id="22" w:author="Jameal Samhouri" w:date="2020-04-20T07:32:00Z" w:initials="JS">
+  <w:comment w:id="21" w:author="Jameal Samhouri" w:date="2020-04-20T07:32:00Z" w:initials="JS">
     <w:p>
       <w:pPr>
         <w:pStyle w:val="CommentText"/>
@@ -1798,7 +2324,7 @@
       </w:r>
     </w:p>
   </w:comment>
-  <w:comment w:id="23" w:author="Sam Woodman" w:date="2020-04-20T13:59:00Z" w:initials="SW">
+  <w:comment w:id="22" w:author="Sam Woodman" w:date="2020-04-20T13:59:00Z" w:initials="SW">
     <w:p>
       <w:pPr>
         <w:pStyle w:val="CommentText"/>
@@ -1814,7 +2340,7 @@
       </w:r>
     </w:p>
   </w:comment>
-  <w:comment w:id="24" w:author="Jameal Samhouri" w:date="2020-04-20T07:33:00Z" w:initials="JS">
+  <w:comment w:id="23" w:author="Jameal Samhouri" w:date="2020-04-20T07:33:00Z" w:initials="JS">
     <w:p>
       <w:pPr>
         <w:pStyle w:val="CommentText"/>
@@ -1830,7 +2356,7 @@
       </w:r>
     </w:p>
   </w:comment>
-  <w:comment w:id="25" w:author="Sam Woodman" w:date="2020-04-20T14:01:00Z" w:initials="SW">
+  <w:comment w:id="24" w:author="Sam Woodman" w:date="2020-04-20T14:01:00Z" w:initials="SW">
     <w:p>
       <w:pPr>
         <w:pStyle w:val="CommentText"/>
@@ -1849,7 +2375,7 @@
       </w:r>
     </w:p>
   </w:comment>
-  <w:comment w:id="31" w:author="Jameal Samhouri" w:date="2020-04-20T07:41:00Z" w:initials="JS">
+  <w:comment w:id="30" w:author="Jameal Samhouri" w:date="2020-04-20T07:41:00Z" w:initials="JS">
     <w:p>
       <w:pPr>
         <w:pStyle w:val="CommentText"/>
@@ -1865,7 +2391,7 @@
       </w:r>
     </w:p>
   </w:comment>
-  <w:comment w:id="32" w:author="Sam Woodman" w:date="2020-04-20T14:04:00Z" w:initials="SW">
+  <w:comment w:id="31" w:author="Sam Woodman" w:date="2020-04-20T14:04:00Z" w:initials="SW">
     <w:p>
       <w:pPr>
         <w:pStyle w:val="CommentText"/>
@@ -1884,7 +2410,7 @@
       </w:r>
     </w:p>
   </w:comment>
-  <w:comment w:id="33" w:author="Jameal Samhouri" w:date="2020-04-20T07:42:00Z" w:initials="JS">
+  <w:comment w:id="32" w:author="Jameal Samhouri" w:date="2020-04-20T07:42:00Z" w:initials="JS">
     <w:p>
       <w:pPr>
         <w:pStyle w:val="CommentText"/>
@@ -1900,7 +2426,7 @@
       </w:r>
     </w:p>
   </w:comment>
-  <w:comment w:id="34" w:author="Sam Woodman" w:date="2020-04-20T14:05:00Z" w:initials="SW">
+  <w:comment w:id="33" w:author="Sam Woodman" w:date="2020-04-20T14:05:00Z" w:initials="SW">
     <w:p>
       <w:pPr>
         <w:pStyle w:val="CommentText"/>
@@ -1916,7 +2442,7 @@
       </w:r>
     </w:p>
   </w:comment>
-  <w:comment w:id="35" w:author="Sam Woodman" w:date="2020-04-24T20:05:00Z" w:initials="SW">
+  <w:comment w:id="34" w:author="Sam Woodman" w:date="2020-04-24T20:05:00Z" w:initials="SW">
     <w:p>
       <w:pPr>
         <w:pStyle w:val="CommentText"/>
@@ -1932,7 +2458,7 @@
       </w:r>
     </w:p>
   </w:comment>
-  <w:comment w:id="36" w:author="Jameal Samhouri" w:date="2020-04-20T07:43:00Z" w:initials="JS">
+  <w:comment w:id="35" w:author="Jameal Samhouri" w:date="2020-04-20T07:43:00Z" w:initials="JS">
     <w:p>
       <w:pPr>
         <w:pStyle w:val="CommentText"/>
@@ -1948,7 +2474,7 @@
       </w:r>
     </w:p>
   </w:comment>
-  <w:comment w:id="37" w:author="Jameal Samhouri" w:date="2020-04-20T17:02:00Z" w:initials="JS">
+  <w:comment w:id="36" w:author="Jameal Samhouri" w:date="2020-04-20T17:02:00Z" w:initials="JS">
     <w:p>
       <w:pPr>
         <w:pStyle w:val="CommentText"/>
@@ -1964,7 +2490,7 @@
       </w:r>
     </w:p>
   </w:comment>
-  <w:comment w:id="38" w:author="Sam Woodman" w:date="2020-04-24T20:05:00Z" w:initials="SW">
+  <w:comment w:id="37" w:author="Sam Woodman" w:date="2020-04-24T20:05:00Z" w:initials="SW">
     <w:p>
       <w:pPr>
         <w:pStyle w:val="CommentText"/>
@@ -1980,7 +2506,7 @@
       </w:r>
     </w:p>
   </w:comment>
-  <w:comment w:id="41" w:author="Sam Woodman" w:date="2020-04-20T14:08:00Z" w:initials="SW">
+  <w:comment w:id="40" w:author="Sam Woodman" w:date="2020-04-20T14:08:00Z" w:initials="SW">
     <w:p>
       <w:pPr>
         <w:pStyle w:val="CommentText"/>
@@ -2003,7 +2529,7 @@
 </file>
 
 <file path=word/commentsExtended.xml><?xml version="1.0" encoding="utf-8"?>
-<w15:commentsEx xmlns:wpc="http://schemas.microsoft.com/office/word/2010/wordprocessingCanvas" xmlns:cx="http://schemas.microsoft.com/office/drawing/2014/chartex" xmlns:cx1="http://schemas.microsoft.com/office/drawing/2015/9/8/chartex" xmlns:mc="http://schemas.openxmlformats.org/markup-compatibility/2006" xmlns:o="urn:schemas-microsoft-com:office:office" xmlns:r="http://schemas.openxmlformats.org/officeDocument/2006/relationships" xmlns:m="http://schemas.openxmlformats.org/officeDocument/2006/math" xmlns:v="urn:schemas-microsoft-com:vml" xmlns:wp14="http://schemas.microsoft.com/office/word/2010/wordprocessingDrawing" xmlns:wp="http://schemas.openxmlformats.org/drawingml/2006/wordprocessingDrawing" xmlns:w10="urn:schemas-microsoft-com:office:word" xmlns:w="http://schemas.openxmlformats.org/wordprocessingml/2006/main" xmlns:w14="http://schemas.microsoft.com/office/word/2010/wordml" xmlns:w15="http://schemas.microsoft.com/office/word/2012/wordml" xmlns:w16se="http://schemas.microsoft.com/office/word/2015/wordml/symex" xmlns:wpg="http://schemas.microsoft.com/office/word/2010/wordprocessingGroup" xmlns:wpi="http://schemas.microsoft.com/office/word/2010/wordprocessingInk" xmlns:wne="http://schemas.microsoft.com/office/word/2006/wordml" xmlns:wps="http://schemas.microsoft.com/office/word/2010/wordprocessingShape" mc:Ignorable="w14 w15 w16se wp14">
+<w15:commentsEx xmlns:wpc="http://schemas.microsoft.com/office/word/2010/wordprocessingCanvas" xmlns:cx="http://schemas.microsoft.com/office/drawing/2014/chartex" xmlns:cx1="http://schemas.microsoft.com/office/drawing/2015/9/8/chartex" xmlns:cx2="http://schemas.microsoft.com/office/drawing/2015/10/21/chartex" xmlns:cx3="http://schemas.microsoft.com/office/drawing/2016/5/9/chartex" xmlns:cx4="http://schemas.microsoft.com/office/drawing/2016/5/10/chartex" xmlns:cx5="http://schemas.microsoft.com/office/drawing/2016/5/11/chartex" xmlns:cx6="http://schemas.microsoft.com/office/drawing/2016/5/12/chartex" xmlns:cx7="http://schemas.microsoft.com/office/drawing/2016/5/13/chartex" xmlns:cx8="http://schemas.microsoft.com/office/drawing/2016/5/14/chartex" xmlns:mc="http://schemas.openxmlformats.org/markup-compatibility/2006" xmlns:aink="http://schemas.microsoft.com/office/drawing/2016/ink" xmlns:am3d="http://schemas.microsoft.com/office/drawing/2017/model3d" xmlns:o="urn:schemas-microsoft-com:office:office" xmlns:r="http://schemas.openxmlformats.org/officeDocument/2006/relationships" xmlns:m="http://schemas.openxmlformats.org/officeDocument/2006/math" xmlns:v="urn:schemas-microsoft-com:vml" xmlns:wp14="http://schemas.microsoft.com/office/word/2010/wordprocessingDrawing" xmlns:wp="http://schemas.openxmlformats.org/drawingml/2006/wordprocessingDrawing" xmlns:w10="urn:schemas-microsoft-com:office:word" xmlns:w="http://schemas.openxmlformats.org/wordprocessingml/2006/main" xmlns:w14="http://schemas.microsoft.com/office/word/2010/wordml" xmlns:w15="http://schemas.microsoft.com/office/word/2012/wordml" xmlns:w16cid="http://schemas.microsoft.com/office/word/2016/wordml/cid" xmlns:w16se="http://schemas.microsoft.com/office/word/2015/wordml/symex" xmlns:wpg="http://schemas.microsoft.com/office/word/2010/wordprocessingGroup" xmlns:wpi="http://schemas.microsoft.com/office/word/2010/wordprocessingInk" xmlns:wne="http://schemas.microsoft.com/office/word/2006/wordml" xmlns:wps="http://schemas.microsoft.com/office/word/2010/wordprocessingShape" mc:Ignorable="w14 w15 w16se w16cid wp14">
   <w15:commentEx w15:paraId="17D4D846" w15:done="0"/>
   <w15:commentEx w15:paraId="78F072F8" w15:done="0"/>
   <w15:commentEx w15:paraId="7AE607CE" w15:done="0"/>
@@ -2031,6 +2557,8 @@
 <file path=word/commentsIds.xml><?xml version="1.0" encoding="utf-8"?>
 <w16cid:commentsIds xmlns:wpc="http://schemas.microsoft.com/office/word/2010/wordprocessingCanvas" xmlns:cx="http://schemas.microsoft.com/office/drawing/2014/chartex" xmlns:cx1="http://schemas.microsoft.com/office/drawing/2015/9/8/chartex" xmlns:cx2="http://schemas.microsoft.com/office/drawing/2015/10/21/chartex" xmlns:cx3="http://schemas.microsoft.com/office/drawing/2016/5/9/chartex" xmlns:cx4="http://schemas.microsoft.com/office/drawing/2016/5/10/chartex" xmlns:cx5="http://schemas.microsoft.com/office/drawing/2016/5/11/chartex" xmlns:cx6="http://schemas.microsoft.com/office/drawing/2016/5/12/chartex" xmlns:cx7="http://schemas.microsoft.com/office/drawing/2016/5/13/chartex" xmlns:cx8="http://schemas.microsoft.com/office/drawing/2016/5/14/chartex" xmlns:mc="http://schemas.openxmlformats.org/markup-compatibility/2006" xmlns:aink="http://schemas.microsoft.com/office/drawing/2016/ink" xmlns:am3d="http://schemas.microsoft.com/office/drawing/2017/model3d" xmlns:o="urn:schemas-microsoft-com:office:office" xmlns:r="http://schemas.openxmlformats.org/officeDocument/2006/relationships" xmlns:m="http://schemas.openxmlformats.org/officeDocument/2006/math" xmlns:v="urn:schemas-microsoft-com:vml" xmlns:wp14="http://schemas.microsoft.com/office/word/2010/wordprocessingDrawing" xmlns:wp="http://schemas.openxmlformats.org/drawingml/2006/wordprocessingDrawing" xmlns:w10="urn:schemas-microsoft-com:office:word" xmlns:w="http://schemas.openxmlformats.org/wordprocessingml/2006/main" xmlns:w14="http://schemas.microsoft.com/office/word/2010/wordml" xmlns:w15="http://schemas.microsoft.com/office/word/2012/wordml" xmlns:w16cid="http://schemas.microsoft.com/office/word/2016/wordml/cid" xmlns:w16se="http://schemas.microsoft.com/office/word/2015/wordml/symex" xmlns:wpg="http://schemas.microsoft.com/office/word/2010/wordprocessingGroup" xmlns:wpi="http://schemas.microsoft.com/office/word/2010/wordprocessingInk" xmlns:wne="http://schemas.microsoft.com/office/word/2006/wordml" xmlns:wps="http://schemas.microsoft.com/office/word/2010/wordprocessingShape" mc:Ignorable="w14 w15 w16se w16cid wp14">
   <w16cid:commentId w16cid:paraId="17D4D846" w16cid:durableId="2248486B"/>
+  <w16cid:commentId w16cid:paraId="78F072F8" w16cid:durableId="2254E722"/>
+  <w16cid:commentId w16cid:paraId="7AE607CE" w16cid:durableId="2254E723"/>
   <w16cid:commentId w16cid:paraId="304FECD0" w16cid:durableId="2247D072"/>
   <w16cid:commentId w16cid:paraId="444D8730" w16cid:durableId="2248486D"/>
   <w16cid:commentId w16cid:paraId="28A31BDE" w16cid:durableId="2247CF9E"/>
@@ -2044,14 +2572,16 @@
   <w16cid:commentId w16cid:paraId="11D54743" w16cid:durableId="22484875"/>
   <w16cid:commentId w16cid:paraId="145A95C4" w16cid:durableId="2247D0E8"/>
   <w16cid:commentId w16cid:paraId="7095CCA3" w16cid:durableId="22484877"/>
+  <w16cid:commentId w16cid:paraId="2B30D95A" w16cid:durableId="2254E731"/>
   <w16cid:commentId w16cid:paraId="1A13A694" w16cid:durableId="2247D12E"/>
   <w16cid:commentId w16cid:paraId="74234560" w16cid:durableId="22485427"/>
+  <w16cid:commentId w16cid:paraId="3C0789AA" w16cid:durableId="2254E734"/>
   <w16cid:commentId w16cid:paraId="5F1408DE" w16cid:durableId="22484879"/>
 </w16cid:commentsIds>
 </file>
 
 <file path=word/numbering.xml><?xml version="1.0" encoding="utf-8"?>
-<w:numbering xmlns:wpc="http://schemas.microsoft.com/office/word/2010/wordprocessingCanvas" xmlns:cx="http://schemas.microsoft.com/office/drawing/2014/chartex" xmlns:cx1="http://schemas.microsoft.com/office/drawing/2015/9/8/chartex" xmlns:mc="http://schemas.openxmlformats.org/markup-compatibility/2006" xmlns:o="urn:schemas-microsoft-com:office:office" xmlns:r="http://schemas.openxmlformats.org/officeDocument/2006/relationships" xmlns:m="http://schemas.openxmlformats.org/officeDocument/2006/math" xmlns:v="urn:schemas-microsoft-com:vml" xmlns:wp14="http://schemas.microsoft.com/office/word/2010/wordprocessingDrawing" xmlns:wp="http://schemas.openxmlformats.org/drawingml/2006/wordprocessingDrawing" xmlns:w10="urn:schemas-microsoft-com:office:word" xmlns:w="http://schemas.openxmlformats.org/wordprocessingml/2006/main" xmlns:w14="http://schemas.microsoft.com/office/word/2010/wordml" xmlns:w15="http://schemas.microsoft.com/office/word/2012/wordml" xmlns:w16se="http://schemas.microsoft.com/office/word/2015/wordml/symex" xmlns:wpg="http://schemas.microsoft.com/office/word/2010/wordprocessingGroup" xmlns:wpi="http://schemas.microsoft.com/office/word/2010/wordprocessingInk" xmlns:wne="http://schemas.microsoft.com/office/word/2006/wordml" xmlns:wps="http://schemas.microsoft.com/office/word/2010/wordprocessingShape" mc:Ignorable="w14 w15 w16se wp14">
+<w:numbering xmlns:wpc="http://schemas.microsoft.com/office/word/2010/wordprocessingCanvas" xmlns:cx="http://schemas.microsoft.com/office/drawing/2014/chartex" xmlns:cx1="http://schemas.microsoft.com/office/drawing/2015/9/8/chartex" xmlns:cx2="http://schemas.microsoft.com/office/drawing/2015/10/21/chartex" xmlns:cx3="http://schemas.microsoft.com/office/drawing/2016/5/9/chartex" xmlns:cx4="http://schemas.microsoft.com/office/drawing/2016/5/10/chartex" xmlns:cx5="http://schemas.microsoft.com/office/drawing/2016/5/11/chartex" xmlns:cx6="http://schemas.microsoft.com/office/drawing/2016/5/12/chartex" xmlns:cx7="http://schemas.microsoft.com/office/drawing/2016/5/13/chartex" xmlns:cx8="http://schemas.microsoft.com/office/drawing/2016/5/14/chartex" xmlns:mc="http://schemas.openxmlformats.org/markup-compatibility/2006" xmlns:aink="http://schemas.microsoft.com/office/drawing/2016/ink" xmlns:am3d="http://schemas.microsoft.com/office/drawing/2017/model3d" xmlns:o="urn:schemas-microsoft-com:office:office" xmlns:r="http://schemas.openxmlformats.org/officeDocument/2006/relationships" xmlns:m="http://schemas.openxmlformats.org/officeDocument/2006/math" xmlns:v="urn:schemas-microsoft-com:vml" xmlns:wp14="http://schemas.microsoft.com/office/word/2010/wordprocessingDrawing" xmlns:wp="http://schemas.openxmlformats.org/drawingml/2006/wordprocessingDrawing" xmlns:w10="urn:schemas-microsoft-com:office:word" xmlns:w="http://schemas.openxmlformats.org/wordprocessingml/2006/main" xmlns:w14="http://schemas.microsoft.com/office/word/2010/wordml" xmlns:w15="http://schemas.microsoft.com/office/word/2012/wordml" xmlns:w16cid="http://schemas.microsoft.com/office/word/2016/wordml/cid" xmlns:w16se="http://schemas.microsoft.com/office/word/2015/wordml/symex" xmlns:wpg="http://schemas.microsoft.com/office/word/2010/wordprocessingGroup" xmlns:wpi="http://schemas.microsoft.com/office/word/2010/wordprocessingInk" xmlns:wne="http://schemas.microsoft.com/office/word/2006/wordml" xmlns:wps="http://schemas.microsoft.com/office/word/2010/wordprocessingShape" mc:Ignorable="w14 w15 w16se w16cid wp14">
   <w:abstractNum w:abstractNumId="0" w15:restartNumberingAfterBreak="0">
     <w:nsid w:val="2444792A"/>
     <w:multiLevelType w:val="hybridMultilevel"/>
@@ -2279,6 +2809,95 @@
     </w:lvl>
   </w:abstractNum>
   <w:abstractNum w:abstractNumId="2" w15:restartNumberingAfterBreak="0">
+    <w:nsid w:val="52751BD2"/>
+    <w:multiLevelType w:val="hybridMultilevel"/>
+    <w:tmpl w:val="01348AB2"/>
+    <w:lvl w:ilvl="0" w:tplc="0409000F">
+      <w:start w:val="1"/>
+      <w:numFmt w:val="decimal"/>
+      <w:lvlText w:val="%1."/>
+      <w:lvlJc w:val="left"/>
+      <w:pPr>
+        <w:ind w:left="720" w:hanging="360"/>
+      </w:pPr>
+      <w:rPr>
+        <w:rFonts w:hint="default"/>
+      </w:rPr>
+    </w:lvl>
+    <w:lvl w:ilvl="1" w:tplc="04090019">
+      <w:start w:val="1"/>
+      <w:numFmt w:val="lowerLetter"/>
+      <w:lvlText w:val="%2."/>
+      <w:lvlJc w:val="left"/>
+      <w:pPr>
+        <w:ind w:left="1440" w:hanging="360"/>
+      </w:pPr>
+    </w:lvl>
+    <w:lvl w:ilvl="2" w:tplc="0409001B" w:tentative="1">
+      <w:start w:val="1"/>
+      <w:numFmt w:val="lowerRoman"/>
+      <w:lvlText w:val="%3."/>
+      <w:lvlJc w:val="right"/>
+      <w:pPr>
+        <w:ind w:left="2160" w:hanging="180"/>
+      </w:pPr>
+    </w:lvl>
+    <w:lvl w:ilvl="3" w:tplc="0409000F" w:tentative="1">
+      <w:start w:val="1"/>
+      <w:numFmt w:val="decimal"/>
+      <w:lvlText w:val="%4."/>
+      <w:lvlJc w:val="left"/>
+      <w:pPr>
+        <w:ind w:left="2880" w:hanging="360"/>
+      </w:pPr>
+    </w:lvl>
+    <w:lvl w:ilvl="4" w:tplc="04090019" w:tentative="1">
+      <w:start w:val="1"/>
+      <w:numFmt w:val="lowerLetter"/>
+      <w:lvlText w:val="%5."/>
+      <w:lvlJc w:val="left"/>
+      <w:pPr>
+        <w:ind w:left="3600" w:hanging="360"/>
+      </w:pPr>
+    </w:lvl>
+    <w:lvl w:ilvl="5" w:tplc="0409001B" w:tentative="1">
+      <w:start w:val="1"/>
+      <w:numFmt w:val="lowerRoman"/>
+      <w:lvlText w:val="%6."/>
+      <w:lvlJc w:val="right"/>
+      <w:pPr>
+        <w:ind w:left="4320" w:hanging="180"/>
+      </w:pPr>
+    </w:lvl>
+    <w:lvl w:ilvl="6" w:tplc="0409000F" w:tentative="1">
+      <w:start w:val="1"/>
+      <w:numFmt w:val="decimal"/>
+      <w:lvlText w:val="%7."/>
+      <w:lvlJc w:val="left"/>
+      <w:pPr>
+        <w:ind w:left="5040" w:hanging="360"/>
+      </w:pPr>
+    </w:lvl>
+    <w:lvl w:ilvl="7" w:tplc="04090019" w:tentative="1">
+      <w:start w:val="1"/>
+      <w:numFmt w:val="lowerLetter"/>
+      <w:lvlText w:val="%8."/>
+      <w:lvlJc w:val="left"/>
+      <w:pPr>
+        <w:ind w:left="5760" w:hanging="360"/>
+      </w:pPr>
+    </w:lvl>
+    <w:lvl w:ilvl="8" w:tplc="0409001B" w:tentative="1">
+      <w:start w:val="1"/>
+      <w:numFmt w:val="lowerRoman"/>
+      <w:lvlText w:val="%9."/>
+      <w:lvlJc w:val="right"/>
+      <w:pPr>
+        <w:ind w:left="6480" w:hanging="180"/>
+      </w:pPr>
+    </w:lvl>
+  </w:abstractNum>
+  <w:abstractNum w:abstractNumId="3" w15:restartNumberingAfterBreak="0">
     <w:nsid w:val="5DC803DD"/>
     <w:multiLevelType w:val="hybridMultilevel"/>
     <w:tmpl w:val="C7CC8E62"/>
@@ -2398,13 +3017,16 @@
     <w:abstractNumId w:val="0"/>
   </w:num>
   <w:num w:numId="3">
+    <w:abstractNumId w:val="3"/>
+  </w:num>
+  <w:num w:numId="4">
     <w:abstractNumId w:val="2"/>
   </w:num>
 </w:numbering>
 </file>
 
 <file path=word/people.xml><?xml version="1.0" encoding="utf-8"?>
-<w15:people xmlns:wpc="http://schemas.microsoft.com/office/word/2010/wordprocessingCanvas" xmlns:cx="http://schemas.microsoft.com/office/drawing/2014/chartex" xmlns:cx1="http://schemas.microsoft.com/office/drawing/2015/9/8/chartex" xmlns:mc="http://schemas.openxmlformats.org/markup-compatibility/2006" xmlns:o="urn:schemas-microsoft-com:office:office" xmlns:r="http://schemas.openxmlformats.org/officeDocument/2006/relationships" xmlns:m="http://schemas.openxmlformats.org/officeDocument/2006/math" xmlns:v="urn:schemas-microsoft-com:vml" xmlns:wp14="http://schemas.microsoft.com/office/word/2010/wordprocessingDrawing" xmlns:wp="http://schemas.openxmlformats.org/drawingml/2006/wordprocessingDrawing" xmlns:w10="urn:schemas-microsoft-com:office:word" xmlns:w="http://schemas.openxmlformats.org/wordprocessingml/2006/main" xmlns:w14="http://schemas.microsoft.com/office/word/2010/wordml" xmlns:w15="http://schemas.microsoft.com/office/word/2012/wordml" xmlns:w16se="http://schemas.microsoft.com/office/word/2015/wordml/symex" xmlns:wpg="http://schemas.microsoft.com/office/word/2010/wordprocessingGroup" xmlns:wpi="http://schemas.microsoft.com/office/word/2010/wordprocessingInk" xmlns:wne="http://schemas.microsoft.com/office/word/2006/wordml" xmlns:wps="http://schemas.microsoft.com/office/word/2010/wordprocessingShape" mc:Ignorable="w14 w15 w16se wp14">
+<w15:people xmlns:wpc="http://schemas.microsoft.com/office/word/2010/wordprocessingCanvas" xmlns:cx="http://schemas.microsoft.com/office/drawing/2014/chartex" xmlns:cx1="http://schemas.microsoft.com/office/drawing/2015/9/8/chartex" xmlns:cx2="http://schemas.microsoft.com/office/drawing/2015/10/21/chartex" xmlns:cx3="http://schemas.microsoft.com/office/drawing/2016/5/9/chartex" xmlns:cx4="http://schemas.microsoft.com/office/drawing/2016/5/10/chartex" xmlns:cx5="http://schemas.microsoft.com/office/drawing/2016/5/11/chartex" xmlns:cx6="http://schemas.microsoft.com/office/drawing/2016/5/12/chartex" xmlns:cx7="http://schemas.microsoft.com/office/drawing/2016/5/13/chartex" xmlns:cx8="http://schemas.microsoft.com/office/drawing/2016/5/14/chartex" xmlns:mc="http://schemas.openxmlformats.org/markup-compatibility/2006" xmlns:aink="http://schemas.microsoft.com/office/drawing/2016/ink" xmlns:am3d="http://schemas.microsoft.com/office/drawing/2017/model3d" xmlns:o="urn:schemas-microsoft-com:office:office" xmlns:r="http://schemas.openxmlformats.org/officeDocument/2006/relationships" xmlns:m="http://schemas.openxmlformats.org/officeDocument/2006/math" xmlns:v="urn:schemas-microsoft-com:vml" xmlns:wp14="http://schemas.microsoft.com/office/word/2010/wordprocessingDrawing" xmlns:wp="http://schemas.openxmlformats.org/drawingml/2006/wordprocessingDrawing" xmlns:w10="urn:schemas-microsoft-com:office:word" xmlns:w="http://schemas.openxmlformats.org/wordprocessingml/2006/main" xmlns:w14="http://schemas.microsoft.com/office/word/2010/wordml" xmlns:w15="http://schemas.microsoft.com/office/word/2012/wordml" xmlns:w16cid="http://schemas.microsoft.com/office/word/2016/wordml/cid" xmlns:w16se="http://schemas.microsoft.com/office/word/2015/wordml/symex" xmlns:wpg="http://schemas.microsoft.com/office/word/2010/wordprocessingGroup" xmlns:wpi="http://schemas.microsoft.com/office/word/2010/wordprocessingInk" xmlns:wne="http://schemas.microsoft.com/office/word/2006/wordml" xmlns:wps="http://schemas.microsoft.com/office/word/2010/wordprocessingShape" mc:Ignorable="w14 w15 w16se w16cid wp14">
   <w15:person w15:author="Jameal Samhouri">
     <w15:presenceInfo w15:providerId="None" w15:userId="Jameal Samhouri"/>
   </w15:person>
@@ -2415,7 +3037,7 @@
 </file>
 
 <file path=word/styles.xml><?xml version="1.0" encoding="utf-8"?>
-<w:styles xmlns:mc="http://schemas.openxmlformats.org/markup-compatibility/2006" xmlns:r="http://schemas.openxmlformats.org/officeDocument/2006/relationships" xmlns:w="http://schemas.openxmlformats.org/wordprocessingml/2006/main" xmlns:w14="http://schemas.microsoft.com/office/word/2010/wordml" xmlns:w15="http://schemas.microsoft.com/office/word/2012/wordml" xmlns:w16se="http://schemas.microsoft.com/office/word/2015/wordml/symex" mc:Ignorable="w14 w15 w16se">
+<w:styles xmlns:mc="http://schemas.openxmlformats.org/markup-compatibility/2006" xmlns:r="http://schemas.openxmlformats.org/officeDocument/2006/relationships" xmlns:w="http://schemas.openxmlformats.org/wordprocessingml/2006/main" xmlns:w14="http://schemas.microsoft.com/office/word/2010/wordml" xmlns:w15="http://schemas.microsoft.com/office/word/2012/wordml" xmlns:w16cid="http://schemas.microsoft.com/office/word/2016/wordml/cid" xmlns:w16se="http://schemas.microsoft.com/office/word/2015/wordml/symex" mc:Ignorable="w14 w15 w16se w16cid">
   <w:docDefaults>
     <w:rPrDefault>
       <w:rPr>
@@ -2427,7 +3049,7 @@
     </w:rPrDefault>
     <w:pPrDefault/>
   </w:docDefaults>
-  <w:latentStyles w:defLockedState="0" w:defUIPriority="99" w:defSemiHidden="0" w:defUnhideWhenUsed="0" w:defQFormat="0" w:count="371">
+  <w:latentStyles w:defLockedState="0" w:defUIPriority="99" w:defSemiHidden="0" w:defUnhideWhenUsed="0" w:defQFormat="0" w:count="375">
     <w:lsdException w:name="Normal" w:uiPriority="0" w:qFormat="1"/>
     <w:lsdException w:name="heading 1" w:uiPriority="9" w:qFormat="1"/>
     <w:lsdException w:name="heading 2" w:semiHidden="1" w:uiPriority="9" w:unhideWhenUsed="1" w:qFormat="1"/>
@@ -2533,7 +3155,6 @@
     <w:lsdException w:name="HTML Sample" w:semiHidden="1" w:unhideWhenUsed="1"/>
     <w:lsdException w:name="HTML Typewriter" w:semiHidden="1" w:unhideWhenUsed="1"/>
     <w:lsdException w:name="HTML Variable" w:semiHidden="1" w:unhideWhenUsed="1"/>
-    <w:lsdException w:name="Normal Table" w:semiHidden="1" w:unhideWhenUsed="1"/>
     <w:lsdException w:name="annotation subject" w:semiHidden="1" w:unhideWhenUsed="1"/>
     <w:lsdException w:name="No List" w:semiHidden="1" w:unhideWhenUsed="1"/>
     <w:lsdException w:name="Outline List 1" w:semiHidden="1" w:unhideWhenUsed="1"/>
@@ -2577,10 +3198,8 @@
     <w:lsdException w:name="Table Elegant" w:semiHidden="1" w:unhideWhenUsed="1"/>
     <w:lsdException w:name="Table Professional" w:semiHidden="1" w:unhideWhenUsed="1"/>
     <w:lsdException w:name="Table Subtle 1" w:semiHidden="1" w:unhideWhenUsed="1"/>
-    <w:lsdException w:name="Table Subtle 2" w:semiHidden="1" w:unhideWhenUsed="1"/>
     <w:lsdException w:name="Table Web 1" w:semiHidden="1" w:unhideWhenUsed="1"/>
     <w:lsdException w:name="Table Web 2" w:semiHidden="1" w:unhideWhenUsed="1"/>
-    <w:lsdException w:name="Table Web 3" w:semiHidden="1" w:unhideWhenUsed="1"/>
     <w:lsdException w:name="Balloon Text" w:semiHidden="1" w:unhideWhenUsed="1"/>
     <w:lsdException w:name="Table Grid" w:uiPriority="39"/>
     <w:lsdException w:name="Table Theme" w:semiHidden="1" w:unhideWhenUsed="1"/>
@@ -2799,6 +3418,10 @@
     <w:lsdException w:name="List Table 5 Dark Accent 6" w:uiPriority="50"/>
     <w:lsdException w:name="List Table 6 Colorful Accent 6" w:uiPriority="51"/>
     <w:lsdException w:name="List Table 7 Colorful Accent 6" w:uiPriority="52"/>
+    <w:lsdException w:name="Mention" w:semiHidden="1" w:unhideWhenUsed="1"/>
+    <w:lsdException w:name="Smart Hyperlink" w:semiHidden="1" w:unhideWhenUsed="1"/>
+    <w:lsdException w:name="Hashtag" w:semiHidden="1" w:unhideWhenUsed="1"/>
+    <w:lsdException w:name="Unresolved Mention" w:semiHidden="1" w:unhideWhenUsed="1"/>
   </w:latentStyles>
   <w:style w:type="paragraph" w:default="1" w:styleId="Normal">
     <w:name w:val="Normal"/>

</xml_diff>

<commit_message>
Add remove effort option for dealyed opening
</commit_message>
<xml_diff>
--- a/tradeoffs/Management scenarios/Readme for Mgmt_scenarios_shift_effort.docx
+++ b/tradeoffs/Management scenarios/Readme for Mgmt_scenarios_shift_effort.docx
@@ -1,6 +1,6 @@
 
 <file path=word/document.xml><?xml version="1.0" encoding="utf-8"?>
-<w:document xmlns:wpc="http://schemas.microsoft.com/office/word/2010/wordprocessingCanvas" xmlns:cx="http://schemas.microsoft.com/office/drawing/2014/chartex" xmlns:cx1="http://schemas.microsoft.com/office/drawing/2015/9/8/chartex" xmlns:cx2="http://schemas.microsoft.com/office/drawing/2015/10/21/chartex" xmlns:cx3="http://schemas.microsoft.com/office/drawing/2016/5/9/chartex" xmlns:cx4="http://schemas.microsoft.com/office/drawing/2016/5/10/chartex" xmlns:cx5="http://schemas.microsoft.com/office/drawing/2016/5/11/chartex" xmlns:cx6="http://schemas.microsoft.com/office/drawing/2016/5/12/chartex" xmlns:cx7="http://schemas.microsoft.com/office/drawing/2016/5/13/chartex" xmlns:cx8="http://schemas.microsoft.com/office/drawing/2016/5/14/chartex" xmlns:mc="http://schemas.openxmlformats.org/markup-compatibility/2006" xmlns:aink="http://schemas.microsoft.com/office/drawing/2016/ink" xmlns:am3d="http://schemas.microsoft.com/office/drawing/2017/model3d" xmlns:o="urn:schemas-microsoft-com:office:office" xmlns:r="http://schemas.openxmlformats.org/officeDocument/2006/relationships" xmlns:m="http://schemas.openxmlformats.org/officeDocument/2006/math" xmlns:v="urn:schemas-microsoft-com:vml" xmlns:wp14="http://schemas.microsoft.com/office/word/2010/wordprocessingDrawing" xmlns:wp="http://schemas.openxmlformats.org/drawingml/2006/wordprocessingDrawing" xmlns:w10="urn:schemas-microsoft-com:office:word" xmlns:w="http://schemas.openxmlformats.org/wordprocessingml/2006/main" xmlns:w14="http://schemas.microsoft.com/office/word/2010/wordml" xmlns:w15="http://schemas.microsoft.com/office/word/2012/wordml" xmlns:w16cid="http://schemas.microsoft.com/office/word/2016/wordml/cid" xmlns:w16se="http://schemas.microsoft.com/office/word/2015/wordml/symex" xmlns:wpg="http://schemas.microsoft.com/office/word/2010/wordprocessingGroup" xmlns:wpi="http://schemas.microsoft.com/office/word/2010/wordprocessingInk" xmlns:wne="http://schemas.microsoft.com/office/word/2006/wordml" xmlns:wps="http://schemas.microsoft.com/office/word/2010/wordprocessingShape" mc:Ignorable="w14 w15 w16se w16cid wp14">
+<w:document xmlns:wpc="http://schemas.microsoft.com/office/word/2010/wordprocessingCanvas" xmlns:cx="http://schemas.microsoft.com/office/drawing/2014/chartex" xmlns:cx1="http://schemas.microsoft.com/office/drawing/2015/9/8/chartex" xmlns:mc="http://schemas.openxmlformats.org/markup-compatibility/2006" xmlns:o="urn:schemas-microsoft-com:office:office" xmlns:r="http://schemas.openxmlformats.org/officeDocument/2006/relationships" xmlns:m="http://schemas.openxmlformats.org/officeDocument/2006/math" xmlns:v="urn:schemas-microsoft-com:vml" xmlns:wp14="http://schemas.microsoft.com/office/word/2010/wordprocessingDrawing" xmlns:wp="http://schemas.openxmlformats.org/drawingml/2006/wordprocessingDrawing" xmlns:w10="urn:schemas-microsoft-com:office:word" xmlns:w="http://schemas.openxmlformats.org/wordprocessingml/2006/main" xmlns:w14="http://schemas.microsoft.com/office/word/2010/wordml" xmlns:w15="http://schemas.microsoft.com/office/word/2012/wordml" xmlns:w16se="http://schemas.microsoft.com/office/word/2015/wordml/symex" xmlns:wpg="http://schemas.microsoft.com/office/word/2010/wordprocessingGroup" xmlns:wpi="http://schemas.microsoft.com/office/word/2010/wordprocessingInk" xmlns:wne="http://schemas.microsoft.com/office/word/2006/wordml" xmlns:wps="http://schemas.microsoft.com/office/word/2010/wordprocessingShape" mc:Ignorable="w14 w15 w16se wp14">
   <w:body>
     <w:p>
       <w:r>
@@ -114,19 +114,8 @@
       <w:r>
         <w:t xml:space="preserve">There are 1797 total records (of 129282) that have dates before their region’s minimum season start date. </w:t>
       </w:r>
-      <w:commentRangeStart w:id="3"/>
-      <w:r>
-        <w:t xml:space="preserve">There is a function input </w:t>
-      </w:r>
-      <w:commentRangeEnd w:id="3"/>
-      <w:r>
-        <w:rPr>
-          <w:rStyle w:val="CommentReference"/>
-        </w:rPr>
-        <w:commentReference w:id="3"/>
-      </w:r>
-      <w:r>
-        <w:t>that allows the user to remove this effort</w:t>
+      <w:r>
+        <w:t>There is a function input that allows the user to remove this effort</w:t>
       </w:r>
       <w:r>
         <w:t xml:space="preserve"> or pile it into 1</w:t>
@@ -168,6 +157,9 @@
           <w:ilvl w:val="0"/>
           <w:numId w:val="2"/>
         </w:numPr>
+        <w:rPr>
+          <w:ins w:id="3" w:author="Sam Woodman" w:date="2020-05-12T09:44:00Z"/>
+        </w:rPr>
       </w:pPr>
       <w:r>
         <w:t>The regional end dates are July 15 for region “</w:t>
@@ -179,20 +171,6 @@
       <w:proofErr w:type="spellEnd"/>
       <w:r>
         <w:t>”, and July 31 for all other regions</w:t>
-      </w:r>
-    </w:p>
-    <w:p/>
-    <w:p>
-      <w:pPr>
-        <w:rPr>
-          <w:b/>
-        </w:rPr>
-      </w:pPr>
-      <w:r>
-        <w:rPr>
-          <w:b/>
-        </w:rPr>
-        <w:t>Delayed opening</w:t>
       </w:r>
     </w:p>
     <w:p>
@@ -202,18 +180,162 @@
           <w:ilvl w:val="0"/>
           <w:numId w:val="2"/>
         </w:numPr>
-      </w:pPr>
-      <w:r>
-        <w:t>F</w:t>
-      </w:r>
-      <w:r>
-        <w:t>ilter for the region to be delayed (</w:t>
-      </w:r>
-      <w:r>
-        <w:t>other</w:t>
-      </w:r>
-      <w:r>
-        <w:t xml:space="preserve"> data will be added back in at the end)</w:t>
+        <w:rPr>
+          <w:ins w:id="4" w:author="Sam Woodman" w:date="2020-05-12T09:44:00Z"/>
+        </w:rPr>
+      </w:pPr>
+      <w:ins w:id="5" w:author="Sam Woodman" w:date="2020-05-12T09:44:00Z">
+        <w:r>
+          <w:t>Note: ‘Info’ column such as whale preps, CA_OFFSHOR, and BAND_ column are now ignored. Only the columns defined in ‘</w:t>
+        </w:r>
+        <w:proofErr w:type="spellStart"/>
+        <w:r>
+          <w:t>names.x.fish</w:t>
+        </w:r>
+        <w:proofErr w:type="spellEnd"/>
+        <w:r>
+          <w:t xml:space="preserve">’ are </w:t>
+        </w:r>
+      </w:ins>
+      <w:ins w:id="6" w:author="Sam Woodman" w:date="2020-05-12T09:45:00Z">
+        <w:r>
+          <w:t>used</w:t>
+        </w:r>
+      </w:ins>
+      <w:ins w:id="7" w:author="Sam Woodman" w:date="2020-05-12T09:44:00Z">
+        <w:r>
+          <w:t xml:space="preserve"> in this function</w:t>
+        </w:r>
+      </w:ins>
+    </w:p>
+    <w:p>
+      <w:pPr>
+        <w:pStyle w:val="ListParagraph"/>
+        <w:numPr>
+          <w:ilvl w:val="1"/>
+          <w:numId w:val="2"/>
+        </w:numPr>
+        <w:pPrChange w:id="8" w:author="Sam Woodman" w:date="2020-05-12T09:44:00Z">
+          <w:pPr>
+            <w:pStyle w:val="ListParagraph"/>
+            <w:numPr>
+              <w:numId w:val="2"/>
+            </w:numPr>
+            <w:ind w:hanging="360"/>
+          </w:pPr>
+        </w:pPrChange>
+      </w:pPr>
+      <w:ins w:id="9" w:author="Sam Woodman" w:date="2020-05-12T09:44:00Z">
+        <w:r>
+          <w:t xml:space="preserve">Columns defined in </w:t>
+        </w:r>
+        <w:proofErr w:type="spellStart"/>
+        <w:r>
+          <w:t>names.x.fish</w:t>
+        </w:r>
+        <w:proofErr w:type="spellEnd"/>
+        <w:r>
+          <w:t xml:space="preserve">: </w:t>
+        </w:r>
+        <w:proofErr w:type="spellStart"/>
+        <w:r>
+          <w:t>crab_year</w:t>
+        </w:r>
+        <w:proofErr w:type="spellEnd"/>
+        <w:r>
+          <w:t xml:space="preserve">, GRID5KM_ID, Region, </w:t>
+        </w:r>
+        <w:proofErr w:type="spellStart"/>
+        <w:r>
+          <w:t>year_month</w:t>
+        </w:r>
+        <w:proofErr w:type="spellEnd"/>
+        <w:r>
+          <w:t xml:space="preserve">, </w:t>
+        </w:r>
+        <w:proofErr w:type="spellStart"/>
+        <w:r>
+          <w:t>day_of_year</w:t>
+        </w:r>
+        <w:proofErr w:type="spellEnd"/>
+        <w:r>
+          <w:t xml:space="preserve">, </w:t>
+        </w:r>
+        <w:proofErr w:type="spellStart"/>
+        <w:r>
+          <w:t>BIA_bm_noNAs</w:t>
+        </w:r>
+        <w:proofErr w:type="spellEnd"/>
+        <w:r>
+          <w:t xml:space="preserve">, </w:t>
+        </w:r>
+        <w:proofErr w:type="spellStart"/>
+        <w:r>
+          <w:t>BIA_mn_noNAs</w:t>
+        </w:r>
+        <w:proofErr w:type="spellEnd"/>
+        <w:r>
+          <w:t xml:space="preserve">, </w:t>
+        </w:r>
+        <w:proofErr w:type="spellStart"/>
+        <w:r>
+          <w:t>BIA_bm_or_mn</w:t>
+        </w:r>
+        <w:proofErr w:type="spellEnd"/>
+        <w:r>
+          <w:t xml:space="preserve">, </w:t>
+        </w:r>
+        <w:proofErr w:type="spellStart"/>
+        <w:r>
+          <w:t>DCRB_lbs</w:t>
+        </w:r>
+        <w:proofErr w:type="spellEnd"/>
+        <w:r>
+          <w:t xml:space="preserve">, </w:t>
+        </w:r>
+        <w:proofErr w:type="spellStart"/>
+        <w:r>
+          <w:t>DCRB_rev</w:t>
+        </w:r>
+        <w:proofErr w:type="spellEnd"/>
+        <w:r>
+          <w:t xml:space="preserve">, </w:t>
+        </w:r>
+        <w:proofErr w:type="spellStart"/>
+        <w:r>
+          <w:t>Num_DCRB_VMS_pings</w:t>
+        </w:r>
+        <w:proofErr w:type="spellEnd"/>
+        <w:r>
+          <w:t xml:space="preserve">, </w:t>
+        </w:r>
+        <w:proofErr w:type="spellStart"/>
+        <w:r>
+          <w:t>Num_DCRB_Vessels</w:t>
+        </w:r>
+        <w:proofErr w:type="spellEnd"/>
+        <w:r>
+          <w:t xml:space="preserve">, </w:t>
+        </w:r>
+        <w:proofErr w:type="spellStart"/>
+        <w:r>
+          <w:t>Num_Unique_DCRB_Vessels</w:t>
+        </w:r>
+      </w:ins>
+      <w:proofErr w:type="spellEnd"/>
+    </w:p>
+    <w:p/>
+    <w:p>
+      <w:pPr>
+        <w:rPr>
+          <w:b/>
+        </w:rPr>
+      </w:pPr>
+      <w:r>
+        <w:rPr>
+          <w:b/>
+        </w:rPr>
+        <w:t>Delayed opening</w:t>
       </w:r>
     </w:p>
     <w:p>
@@ -225,6 +347,27 @@
         </w:numPr>
       </w:pPr>
       <w:r>
+        <w:t>F</w:t>
+      </w:r>
+      <w:r>
+        <w:t>ilter for the region to be delayed (</w:t>
+      </w:r>
+      <w:r>
+        <w:t>other</w:t>
+      </w:r>
+      <w:r>
+        <w:t xml:space="preserve"> data will be added back in at the end)</w:t>
+      </w:r>
+    </w:p>
+    <w:p>
+      <w:pPr>
+        <w:pStyle w:val="ListParagraph"/>
+        <w:numPr>
+          <w:ilvl w:val="0"/>
+          <w:numId w:val="2"/>
+        </w:numPr>
+      </w:pPr>
+      <w:r>
         <w:t>For each crab fishing season + region, determine</w:t>
       </w:r>
       <w:r>
@@ -265,28 +408,28 @@
       <w:r>
         <w:t>he date of the season opening (the first day with data using original data)</w:t>
       </w:r>
-      <w:ins w:id="4" w:author="Jameal Samhouri" w:date="2020-04-20T16:22:00Z">
+      <w:ins w:id="10" w:author="Jameal Samhouri" w:date="2020-04-20T16:22:00Z">
         <w:r>
           <w:t xml:space="preserve">. </w:t>
         </w:r>
-        <w:commentRangeStart w:id="5"/>
+        <w:commentRangeStart w:id="11"/>
         <w:r>
           <w:t xml:space="preserve">Might </w:t>
         </w:r>
       </w:ins>
-      <w:commentRangeEnd w:id="5"/>
-      <w:r>
-        <w:rPr>
-          <w:rStyle w:val="CommentReference"/>
-        </w:rPr>
-        <w:commentReference w:id="5"/>
-      </w:r>
-      <w:ins w:id="6" w:author="Jameal Samhouri" w:date="2020-04-20T16:22:00Z">
+      <w:commentRangeEnd w:id="11"/>
+      <w:r>
+        <w:rPr>
+          <w:rStyle w:val="CommentReference"/>
+        </w:rPr>
+        <w:commentReference w:id="11"/>
+      </w:r>
+      <w:ins w:id="12" w:author="Jameal Samhouri" w:date="2020-04-20T16:22:00Z">
         <w:r>
           <w:t>change to first day with &gt;=1% of pings</w:t>
         </w:r>
       </w:ins>
-      <w:ins w:id="7" w:author="Jameal Samhouri" w:date="2020-04-20T16:35:00Z">
+      <w:ins w:id="13" w:author="Jameal Samhouri" w:date="2020-04-20T16:35:00Z">
         <w:r>
           <w:t>/$/</w:t>
         </w:r>
@@ -296,24 +439,24 @@
         </w:r>
       </w:ins>
       <w:proofErr w:type="spellEnd"/>
-      <w:ins w:id="8" w:author="Jameal Samhouri" w:date="2020-04-20T16:22:00Z">
+      <w:ins w:id="14" w:author="Jameal Samhouri" w:date="2020-04-20T16:22:00Z">
         <w:r>
           <w:t xml:space="preserve"> for season by district</w:t>
         </w:r>
       </w:ins>
-      <w:ins w:id="9" w:author="Jameal Samhouri" w:date="2020-04-20T16:23:00Z">
+      <w:ins w:id="15" w:author="Jameal Samhouri" w:date="2020-04-20T16:23:00Z">
         <w:r>
           <w:t>, treat same was pre-Nov 15 fishing activity</w:t>
         </w:r>
       </w:ins>
-      <w:ins w:id="10" w:author="Jameal Samhouri" w:date="2020-04-20T16:24:00Z">
+      <w:ins w:id="16" w:author="Jameal Samhouri" w:date="2020-04-20T16:24:00Z">
         <w:r>
           <w:t xml:space="preserve"> (option to drop it or pile it into 1</w:t>
         </w:r>
         <w:r>
           <w:rPr>
             <w:vertAlign w:val="superscript"/>
-            <w:rPrChange w:id="11" w:author="Jameal Samhouri" w:date="2020-04-20T16:24:00Z">
+            <w:rPrChange w:id="17" w:author="Jameal Samhouri" w:date="2020-04-20T16:24:00Z">
               <w:rPr/>
             </w:rPrChange>
           </w:rPr>
@@ -555,6 +698,9 @@
           <w:ilvl w:val="2"/>
           <w:numId w:val="2"/>
         </w:numPr>
+        <w:rPr>
+          <w:ins w:id="18" w:author="Sam Woodman" w:date="2020-05-12T10:32:00Z"/>
+        </w:rPr>
       </w:pPr>
       <w:r>
         <w:t>Pile:</w:t>
@@ -576,6 +722,48 @@
         <w:t>season_days_delayed</w:t>
       </w:r>
       <w:proofErr w:type="spellEnd"/>
+    </w:p>
+    <w:p>
+      <w:pPr>
+        <w:pStyle w:val="ListParagraph"/>
+        <w:numPr>
+          <w:ilvl w:val="2"/>
+          <w:numId w:val="2"/>
+        </w:numPr>
+      </w:pPr>
+      <w:ins w:id="19" w:author="Sam Woodman" w:date="2020-05-12T10:32:00Z">
+        <w:r>
+          <w:t>Remove: simply remove all effort with a start date</w:t>
+        </w:r>
+      </w:ins>
+      <w:ins w:id="20" w:author="Sam Woodman" w:date="2020-05-12T10:33:00Z">
+        <w:r>
+          <w:t xml:space="preserve"> (</w:t>
+        </w:r>
+        <w:proofErr w:type="spellStart"/>
+        <w:r>
+          <w:t>date_record</w:t>
+        </w:r>
+        <w:proofErr w:type="spellEnd"/>
+        <w:r>
+          <w:t>)</w:t>
+        </w:r>
+      </w:ins>
+      <w:ins w:id="21" w:author="Sam Woodman" w:date="2020-05-12T10:32:00Z">
+        <w:r>
+          <w:t xml:space="preserve"> &lt; </w:t>
+        </w:r>
+      </w:ins>
+      <w:proofErr w:type="spellStart"/>
+      <w:ins w:id="22" w:author="Sam Woodman" w:date="2020-05-12T10:33:00Z">
+        <w:r>
+          <w:t>season_open_mgmt</w:t>
+        </w:r>
+        <w:proofErr w:type="spellEnd"/>
+        <w:r>
+          <w:t>, and do not redistribute effort</w:t>
+        </w:r>
+      </w:ins>
     </w:p>
     <w:p>
       <w:pPr>
@@ -585,6 +773,19 @@
           <w:numId w:val="2"/>
         </w:numPr>
       </w:pPr>
+      <w:ins w:id="23" w:author="Sam Woodman" w:date="2020-05-12T10:32:00Z">
+        <w:r>
+          <w:t>If delay</w:t>
+        </w:r>
+        <w:r>
+          <w:t xml:space="preserve"> </w:t>
+        </w:r>
+        <w:bookmarkStart w:id="24" w:name="_GoBack"/>
+        <w:bookmarkEnd w:id="24"/>
+        <w:r>
+          <w:t xml:space="preserve">method is not “remove”: </w:t>
+        </w:r>
+      </w:ins>
       <w:r>
         <w:t>Redistribute effort</w:t>
       </w:r>
@@ -606,17 +807,17 @@
       <w:r>
         <w:t>:</w:t>
       </w:r>
-      <w:ins w:id="12" w:author="Jameal Samhouri" w:date="2020-04-20T16:40:00Z">
+      <w:ins w:id="25" w:author="Jameal Samhouri" w:date="2020-04-20T16:40:00Z">
         <w:r>
           <w:t xml:space="preserve"> shifted forward in time based on historical spatial distribution of effort</w:t>
         </w:r>
       </w:ins>
-      <w:ins w:id="13" w:author="Jameal Samhouri" w:date="2020-04-20T16:55:00Z">
+      <w:ins w:id="26" w:author="Jameal Samhouri" w:date="2020-04-20T16:55:00Z">
         <w:r>
           <w:t xml:space="preserve"> (= calendar </w:t>
         </w:r>
       </w:ins>
-      <w:ins w:id="14" w:author="Jameal Samhouri" w:date="2020-04-20T16:56:00Z">
+      <w:ins w:id="27" w:author="Jameal Samhouri" w:date="2020-04-20T16:56:00Z">
         <w:r>
           <w:t xml:space="preserve"> month temporal fidelity)</w:t>
         </w:r>
@@ -631,37 +832,38 @@
         </w:numPr>
       </w:pPr>
       <w:r>
+        <w:lastRenderedPageBreak/>
         <w:t>Get our</w:t>
       </w:r>
       <w:r>
         <w:t xml:space="preserve"> </w:t>
       </w:r>
-      <w:commentRangeStart w:id="15"/>
-      <w:commentRangeStart w:id="16"/>
+      <w:commentRangeStart w:id="28"/>
+      <w:commentRangeStart w:id="29"/>
       <w:r>
         <w:t>3 ‘types’</w:t>
       </w:r>
       <w:r>
         <w:t xml:space="preserve"> of effort</w:t>
       </w:r>
-      <w:commentRangeEnd w:id="15"/>
-      <w:r>
-        <w:rPr>
-          <w:rStyle w:val="CommentReference"/>
-        </w:rPr>
-        <w:commentReference w:id="15"/>
-      </w:r>
-      <w:commentRangeEnd w:id="16"/>
-      <w:r>
-        <w:rPr>
-          <w:rStyle w:val="CommentReference"/>
-        </w:rPr>
-        <w:commentReference w:id="16"/>
+      <w:commentRangeEnd w:id="28"/>
+      <w:r>
+        <w:rPr>
+          <w:rStyle w:val="CommentReference"/>
+        </w:rPr>
+        <w:commentReference w:id="28"/>
+      </w:r>
+      <w:commentRangeEnd w:id="29"/>
+      <w:r>
+        <w:rPr>
+          <w:rStyle w:val="CommentReference"/>
+        </w:rPr>
+        <w:commentReference w:id="29"/>
       </w:r>
       <w:r>
         <w:t xml:space="preserve">: </w:t>
       </w:r>
-      <w:ins w:id="17" w:author="Sam Woodman" w:date="2020-04-20T13:58:00Z">
+      <w:ins w:id="30" w:author="Sam Woodman" w:date="2020-04-20T13:58:00Z">
         <w:r>
           <w:t xml:space="preserve">1) </w:t>
         </w:r>
@@ -669,32 +871,32 @@
       <w:r>
         <w:t xml:space="preserve">effort to redistribute with ‘base values’ (see below), 2) </w:t>
       </w:r>
-      <w:commentRangeStart w:id="18"/>
-      <w:commentRangeStart w:id="19"/>
-      <w:commentRangeStart w:id="20"/>
+      <w:commentRangeStart w:id="31"/>
+      <w:commentRangeStart w:id="32"/>
+      <w:commentRangeStart w:id="33"/>
       <w:r>
         <w:t>effort to redistribute without ‘base values’</w:t>
       </w:r>
-      <w:commentRangeEnd w:id="18"/>
-      <w:r>
-        <w:rPr>
-          <w:rStyle w:val="CommentReference"/>
-        </w:rPr>
-        <w:commentReference w:id="18"/>
-      </w:r>
-      <w:commentRangeEnd w:id="19"/>
-      <w:r>
-        <w:rPr>
-          <w:rStyle w:val="CommentReference"/>
-        </w:rPr>
-        <w:commentReference w:id="19"/>
-      </w:r>
-      <w:commentRangeEnd w:id="20"/>
-      <w:r>
-        <w:rPr>
-          <w:rStyle w:val="CommentReference"/>
-        </w:rPr>
-        <w:commentReference w:id="20"/>
+      <w:commentRangeEnd w:id="31"/>
+      <w:r>
+        <w:rPr>
+          <w:rStyle w:val="CommentReference"/>
+        </w:rPr>
+        <w:commentReference w:id="31"/>
+      </w:r>
+      <w:commentRangeEnd w:id="32"/>
+      <w:r>
+        <w:rPr>
+          <w:rStyle w:val="CommentReference"/>
+        </w:rPr>
+        <w:commentReference w:id="32"/>
+      </w:r>
+      <w:commentRangeEnd w:id="33"/>
+      <w:r>
+        <w:rPr>
+          <w:rStyle w:val="CommentReference"/>
+        </w:rPr>
+        <w:commentReference w:id="33"/>
       </w:r>
       <w:r>
         <w:t>, and 3) effort that does not need to be redistributed (e.g. effort that occurred after the management start date when using the “pile” method)</w:t>
@@ -727,7 +929,6 @@
         </w:numPr>
       </w:pPr>
       <w:r>
-        <w:lastRenderedPageBreak/>
         <w:t>Next</w:t>
       </w:r>
       <w:r>
@@ -838,8 +1039,8 @@
           <w:numId w:val="2"/>
         </w:numPr>
       </w:pPr>
-      <w:commentRangeStart w:id="21"/>
-      <w:commentRangeStart w:id="22"/>
+      <w:commentRangeStart w:id="34"/>
+      <w:commentRangeStart w:id="35"/>
       <w:r>
         <w:t xml:space="preserve">For year-month-regions that data has been shifted into but that do not </w:t>
       </w:r>
@@ -849,19 +1050,19 @@
       <w:r>
         <w:t>, the data is not redistributed spatially</w:t>
       </w:r>
-      <w:commentRangeEnd w:id="21"/>
-      <w:r>
-        <w:rPr>
-          <w:rStyle w:val="CommentReference"/>
-        </w:rPr>
-        <w:commentReference w:id="21"/>
-      </w:r>
-      <w:commentRangeEnd w:id="22"/>
-      <w:r>
-        <w:rPr>
-          <w:rStyle w:val="CommentReference"/>
-        </w:rPr>
-        <w:commentReference w:id="22"/>
+      <w:commentRangeEnd w:id="34"/>
+      <w:r>
+        <w:rPr>
+          <w:rStyle w:val="CommentReference"/>
+        </w:rPr>
+        <w:commentReference w:id="34"/>
+      </w:r>
+      <w:commentRangeEnd w:id="35"/>
+      <w:r>
+        <w:rPr>
+          <w:rStyle w:val="CommentReference"/>
+        </w:rPr>
+        <w:commentReference w:id="35"/>
       </w:r>
     </w:p>
     <w:p>
@@ -935,24 +1136,24 @@
       <w:r>
         <w:t xml:space="preserve">it could </w:t>
       </w:r>
-      <w:commentRangeStart w:id="23"/>
-      <w:commentRangeStart w:id="24"/>
+      <w:commentRangeStart w:id="36"/>
+      <w:commentRangeStart w:id="37"/>
       <w:r>
         <w:t>raise more problems</w:t>
       </w:r>
-      <w:commentRangeEnd w:id="23"/>
-      <w:r>
-        <w:rPr>
-          <w:rStyle w:val="CommentReference"/>
-        </w:rPr>
-        <w:commentReference w:id="23"/>
-      </w:r>
-      <w:commentRangeEnd w:id="24"/>
-      <w:r>
-        <w:rPr>
-          <w:rStyle w:val="CommentReference"/>
-        </w:rPr>
-        <w:commentReference w:id="24"/>
+      <w:commentRangeEnd w:id="36"/>
+      <w:r>
+        <w:rPr>
+          <w:rStyle w:val="CommentReference"/>
+        </w:rPr>
+        <w:commentReference w:id="36"/>
+      </w:r>
+      <w:commentRangeEnd w:id="37"/>
+      <w:r>
+        <w:rPr>
+          <w:rStyle w:val="CommentReference"/>
+        </w:rPr>
+        <w:commentReference w:id="37"/>
       </w:r>
       <w:r>
         <w:t>. Also, this method and the current one will yield equivalent results once the effort are aggregated to a monthly level.</w:t>
@@ -969,12 +1170,12 @@
       <w:r>
         <w:t>Spatial fidelity</w:t>
       </w:r>
-      <w:ins w:id="25" w:author="Jameal Samhouri" w:date="2020-04-20T16:40:00Z">
+      <w:ins w:id="38" w:author="Jameal Samhouri" w:date="2020-04-20T16:40:00Z">
         <w:r>
           <w:t xml:space="preserve"> – shifted forward in time but stays at same location</w:t>
         </w:r>
       </w:ins>
-      <w:ins w:id="26" w:author="Jameal Samhouri" w:date="2020-04-20T16:55:00Z">
+      <w:ins w:id="39" w:author="Jameal Samhouri" w:date="2020-04-20T16:55:00Z">
         <w:r>
           <w:t xml:space="preserve"> (= crab season temporal fidelity)</w:t>
         </w:r>
@@ -1130,6 +1331,7 @@
         </w:numPr>
       </w:pPr>
       <w:r>
+        <w:lastRenderedPageBreak/>
         <w:t xml:space="preserve">The closing date is applied across one of the following regions: BIAs, </w:t>
       </w:r>
       <w:proofErr w:type="spellStart"/>
@@ -1208,17 +1410,17 @@
       <w:r>
         <w:t>Temporal fidelity</w:t>
       </w:r>
-      <w:ins w:id="27" w:author="Sam Woodman" w:date="2020-04-20T14:06:00Z">
+      <w:ins w:id="40" w:author="Sam Woodman" w:date="2020-04-20T14:06:00Z">
         <w:r>
           <w:t xml:space="preserve">. </w:t>
         </w:r>
       </w:ins>
-      <w:ins w:id="28" w:author="Sam Woodman" w:date="2020-04-20T14:07:00Z">
+      <w:ins w:id="41" w:author="Sam Woodman" w:date="2020-04-20T14:07:00Z">
         <w:r>
           <w:t>We also provide</w:t>
         </w:r>
       </w:ins>
-      <w:ins w:id="29" w:author="Sam Woodman" w:date="2020-04-20T14:06:00Z">
+      <w:ins w:id="42" w:author="Sam Woodman" w:date="2020-04-20T14:06:00Z">
         <w:r>
           <w:t xml:space="preserve"> a scalar that controls the percentage of the effort affected by the closure that will be redistributed.</w:t>
         </w:r>
@@ -1233,27 +1435,26 @@
         </w:numPr>
       </w:pPr>
       <w:r>
-        <w:lastRenderedPageBreak/>
         <w:t xml:space="preserve">All: </w:t>
       </w:r>
-      <w:commentRangeStart w:id="30"/>
-      <w:commentRangeStart w:id="31"/>
+      <w:commentRangeStart w:id="43"/>
+      <w:commentRangeStart w:id="44"/>
       <w:r>
         <w:t>NA - the remove method is required</w:t>
       </w:r>
-      <w:commentRangeEnd w:id="30"/>
-      <w:r>
-        <w:rPr>
-          <w:rStyle w:val="CommentReference"/>
-        </w:rPr>
-        <w:commentReference w:id="30"/>
-      </w:r>
-      <w:commentRangeEnd w:id="31"/>
-      <w:r>
-        <w:rPr>
-          <w:rStyle w:val="CommentReference"/>
-        </w:rPr>
-        <w:commentReference w:id="31"/>
+      <w:commentRangeEnd w:id="43"/>
+      <w:r>
+        <w:rPr>
+          <w:rStyle w:val="CommentReference"/>
+        </w:rPr>
+        <w:commentReference w:id="43"/>
+      </w:r>
+      <w:commentRangeEnd w:id="44"/>
+      <w:r>
+        <w:rPr>
+          <w:rStyle w:val="CommentReference"/>
+        </w:rPr>
+        <w:commentReference w:id="44"/>
       </w:r>
     </w:p>
     <w:p>
@@ -1273,32 +1474,32 @@
       <w:r>
         <w:t xml:space="preserve"> to its respective region (i.e. northern/central CA, whichever that record is in) using </w:t>
       </w:r>
-      <w:commentRangeStart w:id="32"/>
-      <w:commentRangeStart w:id="33"/>
-      <w:commentRangeStart w:id="34"/>
+      <w:commentRangeStart w:id="45"/>
+      <w:commentRangeStart w:id="46"/>
+      <w:commentRangeStart w:id="47"/>
       <w:r>
         <w:t xml:space="preserve">the pile up </w:t>
       </w:r>
-      <w:commentRangeEnd w:id="32"/>
-      <w:r>
-        <w:rPr>
-          <w:rStyle w:val="CommentReference"/>
-        </w:rPr>
-        <w:commentReference w:id="32"/>
-      </w:r>
-      <w:commentRangeEnd w:id="33"/>
-      <w:r>
-        <w:rPr>
-          <w:rStyle w:val="CommentReference"/>
-        </w:rPr>
-        <w:commentReference w:id="33"/>
-      </w:r>
-      <w:commentRangeEnd w:id="34"/>
-      <w:r>
-        <w:rPr>
-          <w:rStyle w:val="CommentReference"/>
-        </w:rPr>
-        <w:commentReference w:id="34"/>
+      <w:commentRangeEnd w:id="45"/>
+      <w:r>
+        <w:rPr>
+          <w:rStyle w:val="CommentReference"/>
+        </w:rPr>
+        <w:commentReference w:id="45"/>
+      </w:r>
+      <w:commentRangeEnd w:id="46"/>
+      <w:r>
+        <w:rPr>
+          <w:rStyle w:val="CommentReference"/>
+        </w:rPr>
+        <w:commentReference w:id="46"/>
+      </w:r>
+      <w:commentRangeEnd w:id="47"/>
+      <w:r>
+        <w:rPr>
+          <w:rStyle w:val="CommentReference"/>
+        </w:rPr>
+        <w:commentReference w:id="47"/>
       </w:r>
       <w:r>
         <w:t>+ temporal fidelity redistribution method (described above</w:t>
@@ -1361,7 +1562,7 @@
       <w:r>
         <w:t xml:space="preserve">lag shift, records may be shifted outside 1) the window of the observed fishing season and 2) the legal window of the fishing season. </w:t>
       </w:r>
-      <w:commentRangeStart w:id="35"/>
+      <w:commentRangeStart w:id="48"/>
       <w:r>
         <w:t>Thus, we add 1) column “</w:t>
       </w:r>
@@ -1395,12 +1596,12 @@
       <w:r>
         <w:t xml:space="preserve"> and July 31 otherwise)</w:t>
       </w:r>
-      <w:commentRangeEnd w:id="35"/>
-      <w:r>
-        <w:rPr>
-          <w:rStyle w:val="CommentReference"/>
-        </w:rPr>
-        <w:commentReference w:id="35"/>
+      <w:commentRangeEnd w:id="48"/>
+      <w:r>
+        <w:rPr>
+          <w:rStyle w:val="CommentReference"/>
+        </w:rPr>
+        <w:commentReference w:id="48"/>
       </w:r>
     </w:p>
     <w:p>
@@ -1429,49 +1630,49 @@
       <w:r>
         <w:t xml:space="preserve">: the shifted fishing data may (is likely to?) have new dates that were not in the original input data, and these records will have NA identifying variables and whale prediction information in the final output. Thus, </w:t>
       </w:r>
-      <w:commentRangeStart w:id="36"/>
-      <w:commentRangeStart w:id="37"/>
+      <w:commentRangeStart w:id="49"/>
+      <w:commentRangeStart w:id="50"/>
       <w:r>
         <w:t>should users have to join the identifying info and whale predictions themselves after the fact? Or should we make another function for this.?</w:t>
       </w:r>
-      <w:ins w:id="38" w:author="Jameal Samhouri" w:date="2020-04-20T07:44:00Z">
+      <w:ins w:id="51" w:author="Jameal Samhouri" w:date="2020-04-20T07:44:00Z">
         <w:r>
           <w:t xml:space="preserve"> </w:t>
         </w:r>
       </w:ins>
-      <w:commentRangeEnd w:id="36"/>
-      <w:ins w:id="39" w:author="Jameal Samhouri" w:date="2020-04-20T17:02:00Z">
+      <w:commentRangeEnd w:id="49"/>
+      <w:ins w:id="52" w:author="Jameal Samhouri" w:date="2020-04-20T17:02:00Z">
         <w:r>
           <w:rPr>
             <w:rStyle w:val="CommentReference"/>
           </w:rPr>
-          <w:commentReference w:id="36"/>
-        </w:r>
-      </w:ins>
-      <w:commentRangeEnd w:id="37"/>
-      <w:r>
-        <w:rPr>
-          <w:rStyle w:val="CommentReference"/>
-        </w:rPr>
-        <w:commentReference w:id="37"/>
-      </w:r>
-      <w:commentRangeStart w:id="40"/>
-      <w:ins w:id="41" w:author="Jameal Samhouri" w:date="2020-04-20T07:44:00Z">
+          <w:commentReference w:id="49"/>
+        </w:r>
+      </w:ins>
+      <w:commentRangeEnd w:id="50"/>
+      <w:r>
+        <w:rPr>
+          <w:rStyle w:val="CommentReference"/>
+        </w:rPr>
+        <w:commentReference w:id="50"/>
+      </w:r>
+      <w:commentRangeStart w:id="53"/>
+      <w:ins w:id="54" w:author="Jameal Samhouri" w:date="2020-04-20T07:44:00Z">
         <w:r>
           <w:t>But if the final output from this function is aggregated by year-month, we should have comparable information in the historical record and the sim</w:t>
         </w:r>
       </w:ins>
-      <w:ins w:id="42" w:author="Jameal Samhouri" w:date="2020-04-20T07:45:00Z">
+      <w:ins w:id="55" w:author="Jameal Samhouri" w:date="2020-04-20T07:45:00Z">
         <w:r>
           <w:t>ulated scenarios.</w:t>
         </w:r>
       </w:ins>
-      <w:commentRangeEnd w:id="40"/>
-      <w:r>
-        <w:rPr>
-          <w:rStyle w:val="CommentReference"/>
-        </w:rPr>
-        <w:commentReference w:id="40"/>
+      <w:commentRangeEnd w:id="53"/>
+      <w:r>
+        <w:rPr>
+          <w:rStyle w:val="CommentReference"/>
+        </w:rPr>
+        <w:commentReference w:id="53"/>
       </w:r>
     </w:p>
     <w:p>
@@ -1482,26 +1683,26 @@
           <w:numId w:val="2"/>
         </w:numPr>
         <w:rPr>
-          <w:ins w:id="43" w:author="Jameal Samhouri" w:date="2020-04-20T17:03:00Z"/>
-        </w:rPr>
-      </w:pPr>
-      <w:ins w:id="44" w:author="Sam Woodman" w:date="2020-04-20T14:09:00Z">
+          <w:ins w:id="56" w:author="Jameal Samhouri" w:date="2020-04-20T17:03:00Z"/>
+        </w:rPr>
+      </w:pPr>
+      <w:ins w:id="57" w:author="Sam Woodman" w:date="2020-04-20T14:09:00Z">
         <w:r>
           <w:t xml:space="preserve">There are </w:t>
         </w:r>
       </w:ins>
-      <w:ins w:id="45" w:author="Sam Woodman" w:date="2020-04-20T14:26:00Z">
+      <w:ins w:id="58" w:author="Sam Woodman" w:date="2020-04-20T14:26:00Z">
         <w:r>
           <w:t>some</w:t>
         </w:r>
       </w:ins>
-      <w:ins w:id="46" w:author="Sam Woodman" w:date="2020-04-20T14:09:00Z">
+      <w:ins w:id="59" w:author="Sam Woodman" w:date="2020-04-20T14:09:00Z">
         <w:r>
           <w:t xml:space="preserve"> </w:t>
         </w:r>
       </w:ins>
       <w:proofErr w:type="spellStart"/>
-      <w:ins w:id="47" w:author="Sam Woodman" w:date="2020-04-20T14:18:00Z">
+      <w:ins w:id="60" w:author="Sam Woodman" w:date="2020-04-20T14:18:00Z">
         <w:r>
           <w:t>NorCA</w:t>
         </w:r>
@@ -1510,27 +1711,27 @@
           <w:t xml:space="preserve"> </w:t>
         </w:r>
       </w:ins>
-      <w:ins w:id="48" w:author="Sam Woodman" w:date="2020-04-20T14:26:00Z">
+      <w:ins w:id="61" w:author="Sam Woodman" w:date="2020-04-20T14:26:00Z">
         <w:r>
           <w:t xml:space="preserve">DC fishing </w:t>
         </w:r>
       </w:ins>
-      <w:ins w:id="49" w:author="Sam Woodman" w:date="2020-04-20T14:18:00Z">
+      <w:ins w:id="62" w:author="Sam Woodman" w:date="2020-04-20T14:18:00Z">
         <w:r>
           <w:t xml:space="preserve">seasons </w:t>
         </w:r>
       </w:ins>
-      <w:ins w:id="50" w:author="Sam Woodman" w:date="2020-04-20T14:19:00Z">
+      <w:ins w:id="63" w:author="Sam Woodman" w:date="2020-04-20T14:19:00Z">
         <w:r>
           <w:t>(e.g. 2011-12 and 2017-18) where there are a couple of records on ~Dec 5 or 6, and then nothing until mid-January</w:t>
         </w:r>
       </w:ins>
-      <w:ins w:id="51" w:author="Sam Woodman" w:date="2020-04-20T14:20:00Z">
+      <w:ins w:id="64" w:author="Sam Woodman" w:date="2020-04-20T14:20:00Z">
         <w:r>
           <w:t xml:space="preserve"> (there appears to have been closures due to quality these years)</w:t>
         </w:r>
       </w:ins>
-      <w:ins w:id="52" w:author="Sam Woodman" w:date="2020-04-20T14:19:00Z">
+      <w:ins w:id="65" w:author="Sam Woodman" w:date="2020-04-20T14:19:00Z">
         <w:r>
           <w:t xml:space="preserve">. </w:t>
         </w:r>
@@ -1538,7 +1739,7 @@
           <w:t xml:space="preserve">Because these ~Dec 5/6 records are </w:t>
         </w:r>
       </w:ins>
-      <w:ins w:id="53" w:author="Sam Woodman" w:date="2020-04-20T14:20:00Z">
+      <w:ins w:id="66" w:author="Sam Woodman" w:date="2020-04-20T14:20:00Z">
         <w:r>
           <w:t xml:space="preserve">possible under ‘normal’ opening dates, these records are used when pushing the season back, </w:t>
         </w:r>
@@ -1551,37 +1752,37 @@
           <w:t xml:space="preserve">, which will lead to incorrect information. </w:t>
         </w:r>
       </w:ins>
-      <w:ins w:id="54" w:author="Sam Woodman" w:date="2020-04-20T14:21:00Z">
+      <w:ins w:id="67" w:author="Sam Woodman" w:date="2020-04-20T14:21:00Z">
         <w:r>
           <w:t xml:space="preserve">For instance, say we’re running a </w:t>
         </w:r>
       </w:ins>
-      <w:ins w:id="55" w:author="Sam Woodman" w:date="2020-04-20T14:25:00Z">
+      <w:ins w:id="68" w:author="Sam Woodman" w:date="2020-04-20T14:25:00Z">
         <w:r>
           <w:t xml:space="preserve">lag </w:t>
         </w:r>
       </w:ins>
-      <w:ins w:id="56" w:author="Sam Woodman" w:date="2020-04-20T14:21:00Z">
+      <w:ins w:id="69" w:author="Sam Woodman" w:date="2020-04-20T14:21:00Z">
         <w:r>
           <w:t>delayed opening scenario until Dec 15</w:t>
         </w:r>
       </w:ins>
-      <w:ins w:id="57" w:author="Sam Woodman" w:date="2020-04-20T14:24:00Z">
+      <w:ins w:id="70" w:author="Sam Woodman" w:date="2020-04-20T14:24:00Z">
         <w:r>
           <w:t>, there are 10 records on Dec 5</w:t>
         </w:r>
       </w:ins>
-      <w:ins w:id="58" w:author="Sam Woodman" w:date="2020-04-20T14:25:00Z">
+      <w:ins w:id="71" w:author="Sam Woodman" w:date="2020-04-20T14:25:00Z">
         <w:r>
           <w:t>, and the rest of the records come after Jan 15. Currently, the function will see that the first day of the season was Dec 5 and thus lag the entire season by 10 days, which (I assume) is an error.</w:t>
         </w:r>
       </w:ins>
-      <w:ins w:id="59" w:author="Jameal Samhouri" w:date="2020-04-20T17:02:00Z">
+      <w:ins w:id="72" w:author="Jameal Samhouri" w:date="2020-04-20T17:02:00Z">
         <w:r>
           <w:t xml:space="preserve"> See dis</w:t>
         </w:r>
       </w:ins>
-      <w:ins w:id="60" w:author="Jameal Samhouri" w:date="2020-04-20T17:03:00Z">
+      <w:ins w:id="73" w:author="Jameal Samhouri" w:date="2020-04-20T17:03:00Z">
         <w:r>
           <w:t xml:space="preserve">cussion above, </w:t>
         </w:r>
@@ -1594,7 +1795,11 @@
         </w:r>
         <w:proofErr w:type="spellEnd"/>
         <w:r>
-          <w:t xml:space="preserve"> for season by district, treat same was pre-Nov 15 fishing activity (option to drop it or pile it into 1st day of season)</w:t>
+          <w:t xml:space="preserve"> for season by </w:t>
+        </w:r>
+        <w:r>
+          <w:lastRenderedPageBreak/>
+          <w:t>district, treat same was pre-Nov 15 fishing activity (option to drop it or pile it into 1st day of season)</w:t>
         </w:r>
       </w:ins>
     </w:p>
@@ -1617,152 +1822,133 @@
         <w:t xml:space="preserve">Line 20: shouldn’t this go beneath line 25, </w:t>
       </w:r>
       <w:proofErr w:type="spellStart"/>
+      <w:r>
+        <w:t>closure.date</w:t>
+      </w:r>
+      <w:proofErr w:type="spellEnd"/>
+      <w:r>
+        <w:t>? yes</w:t>
+      </w:r>
+    </w:p>
+    <w:p/>
+    <w:p>
+      <w:proofErr w:type="spellStart"/>
+      <w:r>
+        <w:t>closure.method</w:t>
+      </w:r>
+      <w:proofErr w:type="spellEnd"/>
+      <w:r>
+        <w:t xml:space="preserve">: what does temporal fidelity mean here? similar to </w:t>
+      </w:r>
+      <w:proofErr w:type="spellStart"/>
+      <w:r>
+        <w:t>delay.method.fidelity</w:t>
+      </w:r>
+      <w:proofErr w:type="spellEnd"/>
+      <w:r>
+        <w:t xml:space="preserve">. </w:t>
+      </w:r>
+      <w:proofErr w:type="spellStart"/>
+      <w:r>
+        <w:t>redist_</w:t>
+      </w:r>
       <w:proofErr w:type="gramStart"/>
       <w:r>
-        <w:t>closure.date</w:t>
-      </w:r>
-      <w:proofErr w:type="spellEnd"/>
+        <w:t>temporal</w:t>
+      </w:r>
+      <w:proofErr w:type="spellEnd"/>
+      <w:r>
+        <w:t>(</w:t>
+      </w:r>
       <w:proofErr w:type="gramEnd"/>
       <w:r>
-        <w:t>?</w:t>
-      </w:r>
-      <w:r>
-        <w:t xml:space="preserve"> yes</w:t>
+        <w:t xml:space="preserve">) automatically projects effort spatially in a way that has fidelity to that calendar week/month, if the spatial </w:t>
+      </w:r>
+      <w:proofErr w:type="spellStart"/>
+      <w:r>
+        <w:t>dist</w:t>
+      </w:r>
+      <w:proofErr w:type="spellEnd"/>
+      <w:r>
+        <w:t xml:space="preserve"> of effort remains the same no need. see lines 290…</w:t>
       </w:r>
     </w:p>
     <w:p/>
     <w:p>
+      <w:r>
+        <w:t>Some rejiggering needed (new arguments defined), but we can implement xx% reduction in effort for spring or Dec or whatever</w:t>
+      </w:r>
+    </w:p>
+    <w:p/>
+    <w:p>
+      <w:r>
+        <w:t xml:space="preserve">User sets output </w:t>
+      </w:r>
       <w:proofErr w:type="spellStart"/>
       <w:proofErr w:type="gramStart"/>
       <w:r>
-        <w:t>closure.method</w:t>
+        <w:t>df</w:t>
       </w:r>
       <w:proofErr w:type="spellEnd"/>
       <w:proofErr w:type="gramEnd"/>
       <w:r>
-        <w:t xml:space="preserve">: what does temporal fidelity mean here? similar to </w:t>
-      </w:r>
-      <w:proofErr w:type="spellStart"/>
-      <w:r>
-        <w:t>delay.method.fidelity</w:t>
-      </w:r>
-      <w:proofErr w:type="spellEnd"/>
-      <w:r>
-        <w:t xml:space="preserve">. </w:t>
-      </w:r>
-      <w:proofErr w:type="spellStart"/>
-      <w:r>
-        <w:t>redist_</w:t>
-      </w:r>
+        <w:t xml:space="preserve"> name, in example it is called </w:t>
+      </w:r>
+      <w:proofErr w:type="spellStart"/>
+      <w:r>
+        <w:t>d.noinfo</w:t>
+      </w:r>
+      <w:proofErr w:type="spellEnd"/>
+    </w:p>
+    <w:p/>
+    <w:p>
+      <w:r>
+        <w:t xml:space="preserve">Lines 52-66: basic checks. </w:t>
+      </w:r>
+      <w:proofErr w:type="spellStart"/>
+      <w:r>
+        <w:t>i</w:t>
+      </w:r>
+      <w:proofErr w:type="spellEnd"/>
+      <w:r>
+        <w:t xml:space="preserve"> learned a lot</w:t>
+      </w:r>
+    </w:p>
+    <w:p/>
+    <w:p>
+      <w:r>
+        <w:t xml:space="preserve">Plan to use </w:t>
+      </w:r>
+      <w:proofErr w:type="spellStart"/>
+      <w:r>
+        <w:t>make_scenarios_table.R</w:t>
+      </w:r>
+      <w:proofErr w:type="spellEnd"/>
+      <w:r>
+        <w:t xml:space="preserve"> and then wrapper to loop through scenarios? yes</w:t>
+      </w:r>
+    </w:p>
+    <w:p/>
+    <w:p>
       <w:proofErr w:type="gramStart"/>
       <w:r>
-        <w:t>temporal</w:t>
-      </w:r>
-      <w:proofErr w:type="spellEnd"/>
-      <w:r>
-        <w:t>(</w:t>
+        <w:t>minimum</w:t>
       </w:r>
       <w:proofErr w:type="gramEnd"/>
       <w:r>
-        <w:t xml:space="preserve">) automatically projects effort spatially in a way that has fidelity to that calendar week/month, if the spatial </w:t>
-      </w:r>
-      <w:proofErr w:type="spellStart"/>
-      <w:r>
-        <w:t>dist</w:t>
-      </w:r>
-      <w:proofErr w:type="spellEnd"/>
-      <w:r>
-        <w:t xml:space="preserve"> of effort remains the same no need. see lines 290…</w:t>
+        <w:t xml:space="preserve"> season start date != opening date. but we could modify either one to reflect when pots first get set (</w:t>
+      </w:r>
+      <w:proofErr w:type="spellStart"/>
+      <w:r>
+        <w:t>eg</w:t>
+      </w:r>
+      <w:proofErr w:type="spellEnd"/>
+      <w:r>
+        <w:t>, 3-7d before landings are &gt;=1%)</w:t>
       </w:r>
     </w:p>
     <w:p/>
     <w:p>
-      <w:r>
-        <w:t>Some rejiggering needed (new arguments defined), but we can implement xx% reduction in effort for spring or Dec or whatever</w:t>
-      </w:r>
-    </w:p>
-    <w:p/>
-    <w:p>
-      <w:r>
-        <w:t xml:space="preserve">User sets output </w:t>
-      </w:r>
-      <w:proofErr w:type="spellStart"/>
-      <w:r>
-        <w:t>df</w:t>
-      </w:r>
-      <w:proofErr w:type="spellEnd"/>
-      <w:r>
-        <w:t xml:space="preserve"> name, in example it is called </w:t>
-      </w:r>
-      <w:proofErr w:type="spellStart"/>
-      <w:proofErr w:type="gramStart"/>
-      <w:r>
-        <w:t>d.noinfo</w:t>
-      </w:r>
-      <w:proofErr w:type="spellEnd"/>
-      <w:proofErr w:type="gramEnd"/>
-    </w:p>
-    <w:p/>
-    <w:p>
-      <w:r>
-        <w:t xml:space="preserve">Lines 52-66: basic checks. </w:t>
-      </w:r>
-      <w:proofErr w:type="spellStart"/>
-      <w:r>
-        <w:t>i</w:t>
-      </w:r>
-      <w:proofErr w:type="spellEnd"/>
-      <w:r>
-        <w:t xml:space="preserve"> learned a lot</w:t>
-      </w:r>
-    </w:p>
-    <w:p/>
-    <w:p>
-      <w:r>
-        <w:t xml:space="preserve">Plan to use </w:t>
-      </w:r>
-      <w:proofErr w:type="spellStart"/>
-      <w:r>
-        <w:t>make_scenarios_</w:t>
-      </w:r>
-      <w:proofErr w:type="gramStart"/>
-      <w:r>
-        <w:t>table.R</w:t>
-      </w:r>
-      <w:proofErr w:type="spellEnd"/>
-      <w:proofErr w:type="gramEnd"/>
-      <w:r>
-        <w:t xml:space="preserve"> and then wrapper to loop through scenarios?</w:t>
-      </w:r>
-      <w:r>
-        <w:t xml:space="preserve"> yes</w:t>
-      </w:r>
-    </w:p>
-    <w:p/>
-    <w:p>
-      <w:r>
-        <w:t xml:space="preserve">minimum season start </w:t>
-      </w:r>
-      <w:proofErr w:type="gramStart"/>
-      <w:r>
-        <w:t>date !</w:t>
-      </w:r>
-      <w:proofErr w:type="gramEnd"/>
-      <w:r>
-        <w:t>= opening date. but we could modify either one to reflect when pots first get set (</w:t>
-      </w:r>
-      <w:proofErr w:type="spellStart"/>
-      <w:r>
-        <w:t>eg</w:t>
-      </w:r>
-      <w:proofErr w:type="spellEnd"/>
-      <w:r>
-        <w:t>, 3-7d before landings are &gt;=1%)</w:t>
-      </w:r>
-    </w:p>
-    <w:p/>
-    <w:p>
-      <w:bookmarkStart w:id="61" w:name="_GoBack"/>
       <w:r>
         <w:rPr>
           <w:b/>
@@ -1791,42 +1977,40 @@
         <w:t xml:space="preserve">? I found that if I use </w:t>
       </w:r>
       <w:proofErr w:type="spellStart"/>
+      <w:r>
+        <w:t>x.orig</w:t>
+      </w:r>
+      <w:proofErr w:type="spellEnd"/>
+      <w:r>
+        <w:t xml:space="preserve"> (</w:t>
+      </w:r>
+      <w:proofErr w:type="spellStart"/>
+      <w:r>
+        <w:t>df</w:t>
+      </w:r>
+      <w:proofErr w:type="spellEnd"/>
+      <w:r>
+        <w:t xml:space="preserve"> that includes join with whale model outputs) the </w:t>
+      </w:r>
+      <w:proofErr w:type="spellStart"/>
+      <w:r>
+        <w:t>effort_</w:t>
+      </w:r>
       <w:proofErr w:type="gramStart"/>
       <w:r>
-        <w:t>x.orig</w:t>
-      </w:r>
-      <w:proofErr w:type="spellEnd"/>
+        <w:t>mgmt</w:t>
+      </w:r>
+      <w:proofErr w:type="spellEnd"/>
+      <w:r>
+        <w:t>(</w:t>
+      </w:r>
       <w:proofErr w:type="gramEnd"/>
       <w:r>
-        <w:t xml:space="preserve"> (</w:t>
-      </w:r>
-      <w:proofErr w:type="spellStart"/>
-      <w:r>
-        <w:t>df</w:t>
-      </w:r>
-      <w:proofErr w:type="spellEnd"/>
-      <w:r>
-        <w:t xml:space="preserve"> that includes join with whale model outputs) the </w:t>
-      </w:r>
-      <w:proofErr w:type="spellStart"/>
-      <w:r>
-        <w:t>effort_mgmt</w:t>
-      </w:r>
-      <w:proofErr w:type="spellEnd"/>
-      <w:r>
-        <w:t xml:space="preserve">() </w:t>
-      </w:r>
-      <w:r>
-        <w:t xml:space="preserve">function breaks. Using </w:t>
-      </w:r>
-      <w:proofErr w:type="spellStart"/>
-      <w:proofErr w:type="gramStart"/>
-      <w:r>
-        <w:t>x.orig</w:t>
-      </w:r>
-      <w:proofErr w:type="gramEnd"/>
-      <w:r>
-        <w:t>.noinfo</w:t>
+        <w:t xml:space="preserve">) function breaks. Using </w:t>
+      </w:r>
+      <w:proofErr w:type="spellStart"/>
+      <w:r>
+        <w:t>x.orig.noinfo</w:t>
       </w:r>
       <w:proofErr w:type="spellEnd"/>
       <w:r>
@@ -1846,19 +2030,11 @@
       </w:r>
       <w:proofErr w:type="spellStart"/>
       <w:r>
-        <w:t>effort_</w:t>
-      </w:r>
-      <w:proofErr w:type="gramStart"/>
-      <w:r>
-        <w:t>mgmt</w:t>
-      </w:r>
-      <w:proofErr w:type="spellEnd"/>
-      <w:r>
-        <w:t>(</w:t>
-      </w:r>
-      <w:proofErr w:type="gramEnd"/>
-      <w:r>
-        <w:t xml:space="preserve">x = </w:t>
+        <w:t>effort_mgmt</w:t>
+      </w:r>
+      <w:proofErr w:type="spellEnd"/>
+      <w:r>
+        <w:t xml:space="preserve">(x = </w:t>
       </w:r>
       <w:proofErr w:type="spellStart"/>
       <w:r>
@@ -1891,23 +2067,13 @@
         <w:t xml:space="preserve"> </w:t>
       </w:r>
       <w:r>
-        <w:t xml:space="preserve">Error message on line 89: the function </w:t>
-      </w:r>
-      <w:proofErr w:type="spellStart"/>
-      <w:r>
-        <w:t>wants</w:t>
-      </w:r>
-      <w:proofErr w:type="spellEnd"/>
-      <w:r>
-        <w:t xml:space="preserve"> to have whale predictions and is not getting them from the input file. What gives? Why not feed the function </w:t>
-      </w:r>
-      <w:proofErr w:type="spellStart"/>
-      <w:proofErr w:type="gramStart"/>
+        <w:t xml:space="preserve">Error message on line 89: the function wants to have whale predictions and is not getting them from the input file. What gives? Why not feed the function </w:t>
+      </w:r>
+      <w:proofErr w:type="spellStart"/>
       <w:r>
         <w:t>x.orig</w:t>
       </w:r>
       <w:proofErr w:type="spellEnd"/>
-      <w:proofErr w:type="gramEnd"/>
       <w:r>
         <w:t xml:space="preserve"> rather than </w:t>
       </w:r>
@@ -1934,29 +2100,16 @@
           <w:numId w:val="4"/>
         </w:numPr>
       </w:pPr>
-      <w:proofErr w:type="spellStart"/>
-      <w:r>
-        <w:t>Warnin</w:t>
-      </w:r>
-      <w:proofErr w:type="spellEnd"/>
-      <w:r>
-        <w:t xml:space="preserve">g in </w:t>
-      </w:r>
-      <w:proofErr w:type="spellStart"/>
-      <w:r>
-        <w:t>effort_</w:t>
-      </w:r>
-      <w:proofErr w:type="gramStart"/>
-      <w:r>
-        <w:t>mgmt</w:t>
-      </w:r>
-      <w:proofErr w:type="spellEnd"/>
-      <w:r>
-        <w:t>(</w:t>
-      </w:r>
-      <w:proofErr w:type="gramEnd"/>
-      <w:r>
-        <w:t xml:space="preserve">x = </w:t>
+      <w:r>
+        <w:t xml:space="preserve">Warning in </w:t>
+      </w:r>
+      <w:proofErr w:type="spellStart"/>
+      <w:r>
+        <w:t>effort_mgmt</w:t>
+      </w:r>
+      <w:proofErr w:type="spellEnd"/>
+      <w:r>
+        <w:t xml:space="preserve">(x = </w:t>
       </w:r>
       <w:proofErr w:type="spellStart"/>
       <w:r>
@@ -2039,10 +2192,7 @@
       </w:r>
       <w:proofErr w:type="spellEnd"/>
       <w:r>
-        <w:t xml:space="preserve"> from </w:t>
-      </w:r>
-      <w:r>
-        <w:t xml:space="preserve">the </w:t>
+        <w:t xml:space="preserve"> from the </w:t>
       </w:r>
       <w:proofErr w:type="spellStart"/>
       <w:r>
@@ -2058,18 +2208,7 @@
       </w:r>
       <w:proofErr w:type="gramEnd"/>
       <w:r>
-        <w:t>) function</w:t>
-      </w:r>
-      <w:r>
-        <w:t xml:space="preserve">, are all of the temporal and spatial related column headers the simulated dates and locations, so to speak? </w:t>
-      </w:r>
-      <w:proofErr w:type="gramStart"/>
-      <w:r>
-        <w:t>So</w:t>
-      </w:r>
-      <w:proofErr w:type="gramEnd"/>
-      <w:r>
-        <w:t xml:space="preserve"> they reflect the date we are pretending the fishing activity occurred on in the place we are pretending it happened, given the input arguments?</w:t>
+        <w:t>) function, are all of the temporal and spatial related column headers the simulated dates and locations, so to speak? So they reflect the date we are pretending the fishing activity occurred on in the place we are pretending it happened, given the input arguments?</w:t>
       </w:r>
     </w:p>
     <w:p>
@@ -2080,23 +2219,15 @@
           <w:numId w:val="4"/>
         </w:numPr>
         <w:rPr>
-          <w:ins w:id="62" w:author="Sam Woodman" w:date="2020-04-20T14:09:00Z"/>
+          <w:ins w:id="74" w:author="Sam Woodman" w:date="2020-04-20T14:09:00Z"/>
         </w:rPr>
       </w:pPr>
       <w:r>
         <w:t xml:space="preserve">Pesky Q: shouldn’t we specify in lines 13-29 that we have an option for NULL for the arguments </w:t>
       </w:r>
       <w:proofErr w:type="spellStart"/>
-      <w:proofErr w:type="gramStart"/>
-      <w:r>
-        <w:t>delay.method</w:t>
-      </w:r>
-      <w:proofErr w:type="gramEnd"/>
-      <w:r>
-        <w:t>.</w:t>
-      </w:r>
-      <w:r>
-        <w:t>shift</w:t>
+      <w:r>
+        <w:t>delay.method.shift</w:t>
       </w:r>
       <w:proofErr w:type="spellEnd"/>
       <w:r>
@@ -2124,24 +2255,9 @@
       </w:r>
       <w:proofErr w:type="spellEnd"/>
       <w:r>
-        <w:t xml:space="preserve"> </w:t>
-      </w:r>
-      <w:r>
-        <w:t>when we are not simulating a</w:t>
-      </w:r>
-      <w:r>
-        <w:t xml:space="preserve">n early closure? For the delayed opening </w:t>
-      </w:r>
-      <w:proofErr w:type="gramStart"/>
-      <w:r>
-        <w:t>scenario</w:t>
-      </w:r>
-      <w:proofErr w:type="gramEnd"/>
-      <w:r>
-        <w:t xml:space="preserve"> I used I just specified “lag” and “spatial” and believe they get ignored.</w:t>
-      </w:r>
-    </w:p>
-    <w:bookmarkEnd w:id="61"/>
+        <w:t xml:space="preserve"> when we are not simulating an early closure? For the delayed opening scenario I used I just specified “lag” and “spatial” and believe they get ignored.</w:t>
+      </w:r>
+    </w:p>
     <w:p/>
     <w:sectPr>
       <w:pgSz w:w="12240" w:h="15840"/>
@@ -2154,7 +2270,7 @@
 </file>
 
 <file path=word/comments.xml><?xml version="1.0" encoding="utf-8"?>
-<w:comments xmlns:wpc="http://schemas.microsoft.com/office/word/2010/wordprocessingCanvas" xmlns:cx="http://schemas.microsoft.com/office/drawing/2014/chartex" xmlns:cx1="http://schemas.microsoft.com/office/drawing/2015/9/8/chartex" xmlns:cx2="http://schemas.microsoft.com/office/drawing/2015/10/21/chartex" xmlns:cx3="http://schemas.microsoft.com/office/drawing/2016/5/9/chartex" xmlns:cx4="http://schemas.microsoft.com/office/drawing/2016/5/10/chartex" xmlns:cx5="http://schemas.microsoft.com/office/drawing/2016/5/11/chartex" xmlns:cx6="http://schemas.microsoft.com/office/drawing/2016/5/12/chartex" xmlns:cx7="http://schemas.microsoft.com/office/drawing/2016/5/13/chartex" xmlns:cx8="http://schemas.microsoft.com/office/drawing/2016/5/14/chartex" xmlns:mc="http://schemas.openxmlformats.org/markup-compatibility/2006" xmlns:aink="http://schemas.microsoft.com/office/drawing/2016/ink" xmlns:am3d="http://schemas.microsoft.com/office/drawing/2017/model3d" xmlns:o="urn:schemas-microsoft-com:office:office" xmlns:r="http://schemas.openxmlformats.org/officeDocument/2006/relationships" xmlns:m="http://schemas.openxmlformats.org/officeDocument/2006/math" xmlns:v="urn:schemas-microsoft-com:vml" xmlns:wp14="http://schemas.microsoft.com/office/word/2010/wordprocessingDrawing" xmlns:wp="http://schemas.openxmlformats.org/drawingml/2006/wordprocessingDrawing" xmlns:w10="urn:schemas-microsoft-com:office:word" xmlns:w="http://schemas.openxmlformats.org/wordprocessingml/2006/main" xmlns:w14="http://schemas.microsoft.com/office/word/2010/wordml" xmlns:w15="http://schemas.microsoft.com/office/word/2012/wordml" xmlns:w16cid="http://schemas.microsoft.com/office/word/2016/wordml/cid" xmlns:w16se="http://schemas.microsoft.com/office/word/2015/wordml/symex" xmlns:wpg="http://schemas.microsoft.com/office/word/2010/wordprocessingGroup" xmlns:wpi="http://schemas.microsoft.com/office/word/2010/wordprocessingInk" xmlns:wne="http://schemas.microsoft.com/office/word/2006/wordml" xmlns:wps="http://schemas.microsoft.com/office/word/2010/wordprocessingShape" mc:Ignorable="w14 w15 w16se w16cid wp14">
+<w:comments xmlns:wpc="http://schemas.microsoft.com/office/word/2010/wordprocessingCanvas" xmlns:cx="http://schemas.microsoft.com/office/drawing/2014/chartex" xmlns:cx1="http://schemas.microsoft.com/office/drawing/2015/9/8/chartex" xmlns:mc="http://schemas.openxmlformats.org/markup-compatibility/2006" xmlns:o="urn:schemas-microsoft-com:office:office" xmlns:r="http://schemas.openxmlformats.org/officeDocument/2006/relationships" xmlns:m="http://schemas.openxmlformats.org/officeDocument/2006/math" xmlns:v="urn:schemas-microsoft-com:vml" xmlns:wp14="http://schemas.microsoft.com/office/word/2010/wordprocessingDrawing" xmlns:wp="http://schemas.openxmlformats.org/drawingml/2006/wordprocessingDrawing" xmlns:w10="urn:schemas-microsoft-com:office:word" xmlns:w="http://schemas.openxmlformats.org/wordprocessingml/2006/main" xmlns:w14="http://schemas.microsoft.com/office/word/2010/wordml" xmlns:w15="http://schemas.microsoft.com/office/word/2012/wordml" xmlns:w16se="http://schemas.microsoft.com/office/word/2015/wordml/symex" xmlns:wpg="http://schemas.microsoft.com/office/word/2010/wordprocessingGroup" xmlns:wpi="http://schemas.microsoft.com/office/word/2010/wordprocessingInk" xmlns:wne="http://schemas.microsoft.com/office/word/2006/wordml" xmlns:wps="http://schemas.microsoft.com/office/word/2010/wordprocessingShape" mc:Ignorable="w14 w15 w16se wp14">
   <w:comment w:id="2" w:author="Sam Woodman" w:date="2020-04-20T14:02:00Z" w:initials="SW">
     <w:p>
       <w:pPr>
@@ -2180,7 +2296,7 @@
       </w:r>
     </w:p>
   </w:comment>
-  <w:comment w:id="3" w:author="Sam Woodman" w:date="2020-04-24T20:03:00Z" w:initials="SW">
+  <w:comment w:id="11" w:author="Sam Woodman" w:date="2020-04-24T20:03:00Z" w:initials="SW">
     <w:p>
       <w:pPr>
         <w:pStyle w:val="CommentText"/>
@@ -2192,11 +2308,16 @@
         <w:annotationRef/>
       </w:r>
       <w:r>
-        <w:t>New addition</w:t>
-      </w:r>
+        <w:t xml:space="preserve">Sam </w:t>
+      </w:r>
+      <w:proofErr w:type="spellStart"/>
+      <w:r>
+        <w:t>todo</w:t>
+      </w:r>
+      <w:proofErr w:type="spellEnd"/>
     </w:p>
   </w:comment>
-  <w:comment w:id="5" w:author="Sam Woodman" w:date="2020-04-24T20:03:00Z" w:initials="SW">
+  <w:comment w:id="28" w:author="Jameal Samhouri" w:date="2020-04-20T07:40:00Z" w:initials="JS">
     <w:p>
       <w:pPr>
         <w:pStyle w:val="CommentText"/>
@@ -2208,16 +2329,11 @@
         <w:annotationRef/>
       </w:r>
       <w:r>
-        <w:t xml:space="preserve">Sam </w:t>
-      </w:r>
-      <w:proofErr w:type="spellStart"/>
-      <w:r>
-        <w:t>todo</w:t>
-      </w:r>
-      <w:proofErr w:type="spellEnd"/>
+        <w:t>I understood we would consider #1 and #3 but not #2</w:t>
+      </w:r>
     </w:p>
   </w:comment>
-  <w:comment w:id="15" w:author="Jameal Samhouri" w:date="2020-04-20T07:40:00Z" w:initials="JS">
+  <w:comment w:id="29" w:author="Sam Woodman" w:date="2020-04-20T13:59:00Z" w:initials="SW">
     <w:p>
       <w:pPr>
         <w:pStyle w:val="CommentText"/>
@@ -2229,11 +2345,11 @@
         <w:annotationRef/>
       </w:r>
       <w:r>
-        <w:t>I understood we would consider #1 and #3 but not #2</w:t>
+        <w:t>I think 2 still needs to be included; maybe I’m not explaining it well. Let’s discuss today</w:t>
       </w:r>
     </w:p>
   </w:comment>
-  <w:comment w:id="16" w:author="Sam Woodman" w:date="2020-04-20T13:59:00Z" w:initials="SW">
+  <w:comment w:id="31" w:author="Jameal Samhouri" w:date="2020-04-20T07:37:00Z" w:initials="JS">
     <w:p>
       <w:pPr>
         <w:pStyle w:val="CommentText"/>
@@ -2245,11 +2361,14 @@
         <w:annotationRef/>
       </w:r>
       <w:r>
-        <w:t>I think 2 still needs to be included; maybe I’m not explaining it well. Let’s discuss today</w:t>
+        <w:t xml:space="preserve">If effort is not redistributed with base values, is it just distributed based on its spatial </w:t>
+      </w:r>
+      <w:r>
+        <w:t>distribution in the historical record? And does that then make this one equivalent to spatial fidelity?</w:t>
       </w:r>
     </w:p>
   </w:comment>
-  <w:comment w:id="18" w:author="Jameal Samhouri" w:date="2020-04-20T07:37:00Z" w:initials="JS">
+  <w:comment w:id="32" w:author="Sam Woodman" w:date="2020-04-20T13:58:00Z" w:initials="SW">
     <w:p>
       <w:pPr>
         <w:pStyle w:val="CommentText"/>
@@ -2261,14 +2380,11 @@
         <w:annotationRef/>
       </w:r>
       <w:r>
-        <w:t xml:space="preserve">If effort is not redistributed with base values, is it just distributed based on its spatial </w:t>
-      </w:r>
-      <w:r>
-        <w:t>distribution in the historical record? And does that then make this one equivalent to spatial fidelity?</w:t>
+        <w:t>Yes, exactly</w:t>
       </w:r>
     </w:p>
   </w:comment>
-  <w:comment w:id="19" w:author="Sam Woodman" w:date="2020-04-20T13:58:00Z" w:initials="SW">
+  <w:comment w:id="33" w:author="Jameal Samhouri" w:date="2020-04-20T16:58:00Z" w:initials="JS">
     <w:p>
       <w:pPr>
         <w:pStyle w:val="CommentText"/>
@@ -2280,11 +2396,19 @@
         <w:annotationRef/>
       </w:r>
       <w:r>
-        <w:t>Yes, exactly</w:t>
+        <w:t>Aha, so this is for the case where we don’t have historical effort data (</w:t>
+      </w:r>
+      <w:proofErr w:type="spellStart"/>
+      <w:r>
+        <w:t>eg</w:t>
+      </w:r>
+      <w:proofErr w:type="spellEnd"/>
+      <w:r>
+        <w:t>, season ended and we are simulating distribution of effort beyond that time)</w:t>
       </w:r>
     </w:p>
   </w:comment>
-  <w:comment w:id="20" w:author="Jameal Samhouri" w:date="2020-04-20T16:58:00Z" w:initials="JS">
+  <w:comment w:id="34" w:author="Jameal Samhouri" w:date="2020-04-20T07:32:00Z" w:initials="JS">
     <w:p>
       <w:pPr>
         <w:pStyle w:val="CommentText"/>
@@ -2296,19 +2420,11 @@
         <w:annotationRef/>
       </w:r>
       <w:r>
-        <w:t>Aha, so this is for the case where we don’t have historical effort data (</w:t>
-      </w:r>
-      <w:proofErr w:type="spellStart"/>
-      <w:r>
-        <w:t>eg</w:t>
-      </w:r>
-      <w:proofErr w:type="spellEnd"/>
-      <w:r>
-        <w:t>, season ended and we are simulating distribution of effort beyond that time)</w:t>
+        <w:t>Meaning it is just allocated to the grid cell in came from in historical record, right?</w:t>
       </w:r>
     </w:p>
   </w:comment>
-  <w:comment w:id="21" w:author="Jameal Samhouri" w:date="2020-04-20T07:32:00Z" w:initials="JS">
+  <w:comment w:id="35" w:author="Sam Woodman" w:date="2020-04-20T13:59:00Z" w:initials="SW">
     <w:p>
       <w:pPr>
         <w:pStyle w:val="CommentText"/>
@@ -2320,11 +2436,11 @@
         <w:annotationRef/>
       </w:r>
       <w:r>
-        <w:t>Meaning it is just allocated to the grid cell in came from in historical record, right?</w:t>
+        <w:t>Correct</w:t>
       </w:r>
     </w:p>
   </w:comment>
-  <w:comment w:id="22" w:author="Sam Woodman" w:date="2020-04-20T13:59:00Z" w:initials="SW">
+  <w:comment w:id="36" w:author="Jameal Samhouri" w:date="2020-04-20T07:33:00Z" w:initials="JS">
     <w:p>
       <w:pPr>
         <w:pStyle w:val="CommentText"/>
@@ -2336,11 +2452,11 @@
         <w:annotationRef/>
       </w:r>
       <w:r>
-        <w:t>Correct</w:t>
+        <w:t>Such as?</w:t>
       </w:r>
     </w:p>
   </w:comment>
-  <w:comment w:id="23" w:author="Jameal Samhouri" w:date="2020-04-20T07:33:00Z" w:initials="JS">
+  <w:comment w:id="37" w:author="Sam Woodman" w:date="2020-04-20T14:01:00Z" w:initials="SW">
     <w:p>
       <w:pPr>
         <w:pStyle w:val="CommentText"/>
@@ -2352,11 +2468,14 @@
         <w:annotationRef/>
       </w:r>
       <w:r>
-        <w:t>Such as?</w:t>
+        <w:rPr>
+          <w:rStyle w:val="CommentReference"/>
+        </w:rPr>
+        <w:t xml:space="preserve">Let’s discuss today, I may be overthinking this. </w:t>
       </w:r>
     </w:p>
   </w:comment>
-  <w:comment w:id="24" w:author="Sam Woodman" w:date="2020-04-20T14:01:00Z" w:initials="SW">
+  <w:comment w:id="43" w:author="Jameal Samhouri" w:date="2020-04-20T07:41:00Z" w:initials="JS">
     <w:p>
       <w:pPr>
         <w:pStyle w:val="CommentText"/>
@@ -2368,14 +2487,11 @@
         <w:annotationRef/>
       </w:r>
       <w:r>
-        <w:rPr>
-          <w:rStyle w:val="CommentReference"/>
-        </w:rPr>
-        <w:t xml:space="preserve">Let’s discuss today, I may be overthinking this. </w:t>
+        <w:t>What does this mean?</w:t>
       </w:r>
     </w:p>
   </w:comment>
-  <w:comment w:id="30" w:author="Jameal Samhouri" w:date="2020-04-20T07:41:00Z" w:initials="JS">
+  <w:comment w:id="44" w:author="Sam Woodman" w:date="2020-04-20T14:04:00Z" w:initials="SW">
     <w:p>
       <w:pPr>
         <w:pStyle w:val="CommentText"/>
@@ -2387,11 +2503,14 @@
         <w:annotationRef/>
       </w:r>
       <w:r>
-        <w:t>What does this mean?</w:t>
+        <w:t>It means that when applying the early closure across all (CA) regions, we can’t redistribute the effort affected by the closure because there is nowhere that is open where the effort could go</w:t>
+      </w:r>
+      <w:r>
+        <w:t>. Thus, the effort has to be removed (i.e. use the remove method)</w:t>
       </w:r>
     </w:p>
   </w:comment>
-  <w:comment w:id="31" w:author="Sam Woodman" w:date="2020-04-20T14:04:00Z" w:initials="SW">
+  <w:comment w:id="45" w:author="Jameal Samhouri" w:date="2020-04-20T07:42:00Z" w:initials="JS">
     <w:p>
       <w:pPr>
         <w:pStyle w:val="CommentText"/>
@@ -2403,14 +2522,11 @@
         <w:annotationRef/>
       </w:r>
       <w:r>
-        <w:t>It means that when applying the early closure across all (CA) regions, we can’t redistribute the effort affected by the closure because there is nowhere that is open where the effort could go</w:t>
-      </w:r>
-      <w:r>
-        <w:t>. Thus, the effort has to be removed (i.e. use the remove method)</w:t>
+        <w:t>Reduced by a scalar (in case we only want to redistribute a % of historical effort)?</w:t>
       </w:r>
     </w:p>
   </w:comment>
-  <w:comment w:id="32" w:author="Jameal Samhouri" w:date="2020-04-20T07:42:00Z" w:initials="JS">
+  <w:comment w:id="46" w:author="Sam Woodman" w:date="2020-04-20T14:05:00Z" w:initials="SW">
     <w:p>
       <w:pPr>
         <w:pStyle w:val="CommentText"/>
@@ -2422,11 +2538,11 @@
         <w:annotationRef/>
       </w:r>
       <w:r>
-        <w:t>Reduced by a scalar (in case we only want to redistribute a % of historical effort)?</w:t>
+        <w:t>Correct, I forgot to add that in.</w:t>
       </w:r>
     </w:p>
   </w:comment>
-  <w:comment w:id="33" w:author="Sam Woodman" w:date="2020-04-20T14:05:00Z" w:initials="SW">
+  <w:comment w:id="47" w:author="Sam Woodman" w:date="2020-04-24T20:05:00Z" w:initials="SW">
     <w:p>
       <w:pPr>
         <w:pStyle w:val="CommentText"/>
@@ -2438,11 +2554,11 @@
         <w:annotationRef/>
       </w:r>
       <w:r>
-        <w:t>Correct, I forgot to add that in.</w:t>
+        <w:t>Text added above</w:t>
       </w:r>
     </w:p>
   </w:comment>
-  <w:comment w:id="34" w:author="Sam Woodman" w:date="2020-04-24T20:05:00Z" w:initials="SW">
+  <w:comment w:id="48" w:author="Jameal Samhouri" w:date="2020-04-20T07:43:00Z" w:initials="JS">
     <w:p>
       <w:pPr>
         <w:pStyle w:val="CommentText"/>
@@ -2454,11 +2570,11 @@
         <w:annotationRef/>
       </w:r>
       <w:r>
-        <w:t>Text added above</w:t>
+        <w:t>brilliant</w:t>
       </w:r>
     </w:p>
   </w:comment>
-  <w:comment w:id="35" w:author="Jameal Samhouri" w:date="2020-04-20T07:43:00Z" w:initials="JS">
+  <w:comment w:id="49" w:author="Jameal Samhouri" w:date="2020-04-20T17:02:00Z" w:initials="JS">
     <w:p>
       <w:pPr>
         <w:pStyle w:val="CommentText"/>
@@ -2470,11 +2586,11 @@
         <w:annotationRef/>
       </w:r>
       <w:r>
-        <w:t>brilliant</w:t>
+        <w:t>SW to add warning</w:t>
       </w:r>
     </w:p>
   </w:comment>
-  <w:comment w:id="36" w:author="Jameal Samhouri" w:date="2020-04-20T17:02:00Z" w:initials="JS">
+  <w:comment w:id="50" w:author="Sam Woodman" w:date="2020-04-24T20:05:00Z" w:initials="SW">
     <w:p>
       <w:pPr>
         <w:pStyle w:val="CommentText"/>
@@ -2486,27 +2602,11 @@
         <w:annotationRef/>
       </w:r>
       <w:r>
-        <w:t>SW to add warning</w:t>
+        <w:t>Warning added</w:t>
       </w:r>
     </w:p>
   </w:comment>
-  <w:comment w:id="37" w:author="Sam Woodman" w:date="2020-04-24T20:05:00Z" w:initials="SW">
-    <w:p>
-      <w:pPr>
-        <w:pStyle w:val="CommentText"/>
-      </w:pPr>
-      <w:r>
-        <w:rPr>
-          <w:rStyle w:val="CommentReference"/>
-        </w:rPr>
-        <w:annotationRef/>
-      </w:r>
-      <w:r>
-        <w:t>Warning added</w:t>
-      </w:r>
-    </w:p>
-  </w:comment>
-  <w:comment w:id="40" w:author="Sam Woodman" w:date="2020-04-20T14:08:00Z" w:initials="SW">
+  <w:comment w:id="53" w:author="Sam Woodman" w:date="2020-04-20T14:08:00Z" w:initials="SW">
     <w:p>
       <w:pPr>
         <w:pStyle w:val="CommentText"/>
@@ -2529,9 +2629,8 @@
 </file>
 
 <file path=word/commentsExtended.xml><?xml version="1.0" encoding="utf-8"?>
-<w15:commentsEx xmlns:wpc="http://schemas.microsoft.com/office/word/2010/wordprocessingCanvas" xmlns:cx="http://schemas.microsoft.com/office/drawing/2014/chartex" xmlns:cx1="http://schemas.microsoft.com/office/drawing/2015/9/8/chartex" xmlns:cx2="http://schemas.microsoft.com/office/drawing/2015/10/21/chartex" xmlns:cx3="http://schemas.microsoft.com/office/drawing/2016/5/9/chartex" xmlns:cx4="http://schemas.microsoft.com/office/drawing/2016/5/10/chartex" xmlns:cx5="http://schemas.microsoft.com/office/drawing/2016/5/11/chartex" xmlns:cx6="http://schemas.microsoft.com/office/drawing/2016/5/12/chartex" xmlns:cx7="http://schemas.microsoft.com/office/drawing/2016/5/13/chartex" xmlns:cx8="http://schemas.microsoft.com/office/drawing/2016/5/14/chartex" xmlns:mc="http://schemas.openxmlformats.org/markup-compatibility/2006" xmlns:aink="http://schemas.microsoft.com/office/drawing/2016/ink" xmlns:am3d="http://schemas.microsoft.com/office/drawing/2017/model3d" xmlns:o="urn:schemas-microsoft-com:office:office" xmlns:r="http://schemas.openxmlformats.org/officeDocument/2006/relationships" xmlns:m="http://schemas.openxmlformats.org/officeDocument/2006/math" xmlns:v="urn:schemas-microsoft-com:vml" xmlns:wp14="http://schemas.microsoft.com/office/word/2010/wordprocessingDrawing" xmlns:wp="http://schemas.openxmlformats.org/drawingml/2006/wordprocessingDrawing" xmlns:w10="urn:schemas-microsoft-com:office:word" xmlns:w="http://schemas.openxmlformats.org/wordprocessingml/2006/main" xmlns:w14="http://schemas.microsoft.com/office/word/2010/wordml" xmlns:w15="http://schemas.microsoft.com/office/word/2012/wordml" xmlns:w16cid="http://schemas.microsoft.com/office/word/2016/wordml/cid" xmlns:w16se="http://schemas.microsoft.com/office/word/2015/wordml/symex" xmlns:wpg="http://schemas.microsoft.com/office/word/2010/wordprocessingGroup" xmlns:wpi="http://schemas.microsoft.com/office/word/2010/wordprocessingInk" xmlns:wne="http://schemas.microsoft.com/office/word/2006/wordml" xmlns:wps="http://schemas.microsoft.com/office/word/2010/wordprocessingShape" mc:Ignorable="w14 w15 w16se w16cid wp14">
+<w15:commentsEx xmlns:wpc="http://schemas.microsoft.com/office/word/2010/wordprocessingCanvas" xmlns:cx="http://schemas.microsoft.com/office/drawing/2014/chartex" xmlns:cx1="http://schemas.microsoft.com/office/drawing/2015/9/8/chartex" xmlns:mc="http://schemas.openxmlformats.org/markup-compatibility/2006" xmlns:o="urn:schemas-microsoft-com:office:office" xmlns:r="http://schemas.openxmlformats.org/officeDocument/2006/relationships" xmlns:m="http://schemas.openxmlformats.org/officeDocument/2006/math" xmlns:v="urn:schemas-microsoft-com:vml" xmlns:wp14="http://schemas.microsoft.com/office/word/2010/wordprocessingDrawing" xmlns:wp="http://schemas.openxmlformats.org/drawingml/2006/wordprocessingDrawing" xmlns:w10="urn:schemas-microsoft-com:office:word" xmlns:w="http://schemas.openxmlformats.org/wordprocessingml/2006/main" xmlns:w14="http://schemas.microsoft.com/office/word/2010/wordml" xmlns:w15="http://schemas.microsoft.com/office/word/2012/wordml" xmlns:w16se="http://schemas.microsoft.com/office/word/2015/wordml/symex" xmlns:wpg="http://schemas.microsoft.com/office/word/2010/wordprocessingGroup" xmlns:wpi="http://schemas.microsoft.com/office/word/2010/wordprocessingInk" xmlns:wne="http://schemas.microsoft.com/office/word/2006/wordml" xmlns:wps="http://schemas.microsoft.com/office/word/2010/wordprocessingShape" mc:Ignorable="w14 w15 w16se wp14">
   <w15:commentEx w15:paraId="17D4D846" w15:done="0"/>
-  <w15:commentEx w15:paraId="78F072F8" w15:done="0"/>
   <w15:commentEx w15:paraId="7AE607CE" w15:done="0"/>
   <w15:commentEx w15:paraId="304FECD0" w15:done="0"/>
   <w15:commentEx w15:paraId="444D8730" w15:paraIdParent="304FECD0" w15:done="0"/>
@@ -2581,7 +2680,7 @@
 </file>
 
 <file path=word/numbering.xml><?xml version="1.0" encoding="utf-8"?>
-<w:numbering xmlns:wpc="http://schemas.microsoft.com/office/word/2010/wordprocessingCanvas" xmlns:cx="http://schemas.microsoft.com/office/drawing/2014/chartex" xmlns:cx1="http://schemas.microsoft.com/office/drawing/2015/9/8/chartex" xmlns:cx2="http://schemas.microsoft.com/office/drawing/2015/10/21/chartex" xmlns:cx3="http://schemas.microsoft.com/office/drawing/2016/5/9/chartex" xmlns:cx4="http://schemas.microsoft.com/office/drawing/2016/5/10/chartex" xmlns:cx5="http://schemas.microsoft.com/office/drawing/2016/5/11/chartex" xmlns:cx6="http://schemas.microsoft.com/office/drawing/2016/5/12/chartex" xmlns:cx7="http://schemas.microsoft.com/office/drawing/2016/5/13/chartex" xmlns:cx8="http://schemas.microsoft.com/office/drawing/2016/5/14/chartex" xmlns:mc="http://schemas.openxmlformats.org/markup-compatibility/2006" xmlns:aink="http://schemas.microsoft.com/office/drawing/2016/ink" xmlns:am3d="http://schemas.microsoft.com/office/drawing/2017/model3d" xmlns:o="urn:schemas-microsoft-com:office:office" xmlns:r="http://schemas.openxmlformats.org/officeDocument/2006/relationships" xmlns:m="http://schemas.openxmlformats.org/officeDocument/2006/math" xmlns:v="urn:schemas-microsoft-com:vml" xmlns:wp14="http://schemas.microsoft.com/office/word/2010/wordprocessingDrawing" xmlns:wp="http://schemas.openxmlformats.org/drawingml/2006/wordprocessingDrawing" xmlns:w10="urn:schemas-microsoft-com:office:word" xmlns:w="http://schemas.openxmlformats.org/wordprocessingml/2006/main" xmlns:w14="http://schemas.microsoft.com/office/word/2010/wordml" xmlns:w15="http://schemas.microsoft.com/office/word/2012/wordml" xmlns:w16cid="http://schemas.microsoft.com/office/word/2016/wordml/cid" xmlns:w16se="http://schemas.microsoft.com/office/word/2015/wordml/symex" xmlns:wpg="http://schemas.microsoft.com/office/word/2010/wordprocessingGroup" xmlns:wpi="http://schemas.microsoft.com/office/word/2010/wordprocessingInk" xmlns:wne="http://schemas.microsoft.com/office/word/2006/wordml" xmlns:wps="http://schemas.microsoft.com/office/word/2010/wordprocessingShape" mc:Ignorable="w14 w15 w16se w16cid wp14">
+<w:numbering xmlns:wpc="http://schemas.microsoft.com/office/word/2010/wordprocessingCanvas" xmlns:cx="http://schemas.microsoft.com/office/drawing/2014/chartex" xmlns:cx1="http://schemas.microsoft.com/office/drawing/2015/9/8/chartex" xmlns:mc="http://schemas.openxmlformats.org/markup-compatibility/2006" xmlns:o="urn:schemas-microsoft-com:office:office" xmlns:r="http://schemas.openxmlformats.org/officeDocument/2006/relationships" xmlns:m="http://schemas.openxmlformats.org/officeDocument/2006/math" xmlns:v="urn:schemas-microsoft-com:vml" xmlns:wp14="http://schemas.microsoft.com/office/word/2010/wordprocessingDrawing" xmlns:wp="http://schemas.openxmlformats.org/drawingml/2006/wordprocessingDrawing" xmlns:w10="urn:schemas-microsoft-com:office:word" xmlns:w="http://schemas.openxmlformats.org/wordprocessingml/2006/main" xmlns:w14="http://schemas.microsoft.com/office/word/2010/wordml" xmlns:w15="http://schemas.microsoft.com/office/word/2012/wordml" xmlns:w16se="http://schemas.microsoft.com/office/word/2015/wordml/symex" xmlns:wpg="http://schemas.microsoft.com/office/word/2010/wordprocessingGroup" xmlns:wpi="http://schemas.microsoft.com/office/word/2010/wordprocessingInk" xmlns:wne="http://schemas.microsoft.com/office/word/2006/wordml" xmlns:wps="http://schemas.microsoft.com/office/word/2010/wordprocessingShape" mc:Ignorable="w14 w15 w16se wp14">
   <w:abstractNum w:abstractNumId="0" w15:restartNumberingAfterBreak="0">
     <w:nsid w:val="2444792A"/>
     <w:multiLevelType w:val="hybridMultilevel"/>
@@ -3026,7 +3125,7 @@
 </file>
 
 <file path=word/people.xml><?xml version="1.0" encoding="utf-8"?>
-<w15:people xmlns:wpc="http://schemas.microsoft.com/office/word/2010/wordprocessingCanvas" xmlns:cx="http://schemas.microsoft.com/office/drawing/2014/chartex" xmlns:cx1="http://schemas.microsoft.com/office/drawing/2015/9/8/chartex" xmlns:cx2="http://schemas.microsoft.com/office/drawing/2015/10/21/chartex" xmlns:cx3="http://schemas.microsoft.com/office/drawing/2016/5/9/chartex" xmlns:cx4="http://schemas.microsoft.com/office/drawing/2016/5/10/chartex" xmlns:cx5="http://schemas.microsoft.com/office/drawing/2016/5/11/chartex" xmlns:cx6="http://schemas.microsoft.com/office/drawing/2016/5/12/chartex" xmlns:cx7="http://schemas.microsoft.com/office/drawing/2016/5/13/chartex" xmlns:cx8="http://schemas.microsoft.com/office/drawing/2016/5/14/chartex" xmlns:mc="http://schemas.openxmlformats.org/markup-compatibility/2006" xmlns:aink="http://schemas.microsoft.com/office/drawing/2016/ink" xmlns:am3d="http://schemas.microsoft.com/office/drawing/2017/model3d" xmlns:o="urn:schemas-microsoft-com:office:office" xmlns:r="http://schemas.openxmlformats.org/officeDocument/2006/relationships" xmlns:m="http://schemas.openxmlformats.org/officeDocument/2006/math" xmlns:v="urn:schemas-microsoft-com:vml" xmlns:wp14="http://schemas.microsoft.com/office/word/2010/wordprocessingDrawing" xmlns:wp="http://schemas.openxmlformats.org/drawingml/2006/wordprocessingDrawing" xmlns:w10="urn:schemas-microsoft-com:office:word" xmlns:w="http://schemas.openxmlformats.org/wordprocessingml/2006/main" xmlns:w14="http://schemas.microsoft.com/office/word/2010/wordml" xmlns:w15="http://schemas.microsoft.com/office/word/2012/wordml" xmlns:w16cid="http://schemas.microsoft.com/office/word/2016/wordml/cid" xmlns:w16se="http://schemas.microsoft.com/office/word/2015/wordml/symex" xmlns:wpg="http://schemas.microsoft.com/office/word/2010/wordprocessingGroup" xmlns:wpi="http://schemas.microsoft.com/office/word/2010/wordprocessingInk" xmlns:wne="http://schemas.microsoft.com/office/word/2006/wordml" xmlns:wps="http://schemas.microsoft.com/office/word/2010/wordprocessingShape" mc:Ignorable="w14 w15 w16se w16cid wp14">
+<w15:people xmlns:wpc="http://schemas.microsoft.com/office/word/2010/wordprocessingCanvas" xmlns:cx="http://schemas.microsoft.com/office/drawing/2014/chartex" xmlns:cx1="http://schemas.microsoft.com/office/drawing/2015/9/8/chartex" xmlns:mc="http://schemas.openxmlformats.org/markup-compatibility/2006" xmlns:o="urn:schemas-microsoft-com:office:office" xmlns:r="http://schemas.openxmlformats.org/officeDocument/2006/relationships" xmlns:m="http://schemas.openxmlformats.org/officeDocument/2006/math" xmlns:v="urn:schemas-microsoft-com:vml" xmlns:wp14="http://schemas.microsoft.com/office/word/2010/wordprocessingDrawing" xmlns:wp="http://schemas.openxmlformats.org/drawingml/2006/wordprocessingDrawing" xmlns:w10="urn:schemas-microsoft-com:office:word" xmlns:w="http://schemas.openxmlformats.org/wordprocessingml/2006/main" xmlns:w14="http://schemas.microsoft.com/office/word/2010/wordml" xmlns:w15="http://schemas.microsoft.com/office/word/2012/wordml" xmlns:w16se="http://schemas.microsoft.com/office/word/2015/wordml/symex" xmlns:wpg="http://schemas.microsoft.com/office/word/2010/wordprocessingGroup" xmlns:wpi="http://schemas.microsoft.com/office/word/2010/wordprocessingInk" xmlns:wne="http://schemas.microsoft.com/office/word/2006/wordml" xmlns:wps="http://schemas.microsoft.com/office/word/2010/wordprocessingShape" mc:Ignorable="w14 w15 w16se wp14">
   <w15:person w15:author="Jameal Samhouri">
     <w15:presenceInfo w15:providerId="None" w15:userId="Jameal Samhouri"/>
   </w15:person>
@@ -3037,7 +3136,7 @@
 </file>
 
 <file path=word/styles.xml><?xml version="1.0" encoding="utf-8"?>
-<w:styles xmlns:mc="http://schemas.openxmlformats.org/markup-compatibility/2006" xmlns:r="http://schemas.openxmlformats.org/officeDocument/2006/relationships" xmlns:w="http://schemas.openxmlformats.org/wordprocessingml/2006/main" xmlns:w14="http://schemas.microsoft.com/office/word/2010/wordml" xmlns:w15="http://schemas.microsoft.com/office/word/2012/wordml" xmlns:w16cid="http://schemas.microsoft.com/office/word/2016/wordml/cid" xmlns:w16se="http://schemas.microsoft.com/office/word/2015/wordml/symex" mc:Ignorable="w14 w15 w16se w16cid">
+<w:styles xmlns:mc="http://schemas.openxmlformats.org/markup-compatibility/2006" xmlns:r="http://schemas.openxmlformats.org/officeDocument/2006/relationships" xmlns:w="http://schemas.openxmlformats.org/wordprocessingml/2006/main" xmlns:w14="http://schemas.microsoft.com/office/word/2010/wordml" xmlns:w15="http://schemas.microsoft.com/office/word/2012/wordml" xmlns:w16se="http://schemas.microsoft.com/office/word/2015/wordml/symex" mc:Ignorable="w14 w15 w16se">
   <w:docDefaults>
     <w:rPrDefault>
       <w:rPr>
@@ -3049,7 +3148,7 @@
     </w:rPrDefault>
     <w:pPrDefault/>
   </w:docDefaults>
-  <w:latentStyles w:defLockedState="0" w:defUIPriority="99" w:defSemiHidden="0" w:defUnhideWhenUsed="0" w:defQFormat="0" w:count="375">
+  <w:latentStyles w:defLockedState="0" w:defUIPriority="99" w:defSemiHidden="0" w:defUnhideWhenUsed="0" w:defQFormat="0" w:count="371">
     <w:lsdException w:name="Normal" w:uiPriority="0" w:qFormat="1"/>
     <w:lsdException w:name="heading 1" w:uiPriority="9" w:qFormat="1"/>
     <w:lsdException w:name="heading 2" w:semiHidden="1" w:uiPriority="9" w:unhideWhenUsed="1" w:qFormat="1"/>
@@ -3155,6 +3254,7 @@
     <w:lsdException w:name="HTML Sample" w:semiHidden="1" w:unhideWhenUsed="1"/>
     <w:lsdException w:name="HTML Typewriter" w:semiHidden="1" w:unhideWhenUsed="1"/>
     <w:lsdException w:name="HTML Variable" w:semiHidden="1" w:unhideWhenUsed="1"/>
+    <w:lsdException w:name="Normal Table" w:semiHidden="1" w:unhideWhenUsed="1"/>
     <w:lsdException w:name="annotation subject" w:semiHidden="1" w:unhideWhenUsed="1"/>
     <w:lsdException w:name="No List" w:semiHidden="1" w:unhideWhenUsed="1"/>
     <w:lsdException w:name="Outline List 1" w:semiHidden="1" w:unhideWhenUsed="1"/>
@@ -3198,8 +3298,10 @@
     <w:lsdException w:name="Table Elegant" w:semiHidden="1" w:unhideWhenUsed="1"/>
     <w:lsdException w:name="Table Professional" w:semiHidden="1" w:unhideWhenUsed="1"/>
     <w:lsdException w:name="Table Subtle 1" w:semiHidden="1" w:unhideWhenUsed="1"/>
+    <w:lsdException w:name="Table Subtle 2" w:semiHidden="1" w:unhideWhenUsed="1"/>
     <w:lsdException w:name="Table Web 1" w:semiHidden="1" w:unhideWhenUsed="1"/>
     <w:lsdException w:name="Table Web 2" w:semiHidden="1" w:unhideWhenUsed="1"/>
+    <w:lsdException w:name="Table Web 3" w:semiHidden="1" w:unhideWhenUsed="1"/>
     <w:lsdException w:name="Balloon Text" w:semiHidden="1" w:unhideWhenUsed="1"/>
     <w:lsdException w:name="Table Grid" w:uiPriority="39"/>
     <w:lsdException w:name="Table Theme" w:semiHidden="1" w:unhideWhenUsed="1"/>
@@ -3418,10 +3520,6 @@
     <w:lsdException w:name="List Table 5 Dark Accent 6" w:uiPriority="50"/>
     <w:lsdException w:name="List Table 6 Colorful Accent 6" w:uiPriority="51"/>
     <w:lsdException w:name="List Table 7 Colorful Accent 6" w:uiPriority="52"/>
-    <w:lsdException w:name="Mention" w:semiHidden="1" w:unhideWhenUsed="1"/>
-    <w:lsdException w:name="Smart Hyperlink" w:semiHidden="1" w:unhideWhenUsed="1"/>
-    <w:lsdException w:name="Hashtag" w:semiHidden="1" w:unhideWhenUsed="1"/>
-    <w:lsdException w:name="Unresolved Mention" w:semiHidden="1" w:unhideWhenUsed="1"/>
   </w:latentStyles>
   <w:style w:type="paragraph" w:default="1" w:styleId="Normal">
     <w:name w:val="Normal"/>

</xml_diff>